<commit_message>
Intermediate updates to labmanual
</commit_message>
<xml_diff>
--- a/labmanual/English/WW101-07c-HTTP.docx
+++ b/labmanual/English/WW101-07c-HTTP.docx
@@ -1,6 +1,6 @@
 
 <file path=word/document.xml><?xml version="1.0" encoding="utf-8"?>
-<w:document xmlns:wpc="http://schemas.microsoft.com/office/word/2010/wordprocessingCanvas" xmlns:mo="http://schemas.microsoft.com/office/mac/office/2008/main" xmlns:mc="http://schemas.openxmlformats.org/markup-compatibility/2006" xmlns:mv="urn:schemas-microsoft-com:mac:vml" xmlns:o="urn:schemas-microsoft-com:office:office" xmlns:r="http://schemas.openxmlformats.org/officeDocument/2006/relationships" xmlns:m="http://schemas.openxmlformats.org/officeDocument/2006/math" xmlns:v="urn:schemas-microsoft-com:vml" xmlns:wp14="http://schemas.microsoft.com/office/word/2010/wordprocessingDrawing" xmlns:wp="http://schemas.openxmlformats.org/drawingml/2006/wordprocessingDrawing" xmlns:w10="urn:schemas-microsoft-com:office:word" xmlns:w="http://schemas.openxmlformats.org/wordprocessingml/2006/main" xmlns:w14="http://schemas.microsoft.com/office/word/2010/wordml" xmlns:wpg="http://schemas.microsoft.com/office/word/2010/wordprocessingGroup" xmlns:wpi="http://schemas.microsoft.com/office/word/2010/wordprocessingInk" xmlns:wne="http://schemas.microsoft.com/office/word/2006/wordml" xmlns:wps="http://schemas.microsoft.com/office/word/2010/wordprocessingShape" mc:Ignorable="w14 wp14">
+<w:document xmlns:wpc="http://schemas.microsoft.com/office/word/2010/wordprocessingCanvas" xmlns:mo="http://schemas.microsoft.com/office/mac/office/2008/main" xmlns:mc="http://schemas.openxmlformats.org/markup-compatibility/2006" xmlns:mv="urn:schemas-microsoft-com:mac:vml" xmlns:o="urn:schemas-microsoft-com:office:office" xmlns:r="http://schemas.openxmlformats.org/officeDocument/2006/relationships" xmlns:m="http://schemas.openxmlformats.org/officeDocument/2006/math" xmlns:v="urn:schemas-microsoft-com:vml" xmlns:wp14="http://schemas.microsoft.com/office/word/2010/wordprocessingDrawing" xmlns:wp="http://schemas.openxmlformats.org/drawingml/2006/wordprocessingDrawing" xmlns:w10="urn:schemas-microsoft-com:office:word" xmlns:w="http://schemas.openxmlformats.org/wordprocessingml/2006/main" xmlns:w14="http://schemas.microsoft.com/office/word/2010/wordml" xmlns:w15="http://schemas.microsoft.com/office/word/2012/wordml" xmlns:wpg="http://schemas.microsoft.com/office/word/2010/wordprocessingGroup" xmlns:wpi="http://schemas.microsoft.com/office/word/2010/wordprocessingInk" xmlns:wne="http://schemas.microsoft.com/office/word/2006/wordml" xmlns:wps="http://schemas.microsoft.com/office/word/2010/wordprocessingShape" mc:Ignorable="w14 w15 wp14">
   <w:body>
     <w:p>
       <w:pPr>
@@ -23,6 +23,9 @@
       </w:r>
       <w:r>
         <w:t>HTTP</w:t>
+      </w:r>
+      <w:r>
+        <w:t xml:space="preserve"> 1.1</w:t>
       </w:r>
     </w:p>
     <w:p>
@@ -62,7 +65,10 @@
         <w:t xml:space="preserve">HTTP </w:t>
       </w:r>
       <w:r>
-        <w:t xml:space="preserve">protocol </w:t>
+        <w:t>1.1 P</w:t>
+      </w:r>
+      <w:r>
+        <w:t xml:space="preserve">rotocol </w:t>
       </w:r>
     </w:p>
     <w:p>
@@ -169,57 +175,2091 @@
       </w:r>
     </w:p>
     <w:p>
+      <w:r>
+        <w:t>http1.1 versus http 2.0</w:t>
+      </w:r>
+    </w:p>
+    <w:p>
       <w:pPr>
         <w:pStyle w:val="Heading3"/>
       </w:pPr>
       <w:r>
         <w:t>HTTP</w:t>
       </w:r>
-    </w:p>
-    <w:p>
-      <w:r>
-        <w:t>URL</w:t>
-      </w:r>
-    </w:p>
-    <w:p>
+      <w:r>
+        <w:t xml:space="preserve"> 1.1</w:t>
+      </w:r>
+    </w:p>
+    <w:p/>
+    <w:p>
+      <w:r>
+        <w:t xml:space="preserve">HTTP 1.1 is a </w:t>
+      </w:r>
+      <w:r>
+        <w:t>application layer, plain-</w:t>
+      </w:r>
+      <w:r>
+        <w:t>text</w:t>
+      </w:r>
+      <w:r>
+        <w:t>, client-</w:t>
+      </w:r>
+      <w:bookmarkStart w:id="0" w:name="_GoBack"/>
+      <w:bookmarkEnd w:id="0"/>
+      <w:r>
+        <w:t xml:space="preserve">server protocol.  It starts with the client opening a TCP socket to the server (or a TLS TCP socket to the server).  </w:t>
+      </w:r>
+      <w:r>
+        <w:t>The client</w:t>
+      </w:r>
+      <w:r>
+        <w:t xml:space="preserve"> then sends three things</w:t>
+      </w:r>
+    </w:p>
+    <w:p>
+      <w:pPr>
+        <w:pStyle w:val="ListParagraph"/>
+        <w:numPr>
+          <w:ilvl w:val="0"/>
+          <w:numId w:val="31"/>
+        </w:numPr>
+      </w:pPr>
+      <w:r>
+        <w:t>Client Request Start Line</w:t>
+      </w:r>
+    </w:p>
+    <w:p>
+      <w:pPr>
+        <w:pStyle w:val="ListParagraph"/>
+        <w:numPr>
+          <w:ilvl w:val="0"/>
+          <w:numId w:val="31"/>
+        </w:numPr>
+      </w:pPr>
+      <w:r>
+        <w:t>Headers</w:t>
+      </w:r>
+      <w:r>
+        <w:t xml:space="preserve"> (one or more in the form of “headername:  headervalue”</w:t>
+      </w:r>
+    </w:p>
+    <w:p>
+      <w:pPr>
+        <w:pStyle w:val="ListParagraph"/>
+        <w:numPr>
+          <w:ilvl w:val="0"/>
+          <w:numId w:val="31"/>
+        </w:numPr>
+      </w:pPr>
+      <w:r>
+        <w:t>Content</w:t>
+      </w:r>
+      <w:r>
+        <w:t xml:space="preserve"> (as many bytes as required e.g. a file or an html page or a json document)</w:t>
+      </w:r>
+    </w:p>
+    <w:p>
+      <w:r>
+        <w:t>The server will then respond with</w:t>
+      </w:r>
+      <w:r>
+        <w:t xml:space="preserve"> a</w:t>
+      </w:r>
+    </w:p>
+    <w:p>
+      <w:pPr>
+        <w:pStyle w:val="ListParagraph"/>
+        <w:numPr>
+          <w:ilvl w:val="0"/>
+          <w:numId w:val="32"/>
+        </w:numPr>
+      </w:pPr>
+      <w:r>
+        <w:t>Server Response</w:t>
+      </w:r>
+    </w:p>
+    <w:p>
+      <w:pPr>
+        <w:pStyle w:val="ListParagraph"/>
+        <w:numPr>
+          <w:ilvl w:val="0"/>
+          <w:numId w:val="32"/>
+        </w:numPr>
+      </w:pPr>
+      <w:r>
+        <w:t>Header</w:t>
+      </w:r>
+    </w:p>
+    <w:p>
+      <w:pPr>
+        <w:pStyle w:val="ListParagraph"/>
+        <w:numPr>
+          <w:ilvl w:val="0"/>
+          <w:numId w:val="32"/>
+        </w:numPr>
+      </w:pPr>
+      <w:r>
+        <w:t>Content</w:t>
+      </w:r>
+    </w:p>
+    <w:p/>
+    <w:p>
+      <w:r>
+        <w:t>The client can then</w:t>
+      </w:r>
+    </w:p>
+    <w:p>
+      <w:pPr>
+        <w:pStyle w:val="ListParagraph"/>
+        <w:numPr>
+          <w:ilvl w:val="0"/>
+          <w:numId w:val="33"/>
+        </w:numPr>
+      </w:pPr>
+      <w:r>
+        <w:t>Close the connection</w:t>
+      </w:r>
+    </w:p>
+    <w:p>
+      <w:pPr>
+        <w:pStyle w:val="ListParagraph"/>
+        <w:numPr>
+          <w:ilvl w:val="0"/>
+          <w:numId w:val="33"/>
+        </w:numPr>
+      </w:pPr>
+      <w:r>
+        <w:t>Leave the connection open to possibly send another request (the Server will eventually close the connection after a timeout of unspecified length … generally in the range of seconds</w:t>
+      </w:r>
+    </w:p>
+    <w:p/>
+    <w:p>
+      <w:r>
+        <w:rPr>
+          <w:b/>
+        </w:rPr>
+        <w:t>Client Request Start Line</w:t>
+      </w:r>
+      <w:r>
+        <w:t>:</w:t>
+      </w:r>
+    </w:p>
+    <w:p>
+      <w:r>
+        <w:t xml:space="preserve">The client request start line has three </w:t>
+      </w:r>
+    </w:p>
+    <w:p>
+      <w:pPr>
+        <w:pStyle w:val="ListParagraph"/>
+        <w:numPr>
+          <w:ilvl w:val="0"/>
+          <w:numId w:val="34"/>
+        </w:numPr>
+      </w:pPr>
+      <w:r>
+        <w:t>The HTTP Method</w:t>
+      </w:r>
+    </w:p>
+    <w:p>
+      <w:pPr>
+        <w:pStyle w:val="ListParagraph"/>
+        <w:numPr>
+          <w:ilvl w:val="0"/>
+          <w:numId w:val="34"/>
+        </w:numPr>
+      </w:pPr>
+      <w:r>
+        <w:t>The Request Target</w:t>
+      </w:r>
+    </w:p>
+    <w:p>
+      <w:pPr>
+        <w:pStyle w:val="ListParagraph"/>
+        <w:numPr>
+          <w:ilvl w:val="0"/>
+          <w:numId w:val="34"/>
+        </w:numPr>
+      </w:pPr>
+      <w:r>
+        <w:t>The version of HTTP</w:t>
+      </w:r>
+    </w:p>
+    <w:p>
+      <w:pPr>
+        <w:pStyle w:val="ListParagraph"/>
+        <w:numPr>
+          <w:ilvl w:val="0"/>
+          <w:numId w:val="34"/>
+        </w:numPr>
+      </w:pPr>
+      <w:r>
+        <w:t>A “\r\n”</w:t>
+      </w:r>
+    </w:p>
+    <w:p/>
+    <w:p>
+      <w:r>
+        <w:t>An example legal client request line is</w:t>
+      </w:r>
+    </w:p>
+    <w:p>
+      <w:r>
+        <w:t>GET /ask HTTP/1.1</w:t>
+      </w:r>
+    </w:p>
+    <w:p/>
+    <w:p>
+      <w:pPr>
+        <w:rPr>
+          <w:b/>
+        </w:rPr>
+      </w:pPr>
+      <w:r>
+        <w:rPr>
+          <w:b/>
+        </w:rPr>
+        <w:t xml:space="preserve">HTTP </w:t>
+      </w:r>
+      <w:r>
+        <w:rPr>
+          <w:b/>
+        </w:rPr>
+        <w:t>Method</w:t>
+      </w:r>
+    </w:p>
+    <w:p>
+      <w:pPr>
+        <w:ind w:firstLine="720"/>
+      </w:pPr>
+      <w:r>
+        <w:t>Get</w:t>
+      </w:r>
+    </w:p>
+    <w:p>
+      <w:pPr>
+        <w:ind w:firstLine="720"/>
+      </w:pPr>
+      <w:r>
+        <w:t>Put</w:t>
+      </w:r>
+    </w:p>
+    <w:p>
+      <w:pPr>
+        <w:ind w:firstLine="720"/>
+      </w:pPr>
+      <w:r>
+        <w:t>Post</w:t>
+      </w:r>
+    </w:p>
+    <w:p>
+      <w:pPr>
+        <w:ind w:firstLine="720"/>
+      </w:pPr>
+      <w:r>
+        <w:t>patch</w:t>
+      </w:r>
+    </w:p>
+    <w:p>
+      <w:pPr>
+        <w:ind w:firstLine="720"/>
+      </w:pPr>
       <w:r>
         <w:t>Options</w:t>
       </w:r>
     </w:p>
     <w:p>
+      <w:pPr>
+        <w:ind w:firstLine="720"/>
+      </w:pPr>
+      <w:r>
+        <w:t>Head</w:t>
+      </w:r>
+    </w:p>
+    <w:p/>
+    <w:p>
       <w:r>
         <w:t>Header</w:t>
       </w:r>
-    </w:p>
-    <w:p>
-      <w:r>
-        <w:t>Operation</w:t>
+      <w:r>
+        <w:t>s</w:t>
+      </w:r>
+    </w:p>
+    <w:p>
+      <w:r>
+        <w:tab/>
+        <w:t>Required</w:t>
+      </w:r>
+    </w:p>
+    <w:p>
+      <w:r>
+        <w:tab/>
+        <w:t>optional</w:t>
+      </w:r>
+    </w:p>
+    <w:p>
+      <w:r>
+        <w:t>idempotent</w:t>
+      </w:r>
+    </w:p>
+    <w:p>
+      <w:r>
+        <w:t>URI</w:t>
+      </w:r>
+    </w:p>
+    <w:p>
+      <w:r>
+        <w:t>http authentication</w:t>
       </w:r>
     </w:p>
     <w:p/>
     <w:p>
       <w:r>
-        <w:t>HTTP 1.1 &amp; HTTP 2.0</w:t>
-      </w:r>
-    </w:p>
-    <w:p>
-      <w:r>
+        <w:t>https://developer.mozilla.org/en-US/docs/Web/HTTP/Methods/PUT</w:t>
+      </w:r>
+    </w:p>
+    <w:p>
+      <w:pPr>
+        <w:pStyle w:val="Heading3"/>
+      </w:pPr>
+      <w:r>
+        <w:t xml:space="preserve">The “Content-Type” Header a.k.a </w:t>
+      </w:r>
+      <w:r>
+        <w:t>MIME Types</w:t>
+      </w:r>
+    </w:p>
+    <w:p>
+      <w:r>
+        <w:t xml:space="preserve">The </w:t>
+      </w:r>
+      <w:r>
+        <w:t xml:space="preserve">legal </w:t>
+      </w:r>
+      <w:r>
+        <w:t>value</w:t>
+      </w:r>
+      <w:r>
+        <w:t>s</w:t>
+      </w:r>
+      <w:r>
+        <w:t xml:space="preserve"> of the “Content-Type” header </w:t>
+      </w:r>
+      <w:r>
+        <w:t>are also knows as</w:t>
+      </w:r>
+      <w:r>
+        <w:t xml:space="preserve"> “MIME Type</w:t>
+      </w:r>
+      <w:r>
+        <w:t>s</w:t>
+      </w:r>
+      <w:r>
+        <w:t>”</w:t>
+      </w:r>
+      <w:r>
+        <w:t xml:space="preserve">.  MIME </w:t>
+      </w:r>
+      <w:r>
+        <w:t>(an old acronym that mean</w:t>
+      </w:r>
+      <w:r>
+        <w:t>s</w:t>
+      </w:r>
+      <w:r>
+        <w:t xml:space="preserve"> </w:t>
+      </w:r>
+      <w:r>
+        <w:t>M</w:t>
+      </w:r>
+      <w:r>
+        <w:t xml:space="preserve">ultipurpose </w:t>
+      </w:r>
+      <w:r>
+        <w:t>I</w:t>
+      </w:r>
+      <w:r>
+        <w:t xml:space="preserve">nternet </w:t>
+      </w:r>
+      <w:r>
+        <w:t>M</w:t>
+      </w:r>
+      <w:r>
+        <w:t xml:space="preserve">ail </w:t>
+      </w:r>
+      <w:r>
+        <w:t>E</w:t>
+      </w:r>
+      <w:r>
+        <w:t xml:space="preserve">xtension) types are specified by the </w:t>
+      </w:r>
+      <w:hyperlink r:id="rId8" w:history="1">
+        <w:r>
+          <w:rPr>
+            <w:rStyle w:val="Hyperlink"/>
+          </w:rPr>
+          <w:t>IANA</w:t>
+        </w:r>
+      </w:hyperlink>
+      <w:r>
+        <w:t xml:space="preserve"> and can be found on their </w:t>
+      </w:r>
+      <w:hyperlink r:id="rId9" w:history="1">
+        <w:r>
+          <w:rPr>
+            <w:rStyle w:val="Hyperlink"/>
+          </w:rPr>
+          <w:t>website</w:t>
+        </w:r>
+      </w:hyperlink>
+      <w:r>
+        <w:t>.</w:t>
+      </w:r>
+      <w:r>
+        <w:t xml:space="preserve">  Some of the types that are probably useful for IoT applications include:</w:t>
+      </w:r>
+    </w:p>
+    <w:p>
+      <w:r>
+        <w:t>application/json</w:t>
+      </w:r>
+    </w:p>
+    <w:p>
+      <w:r>
+        <w:t>application/xml</w:t>
+      </w:r>
+    </w:p>
+    <w:p>
+      <w:r>
+        <w:t>text/plain</w:t>
+      </w:r>
+    </w:p>
+    <w:p/>
+    <w:p>
+      <w:r>
+        <w:t>The list runs to 100’s of possible types</w:t>
+      </w:r>
+    </w:p>
+    <w:p>
+      <w:r>
+        <w:drawing>
+          <wp:inline distT="0" distB="0" distL="0" distR="0" wp14:anchorId="2EF7AB9F" wp14:editId="169DE99D">
+            <wp:extent cx="5943600" cy="2896235"/>
+            <wp:effectExtent l="0" t="0" r="0" b="0"/>
+            <wp:docPr id="8" name="Picture 8"/>
+            <wp:cNvGraphicFramePr>
+              <a:graphicFrameLocks xmlns:a="http://schemas.openxmlformats.org/drawingml/2006/main" noChangeAspect="1"/>
+            </wp:cNvGraphicFramePr>
+            <a:graphic xmlns:a="http://schemas.openxmlformats.org/drawingml/2006/main">
+              <a:graphicData uri="http://schemas.openxmlformats.org/drawingml/2006/picture">
+                <pic:pic xmlns:pic="http://schemas.openxmlformats.org/drawingml/2006/picture">
+                  <pic:nvPicPr>
+                    <pic:cNvPr id="1" name=""/>
+                    <pic:cNvPicPr/>
+                  </pic:nvPicPr>
+                  <pic:blipFill>
+                    <a:blip r:embed="rId10"/>
+                    <a:stretch>
+                      <a:fillRect/>
+                    </a:stretch>
+                  </pic:blipFill>
+                  <pic:spPr>
+                    <a:xfrm>
+                      <a:off x="0" y="0"/>
+                      <a:ext cx="5943600" cy="2896235"/>
+                    </a:xfrm>
+                    <a:prstGeom prst="rect">
+                      <a:avLst/>
+                    </a:prstGeom>
+                  </pic:spPr>
+                </pic:pic>
+              </a:graphicData>
+            </a:graphic>
+          </wp:inline>
+        </w:drawing>
+      </w:r>
+    </w:p>
+    <w:p>
+      <w:pPr>
+        <w:pStyle w:val="Heading3"/>
+      </w:pPr>
+      <w:r>
+        <w:lastRenderedPageBreak/>
+        <w:t>Curl</w:t>
+      </w:r>
+    </w:p>
+    <w:p/>
+    <w:p>
+      <w:r>
+        <w:t xml:space="preserve">Curl </w:t>
+      </w:r>
+      <w:r>
+        <w:t xml:space="preserve">(Client for URLs or See URL) </w:t>
+      </w:r>
+      <w:r>
+        <w:t xml:space="preserve">is a </w:t>
+      </w:r>
+      <w:r>
+        <w:t>U</w:t>
+      </w:r>
+      <w:r>
+        <w:t>nix</w:t>
+      </w:r>
+      <w:r>
+        <w:t xml:space="preserve"> (Linux, MacOS, Cygwin)</w:t>
+      </w:r>
+      <w:r>
+        <w:t xml:space="preserve"> utility </w:t>
+      </w:r>
+      <w:r>
+        <w:t>for sending and receiving HTTP requests</w:t>
+      </w:r>
+      <w:r>
+        <w:t>.</w:t>
+      </w:r>
+      <w:r>
+        <w:t xml:space="preserve">  Curl is a handy tool to help you figure out what an HTTP website is doing</w:t>
+      </w:r>
+      <w:r>
+        <w:t xml:space="preserve"> so that you can build your WICED program to do the same thing</w:t>
+      </w:r>
+      <w:r>
+        <w:t xml:space="preserve">.  </w:t>
+      </w:r>
+      <w:r>
+        <w:t>Curl</w:t>
+      </w:r>
+      <w:r>
+        <w:t xml:space="preserve"> will let you create HTTP requests with all the commands (GET, POST, PUT, …), any headers you want, plus any content that you want.</w:t>
+      </w:r>
+      <w:r>
+        <w:t xml:space="preserve">  As with most Unix utilities it is completely out of control with options</w:t>
+      </w:r>
+    </w:p>
+    <w:p/>
+    <w:p>
+      <w:r>
+        <w:t xml:space="preserve">For example, if you want to see what options are available on a website you can type the command “curl </w:t>
+      </w:r>
+      <w:r>
+        <w:t>-</w:t>
+      </w:r>
+      <w:r>
+        <w:t xml:space="preserve">v </w:t>
+      </w:r>
+      <w:r>
+        <w:t>-</w:t>
+      </w:r>
+      <w:r>
+        <w:t xml:space="preserve">X “OPTIONS” </w:t>
+      </w:r>
+      <w:r>
+        <w:t>http://</w:t>
+      </w:r>
+      <w:r>
+        <w:t>example</w:t>
+      </w:r>
+      <w:r>
+        <w:t>.com</w:t>
+      </w:r>
+      <w:r>
+        <w:t>”</w:t>
+      </w:r>
+      <w:r>
+        <w:t>.</w:t>
+      </w:r>
+      <w:r>
+        <w:t xml:space="preserve">  This</w:t>
+      </w:r>
+      <w:r>
+        <w:t xml:space="preserve"> example</w:t>
+      </w:r>
+      <w:r>
+        <w:t xml:space="preserve"> will build a</w:t>
+      </w:r>
+      <w:r>
+        <w:t>n HTTP</w:t>
+      </w:r>
+      <w:r>
+        <w:t xml:space="preserve"> message that looks like this:</w:t>
+      </w:r>
+    </w:p>
+    <w:p>
+      <w:r>
+        <w:t>OPTIONS / http/1.1</w:t>
+      </w:r>
+    </w:p>
+    <w:p>
+      <w:r>
+        <w:t>HOST somewebsite.com</w:t>
+      </w:r>
+    </w:p>
+    <w:p/>
+    <w:p>
+      <w:r>
+        <w:t xml:space="preserve">The website will then reply with the HTTP options that it supports and you will see the output on the terminal (because of the </w:t>
+      </w:r>
+      <w:r>
+        <w:t>-</w:t>
+      </w:r>
+      <w:r>
+        <w:t>v)</w:t>
+      </w:r>
+    </w:p>
+    <w:p/>
+    <w:p>
+      <w:r>
+        <w:drawing>
+          <wp:inline distT="0" distB="0" distL="0" distR="0" wp14:anchorId="2ABE1A34" wp14:editId="18F2FC55">
+            <wp:extent cx="5943600" cy="3434715"/>
+            <wp:effectExtent l="0" t="0" r="0" b="0"/>
+            <wp:docPr id="1" name="Picture 1"/>
+            <wp:cNvGraphicFramePr>
+              <a:graphicFrameLocks xmlns:a="http://schemas.openxmlformats.org/drawingml/2006/main" noChangeAspect="1"/>
+            </wp:cNvGraphicFramePr>
+            <a:graphic xmlns:a="http://schemas.openxmlformats.org/drawingml/2006/main">
+              <a:graphicData uri="http://schemas.openxmlformats.org/drawingml/2006/picture">
+                <pic:pic xmlns:pic="http://schemas.openxmlformats.org/drawingml/2006/picture">
+                  <pic:nvPicPr>
+                    <pic:cNvPr id="1" name=""/>
+                    <pic:cNvPicPr/>
+                  </pic:nvPicPr>
+                  <pic:blipFill>
+                    <a:blip r:embed="rId11"/>
+                    <a:stretch>
+                      <a:fillRect/>
+                    </a:stretch>
+                  </pic:blipFill>
+                  <pic:spPr>
+                    <a:xfrm>
+                      <a:off x="0" y="0"/>
+                      <a:ext cx="5943600" cy="3434715"/>
+                    </a:xfrm>
+                    <a:prstGeom prst="rect">
+                      <a:avLst/>
+                    </a:prstGeom>
+                  </pic:spPr>
+                </pic:pic>
+              </a:graphicData>
+            </a:graphic>
+          </wp:inline>
+        </w:drawing>
+      </w:r>
+    </w:p>
+    <w:p/>
+    <w:p>
+      <w:r>
+        <w:t>Curl support both http and https.  If you specify the root certificate using the --cacert option, curl will validate the certificate before proceeding with the http transaction.</w:t>
+      </w:r>
+    </w:p>
+    <w:p/>
+    <w:p>
+      <w:r>
+        <w:t>Some of the useful options are:</w:t>
+      </w:r>
+    </w:p>
+    <w:p/>
+    <w:tbl>
+      <w:tblPr>
+        <w:tblStyle w:val="TableGrid"/>
+        <w:tblW w:w="10368" w:type="dxa"/>
+        <w:tblLook w:val="04A0" w:firstRow="1" w:lastRow="0" w:firstColumn="1" w:lastColumn="0" w:noHBand="0" w:noVBand="1"/>
+      </w:tblPr>
+      <w:tblGrid>
+        <w:gridCol w:w="2937"/>
+        <w:gridCol w:w="9576"/>
+      </w:tblGrid>
+      <w:tr>
+        <w:tc>
+          <w:tcPr>
+            <w:tcW w:w="3348" w:type="dxa"/>
+          </w:tcPr>
+          <w:p>
+            <w:pPr>
+              <w:jc w:val="center"/>
+              <w:rPr>
+                <w:rFonts w:asciiTheme="minorHAnsi" w:hAnsiTheme="minorHAnsi"/>
+                <w:b/>
+              </w:rPr>
+            </w:pPr>
+            <w:r>
+              <w:rPr>
+                <w:rFonts w:asciiTheme="minorHAnsi" w:hAnsiTheme="minorHAnsi"/>
+                <w:b/>
+              </w:rPr>
+              <w:t>Option</w:t>
+            </w:r>
+          </w:p>
+        </w:tc>
+        <w:tc>
+          <w:tcPr>
+            <w:tcW w:w="7020" w:type="dxa"/>
+          </w:tcPr>
+          <w:p>
+            <w:pPr>
+              <w:jc w:val="center"/>
+              <w:rPr>
+                <w:rFonts w:asciiTheme="minorHAnsi" w:hAnsiTheme="minorHAnsi"/>
+                <w:b/>
+              </w:rPr>
+            </w:pPr>
+            <w:r>
+              <w:rPr>
+                <w:rFonts w:asciiTheme="minorHAnsi" w:hAnsiTheme="minorHAnsi"/>
+                <w:b/>
+              </w:rPr>
+              <w:t>Explanation &amp; Example</w:t>
+            </w:r>
+          </w:p>
+        </w:tc>
+      </w:tr>
+      <w:tr>
+        <w:tc>
+          <w:tcPr>
+            <w:tcW w:w="3348" w:type="dxa"/>
+            <w:vMerge w:val="restart"/>
+            <w:vAlign w:val="center"/>
+          </w:tcPr>
+          <w:p>
+            <w:pPr>
+              <w:rPr>
+                <w:rFonts w:asciiTheme="minorHAnsi" w:hAnsiTheme="minorHAnsi"/>
+              </w:rPr>
+            </w:pPr>
+            <w:r>
+              <w:rPr>
+                <w:rFonts w:asciiTheme="minorHAnsi" w:hAnsiTheme="minorHAnsi"/>
+              </w:rPr>
+              <w:t>-v</w:t>
+            </w:r>
+          </w:p>
+        </w:tc>
+        <w:tc>
+          <w:tcPr>
+            <w:tcW w:w="7020" w:type="dxa"/>
+          </w:tcPr>
+          <w:p>
+            <w:pPr>
+              <w:rPr>
+                <w:rFonts w:asciiTheme="minorHAnsi" w:hAnsiTheme="minorHAnsi"/>
+              </w:rPr>
+            </w:pPr>
+            <w:r>
+              <w:rPr>
+                <w:rFonts w:asciiTheme="minorHAnsi" w:hAnsiTheme="minorHAnsi"/>
+              </w:rPr>
+              <w:t xml:space="preserve">Verbose: all the http request </w:t>
+            </w:r>
+            <w:r>
+              <w:rPr>
+                <w:rFonts w:asciiTheme="minorHAnsi" w:hAnsiTheme="minorHAnsi"/>
+              </w:rPr>
+              <w:t xml:space="preserve">and response </w:t>
+            </w:r>
+            <w:r>
+              <w:rPr>
+                <w:rFonts w:asciiTheme="minorHAnsi" w:hAnsiTheme="minorHAnsi"/>
+              </w:rPr>
+              <w:t>will be echo’d to the screen</w:t>
+            </w:r>
+          </w:p>
+        </w:tc>
+      </w:tr>
+      <w:tr>
+        <w:tc>
+          <w:tcPr>
+            <w:tcW w:w="3348" w:type="dxa"/>
+            <w:vMerge/>
+            <w:vAlign w:val="center"/>
+          </w:tcPr>
+          <w:p>
+            <w:pPr>
+              <w:rPr>
+                <w:rFonts w:asciiTheme="minorHAnsi" w:hAnsiTheme="minorHAnsi"/>
+              </w:rPr>
+            </w:pPr>
+          </w:p>
+        </w:tc>
+        <w:tc>
+          <w:tcPr>
+            <w:tcW w:w="7020" w:type="dxa"/>
+          </w:tcPr>
+          <w:p>
+            <w:pPr>
+              <w:rPr>
+                <w:rFonts w:asciiTheme="minorHAnsi" w:hAnsiTheme="minorHAnsi"/>
+              </w:rPr>
+            </w:pPr>
+            <w:r>
+              <w:rPr>
+                <w:rFonts w:asciiTheme="minorHAnsi" w:hAnsiTheme="minorHAnsi"/>
+              </w:rPr>
+              <w:t xml:space="preserve">curl </w:t>
+            </w:r>
+            <w:r>
+              <w:rPr>
+                <w:rFonts w:asciiTheme="minorHAnsi" w:hAnsiTheme="minorHAnsi"/>
+              </w:rPr>
+              <w:t>-</w:t>
+            </w:r>
+            <w:r>
+              <w:rPr>
+                <w:rFonts w:asciiTheme="minorHAnsi" w:hAnsiTheme="minorHAnsi"/>
+              </w:rPr>
+              <w:t xml:space="preserve">v http://httpbin.org/get </w:t>
+            </w:r>
+          </w:p>
+          <w:p>
+            <w:pPr>
+              <w:rPr>
+                <w:rFonts w:asciiTheme="minorHAnsi" w:hAnsiTheme="minorHAnsi"/>
+              </w:rPr>
+            </w:pPr>
+            <w:r>
+              <w:rPr>
+                <w:rFonts w:asciiTheme="minorHAnsi" w:hAnsiTheme="minorHAnsi"/>
+              </w:rPr>
+              <w:drawing>
+                <wp:inline distT="0" distB="0" distL="0" distR="0" wp14:anchorId="1C19A96C" wp14:editId="663E68FC">
+                  <wp:extent cx="2816352" cy="3054096"/>
+                  <wp:effectExtent l="0" t="0" r="3175" b="0"/>
+                  <wp:docPr id="2" name="Picture 2"/>
+                  <wp:cNvGraphicFramePr>
+                    <a:graphicFrameLocks xmlns:a="http://schemas.openxmlformats.org/drawingml/2006/main" noChangeAspect="1"/>
+                  </wp:cNvGraphicFramePr>
+                  <a:graphic xmlns:a="http://schemas.openxmlformats.org/drawingml/2006/main">
+                    <a:graphicData uri="http://schemas.openxmlformats.org/drawingml/2006/picture">
+                      <pic:pic xmlns:pic="http://schemas.openxmlformats.org/drawingml/2006/picture">
+                        <pic:nvPicPr>
+                          <pic:cNvPr id="1" name=""/>
+                          <pic:cNvPicPr/>
+                        </pic:nvPicPr>
+                        <pic:blipFill>
+                          <a:blip r:embed="rId12"/>
+                          <a:stretch>
+                            <a:fillRect/>
+                          </a:stretch>
+                        </pic:blipFill>
+                        <pic:spPr>
+                          <a:xfrm>
+                            <a:off x="0" y="0"/>
+                            <a:ext cx="2816352" cy="3054096"/>
+                          </a:xfrm>
+                          <a:prstGeom prst="rect">
+                            <a:avLst/>
+                          </a:prstGeom>
+                        </pic:spPr>
+                      </pic:pic>
+                    </a:graphicData>
+                  </a:graphic>
+                </wp:inline>
+              </w:drawing>
+            </w:r>
+          </w:p>
+        </w:tc>
+      </w:tr>
+      <w:tr>
+        <w:tc>
+          <w:tcPr>
+            <w:tcW w:w="3348" w:type="dxa"/>
+            <w:vMerge w:val="restart"/>
+            <w:vAlign w:val="center"/>
+          </w:tcPr>
+          <w:p>
+            <w:pPr>
+              <w:rPr>
+                <w:rFonts w:asciiTheme="minorHAnsi" w:hAnsiTheme="minorHAnsi"/>
+              </w:rPr>
+            </w:pPr>
+            <w:r>
+              <w:rPr>
+                <w:rFonts w:asciiTheme="minorHAnsi" w:hAnsiTheme="minorHAnsi"/>
+              </w:rPr>
+              <w:t>-X “command”</w:t>
+            </w:r>
+          </w:p>
+        </w:tc>
+        <w:tc>
+          <w:tcPr>
+            <w:tcW w:w="7020" w:type="dxa"/>
+          </w:tcPr>
+          <w:p>
+            <w:pPr>
+              <w:rPr>
+                <w:rFonts w:asciiTheme="minorHAnsi" w:hAnsiTheme="minorHAnsi"/>
+              </w:rPr>
+            </w:pPr>
+            <w:r>
+              <w:rPr>
+                <w:rFonts w:asciiTheme="minorHAnsi" w:hAnsiTheme="minorHAnsi"/>
+              </w:rPr>
+              <w:t>Curl will execute the s</w:t>
+            </w:r>
+            <w:r>
+              <w:rPr>
+                <w:rFonts w:asciiTheme="minorHAnsi" w:hAnsiTheme="minorHAnsi"/>
+              </w:rPr>
+              <w:t>pecified HTTP command GET, POST, PUT, DELETE, OPTIONS, TRACE, CONNECT, HEAD</w:t>
+            </w:r>
+            <w:r>
+              <w:rPr>
+                <w:rFonts w:asciiTheme="minorHAnsi" w:hAnsiTheme="minorHAnsi"/>
+              </w:rPr>
+              <w:t xml:space="preserve">.  If you use PUT, POST you need to specify the content by adding --data </w:t>
+            </w:r>
+          </w:p>
+        </w:tc>
+      </w:tr>
+      <w:tr>
+        <w:tc>
+          <w:tcPr>
+            <w:tcW w:w="3348" w:type="dxa"/>
+            <w:vMerge/>
+            <w:vAlign w:val="center"/>
+          </w:tcPr>
+          <w:p>
+            <w:pPr>
+              <w:rPr>
+                <w:rFonts w:asciiTheme="minorHAnsi" w:hAnsiTheme="minorHAnsi"/>
+              </w:rPr>
+            </w:pPr>
+          </w:p>
+        </w:tc>
+        <w:tc>
+          <w:tcPr>
+            <w:tcW w:w="7020" w:type="dxa"/>
+          </w:tcPr>
+          <w:p>
+            <w:pPr>
+              <w:pStyle w:val="p1"/>
+              <w:rPr>
+                <w:rFonts w:asciiTheme="minorHAnsi" w:hAnsiTheme="minorHAnsi"/>
+                <w:sz w:val="24"/>
+                <w:szCs w:val="24"/>
+              </w:rPr>
+            </w:pPr>
+            <w:r>
+              <w:rPr>
+                <w:rFonts w:asciiTheme="minorHAnsi" w:hAnsiTheme="minorHAnsi"/>
+                <w:sz w:val="24"/>
+                <w:szCs w:val="24"/>
+              </w:rPr>
+              <w:t>curl –v –X “OPTIONS” http://httpbin.org/get</w:t>
+            </w:r>
+          </w:p>
+        </w:tc>
+      </w:tr>
+      <w:tr>
+        <w:tc>
+          <w:tcPr>
+            <w:tcW w:w="3348" w:type="dxa"/>
+            <w:vMerge w:val="restart"/>
+            <w:vAlign w:val="center"/>
+          </w:tcPr>
+          <w:p>
+            <w:pPr>
+              <w:rPr>
+                <w:rFonts w:asciiTheme="minorHAnsi" w:hAnsiTheme="minorHAnsi"/>
+              </w:rPr>
+            </w:pPr>
+            <w:r>
+              <w:rPr>
+                <w:rFonts w:asciiTheme="minorHAnsi" w:hAnsiTheme="minorHAnsi"/>
+              </w:rPr>
+              <w:t>-</w:t>
+            </w:r>
+            <w:r>
+              <w:rPr>
+                <w:rFonts w:asciiTheme="minorHAnsi" w:hAnsiTheme="minorHAnsi"/>
+              </w:rPr>
+              <w:t>H</w:t>
+            </w:r>
+            <w:r>
+              <w:rPr>
+                <w:rFonts w:asciiTheme="minorHAnsi" w:hAnsiTheme="minorHAnsi"/>
+              </w:rPr>
+              <w:t xml:space="preserve"> </w:t>
+            </w:r>
+            <w:r>
+              <w:rPr>
+                <w:rFonts w:asciiTheme="minorHAnsi" w:hAnsiTheme="minorHAnsi"/>
+              </w:rPr>
+              <w:t>“headername:headervalue”</w:t>
+            </w:r>
+          </w:p>
+        </w:tc>
+        <w:tc>
+          <w:tcPr>
+            <w:tcW w:w="7020" w:type="dxa"/>
+          </w:tcPr>
+          <w:p>
+            <w:pPr>
+              <w:rPr>
+                <w:rFonts w:asciiTheme="minorHAnsi" w:hAnsiTheme="minorHAnsi"/>
+              </w:rPr>
+            </w:pPr>
+            <w:r>
+              <w:rPr>
+                <w:rFonts w:asciiTheme="minorHAnsi" w:hAnsiTheme="minorHAnsi"/>
+              </w:rPr>
+              <w:t>Adds a header to the HTTP request.  You can have multiple –H to add multiple headers.  If you specify a header that CURL does automatically e.g. “Content-Type:” it will be overridden by specifying this option.</w:t>
+            </w:r>
+          </w:p>
+        </w:tc>
+      </w:tr>
+      <w:tr>
+        <w:tc>
+          <w:tcPr>
+            <w:tcW w:w="3348" w:type="dxa"/>
+            <w:vMerge/>
+            <w:vAlign w:val="center"/>
+          </w:tcPr>
+          <w:p>
+            <w:pPr>
+              <w:rPr>
+                <w:rFonts w:asciiTheme="minorHAnsi" w:hAnsiTheme="minorHAnsi"/>
+              </w:rPr>
+            </w:pPr>
+          </w:p>
+        </w:tc>
+        <w:tc>
+          <w:tcPr>
+            <w:tcW w:w="7020" w:type="dxa"/>
+          </w:tcPr>
+          <w:p>
+            <w:pPr>
+              <w:rPr>
+                <w:rFonts w:asciiTheme="minorHAnsi" w:hAnsiTheme="minorHAnsi"/>
+              </w:rPr>
+            </w:pPr>
+            <w:r>
+              <w:rPr>
+                <w:rFonts w:asciiTheme="minorHAnsi" w:hAnsiTheme="minorHAnsi"/>
+              </w:rPr>
+              <w:t xml:space="preserve">curl </w:t>
+            </w:r>
+            <w:r>
+              <w:rPr>
+                <w:rFonts w:asciiTheme="minorHAnsi" w:hAnsiTheme="minorHAnsi"/>
+              </w:rPr>
+              <w:t>-v -</w:t>
+            </w:r>
+            <w:r>
+              <w:rPr>
+                <w:rFonts w:asciiTheme="minorHAnsi" w:hAnsiTheme="minorHAnsi"/>
+              </w:rPr>
+              <w:t xml:space="preserve">H “x-some-custom: someValue” </w:t>
+            </w:r>
+            <w:r>
+              <w:t>http://httpbin.org</w:t>
+            </w:r>
+          </w:p>
+          <w:p>
+            <w:pPr>
+              <w:rPr>
+                <w:rFonts w:asciiTheme="minorHAnsi" w:hAnsiTheme="minorHAnsi"/>
+              </w:rPr>
+            </w:pPr>
+            <w:r>
+              <w:rPr>
+                <w:rFonts w:asciiTheme="minorHAnsi" w:hAnsiTheme="minorHAnsi"/>
+              </w:rPr>
+              <w:drawing>
+                <wp:inline distT="0" distB="0" distL="0" distR="0" wp14:anchorId="02F8909D" wp14:editId="625CE6F9">
+                  <wp:extent cx="4069080" cy="3227832"/>
+                  <wp:effectExtent l="0" t="0" r="0" b="0"/>
+                  <wp:docPr id="3" name="Picture 3"/>
+                  <wp:cNvGraphicFramePr>
+                    <a:graphicFrameLocks xmlns:a="http://schemas.openxmlformats.org/drawingml/2006/main" noChangeAspect="1"/>
+                  </wp:cNvGraphicFramePr>
+                  <a:graphic xmlns:a="http://schemas.openxmlformats.org/drawingml/2006/main">
+                    <a:graphicData uri="http://schemas.openxmlformats.org/drawingml/2006/picture">
+                      <pic:pic xmlns:pic="http://schemas.openxmlformats.org/drawingml/2006/picture">
+                        <pic:nvPicPr>
+                          <pic:cNvPr id="1" name=""/>
+                          <pic:cNvPicPr/>
+                        </pic:nvPicPr>
+                        <pic:blipFill>
+                          <a:blip r:embed="rId13"/>
+                          <a:stretch>
+                            <a:fillRect/>
+                          </a:stretch>
+                        </pic:blipFill>
+                        <pic:spPr>
+                          <a:xfrm>
+                            <a:off x="0" y="0"/>
+                            <a:ext cx="4069080" cy="3227832"/>
+                          </a:xfrm>
+                          <a:prstGeom prst="rect">
+                            <a:avLst/>
+                          </a:prstGeom>
+                        </pic:spPr>
+                      </pic:pic>
+                    </a:graphicData>
+                  </a:graphic>
+                </wp:inline>
+              </w:drawing>
+            </w:r>
+          </w:p>
+        </w:tc>
+      </w:tr>
+      <w:tr>
+        <w:tc>
+          <w:tcPr>
+            <w:tcW w:w="3348" w:type="dxa"/>
+            <w:vMerge w:val="restart"/>
+            <w:vAlign w:val="center"/>
+          </w:tcPr>
+          <w:p>
+            <w:pPr>
+              <w:rPr>
+                <w:rFonts w:asciiTheme="minorHAnsi" w:hAnsiTheme="minorHAnsi"/>
+              </w:rPr>
+            </w:pPr>
+            <w:r>
+              <w:rPr>
+                <w:rFonts w:asciiTheme="minorHAnsi" w:hAnsiTheme="minorHAnsi"/>
+              </w:rPr>
+              <w:t>-d “data”</w:t>
+            </w:r>
+          </w:p>
+          <w:p>
+            <w:pPr>
+              <w:rPr>
+                <w:rFonts w:asciiTheme="minorHAnsi" w:hAnsiTheme="minorHAnsi"/>
+              </w:rPr>
+            </w:pPr>
+            <w:r>
+              <w:rPr>
+                <w:rFonts w:asciiTheme="minorHAnsi" w:hAnsiTheme="minorHAnsi"/>
+              </w:rPr>
+              <w:t>--data “data”</w:t>
+            </w:r>
+          </w:p>
+        </w:tc>
+        <w:tc>
+          <w:tcPr>
+            <w:tcW w:w="7020" w:type="dxa"/>
+          </w:tcPr>
+          <w:p>
+            <w:pPr>
+              <w:rPr>
+                <w:rFonts w:asciiTheme="minorHAnsi" w:hAnsiTheme="minorHAnsi"/>
+              </w:rPr>
+            </w:pPr>
+            <w:r>
+              <w:rPr>
+                <w:rFonts w:asciiTheme="minorHAnsi" w:hAnsiTheme="minorHAnsi"/>
+              </w:rPr>
+              <w:t>Specifies the data for a PUT, POST.  CURL will automatically add the “Content-length:” header</w:t>
+            </w:r>
+            <w:r>
+              <w:rPr>
+                <w:rFonts w:asciiTheme="minorHAnsi" w:hAnsiTheme="minorHAnsi"/>
+              </w:rPr>
+              <w:t xml:space="preserve"> and “Content-Type: application/x-www-form-urlencoded” header.</w:t>
+            </w:r>
+          </w:p>
+        </w:tc>
+      </w:tr>
+      <w:tr>
+        <w:tc>
+          <w:tcPr>
+            <w:tcW w:w="3348" w:type="dxa"/>
+            <w:vMerge/>
+            <w:vAlign w:val="center"/>
+          </w:tcPr>
+          <w:p>
+            <w:pPr>
+              <w:rPr>
+                <w:rFonts w:asciiTheme="minorHAnsi" w:hAnsiTheme="minorHAnsi"/>
+              </w:rPr>
+            </w:pPr>
+          </w:p>
+        </w:tc>
+        <w:tc>
+          <w:tcPr>
+            <w:tcW w:w="7020" w:type="dxa"/>
+          </w:tcPr>
+          <w:p>
+            <w:pPr>
+              <w:pStyle w:val="p1"/>
+              <w:rPr>
+                <w:rStyle w:val="s1"/>
+                <w:rFonts w:asciiTheme="minorHAnsi" w:hAnsiTheme="minorHAnsi"/>
+                <w:sz w:val="24"/>
+                <w:szCs w:val="24"/>
+              </w:rPr>
+            </w:pPr>
+            <w:r>
+              <w:rPr>
+                <w:rStyle w:val="s1"/>
+                <w:rFonts w:asciiTheme="minorHAnsi" w:hAnsiTheme="minorHAnsi"/>
+                <w:sz w:val="24"/>
+                <w:szCs w:val="24"/>
+              </w:rPr>
+              <w:t xml:space="preserve">curl -v -X "PUT" -H "content-type: application/json" -d "{asdf}" </w:t>
+            </w:r>
+            <w:r>
+              <w:rPr>
+                <w:rStyle w:val="s1"/>
+                <w:rFonts w:asciiTheme="minorHAnsi" w:hAnsiTheme="minorHAnsi"/>
+                <w:sz w:val="24"/>
+                <w:szCs w:val="24"/>
+              </w:rPr>
+              <w:t>http://httpbin.org/put</w:t>
+            </w:r>
+          </w:p>
+          <w:p>
+            <w:pPr>
+              <w:pStyle w:val="p1"/>
+              <w:rPr>
+                <w:rFonts w:asciiTheme="minorHAnsi" w:hAnsiTheme="minorHAnsi"/>
+                <w:sz w:val="24"/>
+                <w:szCs w:val="24"/>
+              </w:rPr>
+            </w:pPr>
+            <w:r>
+              <w:rPr>
+                <w:rFonts w:asciiTheme="minorHAnsi" w:hAnsiTheme="minorHAnsi"/>
+                <w:sz w:val="24"/>
+                <w:szCs w:val="24"/>
+              </w:rPr>
+              <w:drawing>
+                <wp:inline distT="0" distB="0" distL="0" distR="0" wp14:anchorId="18F2E1BC" wp14:editId="5D9A6068">
+                  <wp:extent cx="5212080" cy="3831336"/>
+                  <wp:effectExtent l="0" t="0" r="0" b="4445"/>
+                  <wp:docPr id="4" name="Picture 4"/>
+                  <wp:cNvGraphicFramePr>
+                    <a:graphicFrameLocks xmlns:a="http://schemas.openxmlformats.org/drawingml/2006/main" noChangeAspect="1"/>
+                  </wp:cNvGraphicFramePr>
+                  <a:graphic xmlns:a="http://schemas.openxmlformats.org/drawingml/2006/main">
+                    <a:graphicData uri="http://schemas.openxmlformats.org/drawingml/2006/picture">
+                      <pic:pic xmlns:pic="http://schemas.openxmlformats.org/drawingml/2006/picture">
+                        <pic:nvPicPr>
+                          <pic:cNvPr id="1" name=""/>
+                          <pic:cNvPicPr/>
+                        </pic:nvPicPr>
+                        <pic:blipFill>
+                          <a:blip r:embed="rId14"/>
+                          <a:stretch>
+                            <a:fillRect/>
+                          </a:stretch>
+                        </pic:blipFill>
+                        <pic:spPr>
+                          <a:xfrm>
+                            <a:off x="0" y="0"/>
+                            <a:ext cx="5212080" cy="3831336"/>
+                          </a:xfrm>
+                          <a:prstGeom prst="rect">
+                            <a:avLst/>
+                          </a:prstGeom>
+                        </pic:spPr>
+                      </pic:pic>
+                    </a:graphicData>
+                  </a:graphic>
+                </wp:inline>
+              </w:drawing>
+            </w:r>
+          </w:p>
+        </w:tc>
+      </w:tr>
+      <w:tr>
+        <w:tc>
+          <w:tcPr>
+            <w:tcW w:w="3348" w:type="dxa"/>
+            <w:vMerge w:val="restart"/>
+            <w:vAlign w:val="center"/>
+          </w:tcPr>
+          <w:p>
+            <w:pPr>
+              <w:rPr>
+                <w:rFonts w:asciiTheme="minorHAnsi" w:hAnsiTheme="minorHAnsi"/>
+              </w:rPr>
+            </w:pPr>
+            <w:r>
+              <w:rPr>
+                <w:rFonts w:asciiTheme="minorHAnsi" w:hAnsiTheme="minorHAnsi"/>
+              </w:rPr>
+              <w:t>-o filename</w:t>
+            </w:r>
+          </w:p>
+          <w:p>
+            <w:pPr>
+              <w:rPr>
+                <w:rFonts w:asciiTheme="minorHAnsi" w:hAnsiTheme="minorHAnsi"/>
+              </w:rPr>
+            </w:pPr>
+          </w:p>
+        </w:tc>
+        <w:tc>
+          <w:tcPr>
+            <w:tcW w:w="7020" w:type="dxa"/>
+          </w:tcPr>
+          <w:p>
+            <w:pPr>
+              <w:pStyle w:val="p1"/>
+              <w:rPr>
+                <w:rStyle w:val="s1"/>
+                <w:rFonts w:asciiTheme="minorHAnsi" w:hAnsiTheme="minorHAnsi"/>
+                <w:sz w:val="24"/>
+                <w:szCs w:val="24"/>
+              </w:rPr>
+            </w:pPr>
+            <w:r>
+              <w:rPr>
+                <w:rFonts w:asciiTheme="minorHAnsi" w:hAnsiTheme="minorHAnsi"/>
+                <w:sz w:val="24"/>
+                <w:szCs w:val="24"/>
+              </w:rPr>
+              <w:t>S</w:t>
+            </w:r>
+            <w:r>
+              <w:rPr>
+                <w:rFonts w:asciiTheme="minorHAnsi" w:hAnsiTheme="minorHAnsi"/>
+                <w:sz w:val="24"/>
+                <w:szCs w:val="24"/>
+              </w:rPr>
+              <w:t>end output to file</w:t>
+            </w:r>
+            <w:r>
+              <w:rPr>
+                <w:rFonts w:asciiTheme="minorHAnsi" w:hAnsiTheme="minorHAnsi"/>
+                <w:sz w:val="24"/>
+                <w:szCs w:val="24"/>
+              </w:rPr>
+              <w:t>name.  This only sends the content, not the headers to the file</w:t>
+            </w:r>
+          </w:p>
+        </w:tc>
+      </w:tr>
+      <w:tr>
+        <w:tc>
+          <w:tcPr>
+            <w:tcW w:w="3348" w:type="dxa"/>
+            <w:vMerge/>
+            <w:vAlign w:val="center"/>
+          </w:tcPr>
+          <w:p>
+            <w:pPr>
+              <w:rPr>
+                <w:rFonts w:asciiTheme="minorHAnsi" w:hAnsiTheme="minorHAnsi"/>
+              </w:rPr>
+            </w:pPr>
+          </w:p>
+        </w:tc>
+        <w:tc>
+          <w:tcPr>
+            <w:tcW w:w="7020" w:type="dxa"/>
+          </w:tcPr>
+          <w:p>
+            <w:pPr>
+              <w:pStyle w:val="p1"/>
+              <w:rPr>
+                <w:rFonts w:asciiTheme="minorHAnsi" w:hAnsiTheme="minorHAnsi"/>
+                <w:sz w:val="24"/>
+                <w:szCs w:val="24"/>
+              </w:rPr>
+            </w:pPr>
+            <w:r>
+              <w:rPr>
+                <w:rFonts w:asciiTheme="minorHAnsi" w:hAnsiTheme="minorHAnsi"/>
+                <w:sz w:val="24"/>
+                <w:szCs w:val="24"/>
+              </w:rPr>
+              <w:t xml:space="preserve">curl –o blah.json </w:t>
+            </w:r>
+            <w:r>
+              <w:rPr>
+                <w:rFonts w:asciiTheme="minorHAnsi" w:hAnsiTheme="minorHAnsi"/>
+                <w:sz w:val="24"/>
+                <w:szCs w:val="24"/>
+              </w:rPr>
+              <w:t>http://httpbin.org/get</w:t>
+            </w:r>
+          </w:p>
+          <w:p>
+            <w:pPr>
+              <w:pStyle w:val="p1"/>
+              <w:rPr>
+                <w:rFonts w:asciiTheme="minorHAnsi" w:hAnsiTheme="minorHAnsi"/>
+                <w:sz w:val="24"/>
+                <w:szCs w:val="24"/>
+              </w:rPr>
+            </w:pPr>
+            <w:r>
+              <w:rPr>
+                <w:rFonts w:asciiTheme="minorHAnsi" w:hAnsiTheme="minorHAnsi"/>
+                <w:sz w:val="24"/>
+                <w:szCs w:val="24"/>
+              </w:rPr>
+              <w:drawing>
+                <wp:inline distT="0" distB="0" distL="0" distR="0" wp14:anchorId="49F567EF" wp14:editId="66A11151">
+                  <wp:extent cx="5943600" cy="2635885"/>
+                  <wp:effectExtent l="0" t="0" r="0" b="5715"/>
+                  <wp:docPr id="5" name="Picture 5"/>
+                  <wp:cNvGraphicFramePr>
+                    <a:graphicFrameLocks xmlns:a="http://schemas.openxmlformats.org/drawingml/2006/main" noChangeAspect="1"/>
+                  </wp:cNvGraphicFramePr>
+                  <a:graphic xmlns:a="http://schemas.openxmlformats.org/drawingml/2006/main">
+                    <a:graphicData uri="http://schemas.openxmlformats.org/drawingml/2006/picture">
+                      <pic:pic xmlns:pic="http://schemas.openxmlformats.org/drawingml/2006/picture">
+                        <pic:nvPicPr>
+                          <pic:cNvPr id="1" name=""/>
+                          <pic:cNvPicPr/>
+                        </pic:nvPicPr>
+                        <pic:blipFill>
+                          <a:blip r:embed="rId15"/>
+                          <a:stretch>
+                            <a:fillRect/>
+                          </a:stretch>
+                        </pic:blipFill>
+                        <pic:spPr>
+                          <a:xfrm>
+                            <a:off x="0" y="0"/>
+                            <a:ext cx="5943600" cy="2635885"/>
+                          </a:xfrm>
+                          <a:prstGeom prst="rect">
+                            <a:avLst/>
+                          </a:prstGeom>
+                        </pic:spPr>
+                      </pic:pic>
+                    </a:graphicData>
+                  </a:graphic>
+                </wp:inline>
+              </w:drawing>
+            </w:r>
+          </w:p>
+        </w:tc>
+      </w:tr>
+      <w:tr>
+        <w:tc>
+          <w:tcPr>
+            <w:tcW w:w="3348" w:type="dxa"/>
+            <w:vMerge w:val="restart"/>
+            <w:vAlign w:val="center"/>
+          </w:tcPr>
+          <w:p>
+            <w:pPr>
+              <w:rPr>
+                <w:rFonts w:asciiTheme="minorHAnsi" w:hAnsiTheme="minorHAnsi"/>
+              </w:rPr>
+            </w:pPr>
+            <w:r>
+              <w:rPr>
+                <w:rFonts w:asciiTheme="minorHAnsi" w:hAnsiTheme="minorHAnsi"/>
+              </w:rPr>
+              <w:t>--head</w:t>
+            </w:r>
+          </w:p>
+        </w:tc>
+        <w:tc>
+          <w:tcPr>
+            <w:tcW w:w="7020" w:type="dxa"/>
+          </w:tcPr>
+          <w:p>
+            <w:pPr>
+              <w:pStyle w:val="p1"/>
+              <w:rPr>
+                <w:rFonts w:asciiTheme="minorHAnsi" w:hAnsiTheme="minorHAnsi"/>
+                <w:sz w:val="24"/>
+                <w:szCs w:val="24"/>
+              </w:rPr>
+            </w:pPr>
+            <w:r>
+              <w:rPr>
+                <w:rFonts w:asciiTheme="minorHAnsi" w:hAnsiTheme="minorHAnsi"/>
+                <w:sz w:val="24"/>
+                <w:szCs w:val="24"/>
+              </w:rPr>
+              <w:t>Curl will make the method HEAD.  You will need to use the –v to see the headers because there will be no content sent back by the http server</w:t>
+            </w:r>
+          </w:p>
+        </w:tc>
+      </w:tr>
+      <w:tr>
+        <w:tc>
+          <w:tcPr>
+            <w:tcW w:w="3348" w:type="dxa"/>
+            <w:vMerge/>
+            <w:vAlign w:val="center"/>
+          </w:tcPr>
+          <w:p>
+            <w:pPr>
+              <w:rPr>
+                <w:rFonts w:asciiTheme="minorHAnsi" w:hAnsiTheme="minorHAnsi"/>
+              </w:rPr>
+            </w:pPr>
+          </w:p>
+        </w:tc>
+        <w:tc>
+          <w:tcPr>
+            <w:tcW w:w="7020" w:type="dxa"/>
+          </w:tcPr>
+          <w:p>
+            <w:pPr>
+              <w:pStyle w:val="p1"/>
+              <w:rPr>
+                <w:rFonts w:asciiTheme="minorHAnsi" w:hAnsiTheme="minorHAnsi"/>
+                <w:sz w:val="24"/>
+                <w:szCs w:val="24"/>
+              </w:rPr>
+            </w:pPr>
+            <w:r>
+              <w:rPr>
+                <w:rFonts w:asciiTheme="minorHAnsi" w:hAnsiTheme="minorHAnsi"/>
+                <w:sz w:val="24"/>
+                <w:szCs w:val="24"/>
+              </w:rPr>
+              <w:t xml:space="preserve">curl –v </w:t>
+            </w:r>
+            <w:r>
+              <w:rPr>
+                <w:rFonts w:asciiTheme="minorHAnsi" w:hAnsiTheme="minorHAnsi"/>
+                <w:sz w:val="24"/>
+                <w:szCs w:val="24"/>
+              </w:rPr>
+              <w:t>-</w:t>
+            </w:r>
+            <w:r>
+              <w:rPr>
+                <w:rFonts w:asciiTheme="minorHAnsi" w:hAnsiTheme="minorHAnsi"/>
+                <w:sz w:val="24"/>
+                <w:szCs w:val="24"/>
+              </w:rPr>
+              <w:t xml:space="preserve">-head </w:t>
+            </w:r>
+            <w:r>
+              <w:rPr>
+                <w:rFonts w:asciiTheme="minorHAnsi" w:hAnsiTheme="minorHAnsi"/>
+                <w:sz w:val="24"/>
+                <w:szCs w:val="24"/>
+              </w:rPr>
+              <w:t>http://httpbin.org/get</w:t>
+            </w:r>
+          </w:p>
+          <w:p>
+            <w:pPr>
+              <w:pStyle w:val="p1"/>
+              <w:rPr>
+                <w:rFonts w:asciiTheme="minorHAnsi" w:hAnsiTheme="minorHAnsi"/>
+                <w:sz w:val="24"/>
+                <w:szCs w:val="24"/>
+              </w:rPr>
+            </w:pPr>
+            <w:r>
+              <w:rPr>
+                <w:rFonts w:asciiTheme="minorHAnsi" w:hAnsiTheme="minorHAnsi"/>
+                <w:sz w:val="24"/>
+                <w:szCs w:val="24"/>
+              </w:rPr>
+              <w:lastRenderedPageBreak/>
+              <w:drawing>
+                <wp:inline distT="0" distB="0" distL="0" distR="0" wp14:anchorId="6E3E53B1" wp14:editId="50E86EF9">
+                  <wp:extent cx="2999232" cy="3127248"/>
+                  <wp:effectExtent l="0" t="0" r="0" b="0"/>
+                  <wp:docPr id="6" name="Picture 6"/>
+                  <wp:cNvGraphicFramePr>
+                    <a:graphicFrameLocks xmlns:a="http://schemas.openxmlformats.org/drawingml/2006/main" noChangeAspect="1"/>
+                  </wp:cNvGraphicFramePr>
+                  <a:graphic xmlns:a="http://schemas.openxmlformats.org/drawingml/2006/main">
+                    <a:graphicData uri="http://schemas.openxmlformats.org/drawingml/2006/picture">
+                      <pic:pic xmlns:pic="http://schemas.openxmlformats.org/drawingml/2006/picture">
+                        <pic:nvPicPr>
+                          <pic:cNvPr id="1" name=""/>
+                          <pic:cNvPicPr/>
+                        </pic:nvPicPr>
+                        <pic:blipFill>
+                          <a:blip r:embed="rId16"/>
+                          <a:stretch>
+                            <a:fillRect/>
+                          </a:stretch>
+                        </pic:blipFill>
+                        <pic:spPr>
+                          <a:xfrm>
+                            <a:off x="0" y="0"/>
+                            <a:ext cx="2999232" cy="3127248"/>
+                          </a:xfrm>
+                          <a:prstGeom prst="rect">
+                            <a:avLst/>
+                          </a:prstGeom>
+                        </pic:spPr>
+                      </pic:pic>
+                    </a:graphicData>
+                  </a:graphic>
+                </wp:inline>
+              </w:drawing>
+            </w:r>
+          </w:p>
+        </w:tc>
+      </w:tr>
+      <w:tr>
+        <w:tc>
+          <w:tcPr>
+            <w:tcW w:w="3348" w:type="dxa"/>
+            <w:vMerge w:val="restart"/>
+            <w:vAlign w:val="center"/>
+          </w:tcPr>
+          <w:p>
+            <w:pPr>
+              <w:rPr>
+                <w:rFonts w:asciiTheme="minorHAnsi" w:hAnsiTheme="minorHAnsi"/>
+              </w:rPr>
+            </w:pPr>
+            <w:r>
+              <w:rPr>
+                <w:rFonts w:asciiTheme="minorHAnsi" w:hAnsiTheme="minorHAnsi"/>
+              </w:rPr>
+              <w:lastRenderedPageBreak/>
+              <w:t>--cookie “value”</w:t>
+            </w:r>
+          </w:p>
+        </w:tc>
+        <w:tc>
+          <w:tcPr>
+            <w:tcW w:w="7020" w:type="dxa"/>
+          </w:tcPr>
+          <w:p>
+            <w:pPr>
+              <w:pStyle w:val="p1"/>
+              <w:rPr>
+                <w:rFonts w:asciiTheme="minorHAnsi" w:hAnsiTheme="minorHAnsi"/>
+                <w:sz w:val="24"/>
+                <w:szCs w:val="24"/>
+              </w:rPr>
+            </w:pPr>
+            <w:r>
+              <w:rPr>
+                <w:rFonts w:asciiTheme="minorHAnsi" w:hAnsiTheme="minorHAnsi"/>
+                <w:sz w:val="24"/>
+                <w:szCs w:val="24"/>
+              </w:rPr>
+              <w:t>This will add the header “Cookie: value” to your header</w:t>
+            </w:r>
+          </w:p>
+        </w:tc>
+      </w:tr>
+      <w:tr>
+        <w:tc>
+          <w:tcPr>
+            <w:tcW w:w="3348" w:type="dxa"/>
+            <w:vMerge/>
+            <w:vAlign w:val="center"/>
+          </w:tcPr>
+          <w:p>
+            <w:pPr>
+              <w:rPr>
+                <w:rFonts w:asciiTheme="minorHAnsi" w:hAnsiTheme="minorHAnsi"/>
+              </w:rPr>
+            </w:pPr>
+          </w:p>
+        </w:tc>
+        <w:tc>
+          <w:tcPr>
+            <w:tcW w:w="7020" w:type="dxa"/>
+          </w:tcPr>
+          <w:p>
+            <w:pPr>
+              <w:pStyle w:val="p1"/>
+              <w:rPr>
+                <w:rFonts w:asciiTheme="minorHAnsi" w:hAnsiTheme="minorHAnsi"/>
+                <w:sz w:val="24"/>
+                <w:szCs w:val="24"/>
+              </w:rPr>
+            </w:pPr>
+            <w:r>
+              <w:rPr>
+                <w:rFonts w:asciiTheme="minorHAnsi" w:hAnsiTheme="minorHAnsi"/>
+                <w:sz w:val="24"/>
+                <w:szCs w:val="24"/>
+              </w:rPr>
+              <w:t xml:space="preserve">curl </w:t>
+            </w:r>
+            <w:r>
+              <w:rPr>
+                <w:rFonts w:asciiTheme="minorHAnsi" w:hAnsiTheme="minorHAnsi"/>
+                <w:sz w:val="24"/>
+                <w:szCs w:val="24"/>
+              </w:rPr>
+              <w:t xml:space="preserve">–v </w:t>
+            </w:r>
+            <w:r>
+              <w:rPr>
+                <w:rFonts w:asciiTheme="minorHAnsi" w:hAnsiTheme="minorHAnsi"/>
+                <w:sz w:val="24"/>
+                <w:szCs w:val="24"/>
+              </w:rPr>
+              <w:t>--</w:t>
+            </w:r>
+            <w:r>
+              <w:rPr>
+                <w:rFonts w:asciiTheme="minorHAnsi" w:hAnsiTheme="minorHAnsi"/>
+                <w:sz w:val="24"/>
+                <w:szCs w:val="24"/>
+              </w:rPr>
+              <w:t xml:space="preserve">cookie “name=arh” </w:t>
+            </w:r>
+            <w:hyperlink r:id="rId17" w:history="1">
+              <w:r>
+                <w:rPr>
+                  <w:rStyle w:val="Hyperlink"/>
+                  <w:rFonts w:asciiTheme="minorHAnsi" w:hAnsiTheme="minorHAnsi"/>
+                  <w:sz w:val="24"/>
+                  <w:szCs w:val="24"/>
+                </w:rPr>
+                <w:t>http://httpbin.org/get</w:t>
+              </w:r>
+            </w:hyperlink>
+          </w:p>
+          <w:p>
+            <w:pPr>
+              <w:pStyle w:val="p1"/>
+              <w:rPr>
+                <w:rFonts w:asciiTheme="minorHAnsi" w:hAnsiTheme="minorHAnsi"/>
+                <w:sz w:val="24"/>
+                <w:szCs w:val="24"/>
+              </w:rPr>
+            </w:pPr>
+            <w:r>
+              <w:rPr>
+                <w:rFonts w:asciiTheme="minorHAnsi" w:hAnsiTheme="minorHAnsi"/>
+                <w:sz w:val="24"/>
+                <w:szCs w:val="24"/>
+              </w:rPr>
+              <w:drawing>
+                <wp:inline distT="0" distB="0" distL="0" distR="0" wp14:anchorId="753C5A92" wp14:editId="7E9D5F43">
+                  <wp:extent cx="3575304" cy="3227832"/>
+                  <wp:effectExtent l="0" t="0" r="6350" b="0"/>
+                  <wp:docPr id="7" name="Picture 7"/>
+                  <wp:cNvGraphicFramePr>
+                    <a:graphicFrameLocks xmlns:a="http://schemas.openxmlformats.org/drawingml/2006/main" noChangeAspect="1"/>
+                  </wp:cNvGraphicFramePr>
+                  <a:graphic xmlns:a="http://schemas.openxmlformats.org/drawingml/2006/main">
+                    <a:graphicData uri="http://schemas.openxmlformats.org/drawingml/2006/picture">
+                      <pic:pic xmlns:pic="http://schemas.openxmlformats.org/drawingml/2006/picture">
+                        <pic:nvPicPr>
+                          <pic:cNvPr id="1" name=""/>
+                          <pic:cNvPicPr/>
+                        </pic:nvPicPr>
+                        <pic:blipFill>
+                          <a:blip r:embed="rId18"/>
+                          <a:stretch>
+                            <a:fillRect/>
+                          </a:stretch>
+                        </pic:blipFill>
+                        <pic:spPr>
+                          <a:xfrm>
+                            <a:off x="0" y="0"/>
+                            <a:ext cx="3575304" cy="3227832"/>
+                          </a:xfrm>
+                          <a:prstGeom prst="rect">
+                            <a:avLst/>
+                          </a:prstGeom>
+                        </pic:spPr>
+                      </pic:pic>
+                    </a:graphicData>
+                  </a:graphic>
+                </wp:inline>
+              </w:drawing>
+            </w:r>
+          </w:p>
+        </w:tc>
+      </w:tr>
+      <w:tr>
+        <w:tc>
+          <w:tcPr>
+            <w:tcW w:w="3348" w:type="dxa"/>
+            <w:vMerge w:val="restart"/>
+            <w:vAlign w:val="center"/>
+          </w:tcPr>
+          <w:p>
+            <w:pPr>
+              <w:rPr>
+                <w:rFonts w:asciiTheme="minorHAnsi" w:hAnsiTheme="minorHAnsi"/>
+              </w:rPr>
+            </w:pPr>
+            <w:r>
+              <w:rPr>
+                <w:rFonts w:asciiTheme="minorHAnsi" w:hAnsiTheme="minorHAnsi"/>
+              </w:rPr>
+              <w:t xml:space="preserve">--cacert </w:t>
+            </w:r>
+            <w:r>
+              <w:rPr>
+                <w:rFonts w:asciiTheme="minorHAnsi" w:hAnsiTheme="minorHAnsi"/>
+              </w:rPr>
+              <w:t>server_cert</w:t>
+            </w:r>
+            <w:r>
+              <w:rPr>
+                <w:rFonts w:asciiTheme="minorHAnsi" w:hAnsiTheme="minorHAnsi"/>
+              </w:rPr>
+              <w:t>.pem</w:t>
+            </w:r>
+          </w:p>
+        </w:tc>
+        <w:tc>
+          <w:tcPr>
+            <w:tcW w:w="7020" w:type="dxa"/>
+          </w:tcPr>
+          <w:p>
+            <w:pPr>
+              <w:pStyle w:val="p1"/>
+              <w:rPr>
+                <w:rFonts w:asciiTheme="minorHAnsi" w:hAnsiTheme="minorHAnsi"/>
+                <w:sz w:val="24"/>
+                <w:szCs w:val="24"/>
+              </w:rPr>
+            </w:pPr>
+            <w:r>
+              <w:rPr>
+                <w:rFonts w:asciiTheme="minorHAnsi" w:hAnsiTheme="minorHAnsi"/>
+                <w:sz w:val="24"/>
+                <w:szCs w:val="24"/>
+              </w:rPr>
+              <w:t>Verify the certificate of the https connection with the certificate.pem root ca</w:t>
+            </w:r>
+            <w:r>
+              <w:rPr>
+                <w:rFonts w:asciiTheme="minorHAnsi" w:hAnsiTheme="minorHAnsi"/>
+                <w:sz w:val="24"/>
+                <w:szCs w:val="24"/>
+              </w:rPr>
+              <w:t xml:space="preserve">.  In the example below, if the httpbin.pem does not match the root certificate received from httpbin.org. </w:t>
+            </w:r>
+          </w:p>
+        </w:tc>
+      </w:tr>
+      <w:tr>
+        <w:tc>
+          <w:tcPr>
+            <w:tcW w:w="3348" w:type="dxa"/>
+            <w:vMerge/>
+            <w:vAlign w:val="center"/>
+          </w:tcPr>
+          <w:p>
+            <w:pPr>
+              <w:rPr>
+                <w:rFonts w:asciiTheme="minorHAnsi" w:hAnsiTheme="minorHAnsi"/>
+              </w:rPr>
+            </w:pPr>
+          </w:p>
+        </w:tc>
+        <w:tc>
+          <w:tcPr>
+            <w:tcW w:w="7020" w:type="dxa"/>
+          </w:tcPr>
+          <w:p>
+            <w:pPr>
+              <w:pStyle w:val="p1"/>
+              <w:rPr>
+                <w:rFonts w:asciiTheme="minorHAnsi" w:hAnsiTheme="minorHAnsi"/>
+                <w:sz w:val="24"/>
+                <w:szCs w:val="24"/>
+              </w:rPr>
+            </w:pPr>
+            <w:r>
+              <w:rPr>
+                <w:rFonts w:asciiTheme="minorHAnsi" w:hAnsiTheme="minorHAnsi"/>
+                <w:sz w:val="24"/>
+                <w:szCs w:val="24"/>
+              </w:rPr>
+              <w:t xml:space="preserve">curl </w:t>
+            </w:r>
+            <w:r>
+              <w:rPr>
+                <w:rFonts w:asciiTheme="minorHAnsi" w:hAnsiTheme="minorHAnsi"/>
+                <w:sz w:val="24"/>
+                <w:szCs w:val="24"/>
+              </w:rPr>
+              <w:t>--</w:t>
+            </w:r>
+            <w:r>
+              <w:rPr>
+                <w:rFonts w:asciiTheme="minorHAnsi" w:hAnsiTheme="minorHAnsi"/>
+                <w:sz w:val="24"/>
+                <w:szCs w:val="24"/>
+              </w:rPr>
+              <w:t>cacert httpbin.pem https://httpbin.org/get</w:t>
+            </w:r>
+          </w:p>
+        </w:tc>
+      </w:tr>
+      <w:tr>
+        <w:tc>
+          <w:tcPr>
+            <w:tcW w:w="3348" w:type="dxa"/>
+            <w:vMerge w:val="restart"/>
+            <w:vAlign w:val="center"/>
+          </w:tcPr>
+          <w:p>
+            <w:pPr>
+              <w:rPr>
+                <w:rFonts w:asciiTheme="minorHAnsi" w:hAnsiTheme="minorHAnsi"/>
+              </w:rPr>
+            </w:pPr>
+            <w:r>
+              <w:rPr>
+                <w:rFonts w:asciiTheme="minorHAnsi" w:hAnsiTheme="minorHAnsi"/>
+              </w:rPr>
+              <w:t>-</w:t>
+            </w:r>
+            <w:r>
+              <w:rPr>
+                <w:rFonts w:asciiTheme="minorHAnsi" w:hAnsiTheme="minorHAnsi"/>
+              </w:rPr>
+              <w:t>-</w:t>
+            </w:r>
+            <w:r>
+              <w:rPr>
+                <w:rFonts w:asciiTheme="minorHAnsi" w:hAnsiTheme="minorHAnsi"/>
+              </w:rPr>
+              <w:t>cert client</w:t>
+            </w:r>
+            <w:r>
+              <w:rPr>
+                <w:rFonts w:asciiTheme="minorHAnsi" w:hAnsiTheme="minorHAnsi"/>
+              </w:rPr>
+              <w:t>_cert.pem</w:t>
+            </w:r>
+          </w:p>
+        </w:tc>
+        <w:tc>
+          <w:tcPr>
+            <w:tcW w:w="7020" w:type="dxa"/>
+          </w:tcPr>
+          <w:p>
+            <w:pPr>
+              <w:pStyle w:val="p1"/>
+              <w:rPr>
+                <w:rFonts w:asciiTheme="minorHAnsi" w:hAnsiTheme="minorHAnsi"/>
+                <w:sz w:val="24"/>
+                <w:szCs w:val="24"/>
+              </w:rPr>
+            </w:pPr>
+            <w:r>
+              <w:rPr>
+                <w:rFonts w:asciiTheme="minorHAnsi" w:hAnsiTheme="minorHAnsi"/>
+                <w:sz w:val="24"/>
+                <w:szCs w:val="24"/>
+              </w:rPr>
+              <w:t>Send client</w:t>
+            </w:r>
+            <w:r>
+              <w:rPr>
+                <w:rFonts w:asciiTheme="minorHAnsi" w:hAnsiTheme="minorHAnsi"/>
+                <w:sz w:val="24"/>
+                <w:szCs w:val="24"/>
+              </w:rPr>
+              <w:t>_cert</w:t>
+            </w:r>
+            <w:r>
+              <w:rPr>
+                <w:rFonts w:asciiTheme="minorHAnsi" w:hAnsiTheme="minorHAnsi"/>
+                <w:sz w:val="24"/>
+                <w:szCs w:val="24"/>
+              </w:rPr>
+              <w:t>.pem</w:t>
+            </w:r>
+            <w:r>
+              <w:rPr>
+                <w:rFonts w:asciiTheme="minorHAnsi" w:hAnsiTheme="minorHAnsi"/>
+                <w:sz w:val="24"/>
+                <w:szCs w:val="24"/>
+              </w:rPr>
+              <w:t xml:space="preserve"> to the HTTPS server to verify the client identity</w:t>
+            </w:r>
+          </w:p>
+        </w:tc>
+      </w:tr>
+      <w:tr>
+        <w:tc>
+          <w:tcPr>
+            <w:tcW w:w="3348" w:type="dxa"/>
+            <w:vMerge/>
+            <w:vAlign w:val="center"/>
+          </w:tcPr>
+          <w:p>
+            <w:pPr>
+              <w:rPr>
+                <w:rFonts w:asciiTheme="minorHAnsi" w:hAnsiTheme="minorHAnsi"/>
+              </w:rPr>
+            </w:pPr>
+          </w:p>
+        </w:tc>
+        <w:tc>
+          <w:tcPr>
+            <w:tcW w:w="7020" w:type="dxa"/>
+          </w:tcPr>
+          <w:p>
+            <w:pPr>
+              <w:pStyle w:val="p1"/>
+              <w:rPr>
+                <w:rFonts w:asciiTheme="minorHAnsi" w:hAnsiTheme="minorHAnsi"/>
+                <w:sz w:val="24"/>
+                <w:szCs w:val="24"/>
+              </w:rPr>
+            </w:pPr>
+            <w:r>
+              <w:rPr>
+                <w:rFonts w:asciiTheme="minorHAnsi" w:hAnsiTheme="minorHAnsi"/>
+                <w:sz w:val="24"/>
+                <w:szCs w:val="24"/>
+              </w:rPr>
+              <w:t xml:space="preserve">curl </w:t>
+            </w:r>
+            <w:r>
+              <w:rPr>
+                <w:rFonts w:asciiTheme="minorHAnsi" w:hAnsiTheme="minorHAnsi"/>
+                <w:sz w:val="24"/>
+                <w:szCs w:val="24"/>
+              </w:rPr>
+              <w:t>--</w:t>
+            </w:r>
+            <w:r>
+              <w:rPr>
+                <w:rFonts w:asciiTheme="minorHAnsi" w:hAnsiTheme="minorHAnsi"/>
+                <w:sz w:val="24"/>
+                <w:szCs w:val="24"/>
+              </w:rPr>
+              <w:t>cert client_cert.pem https://httpbin.org/</w:t>
+            </w:r>
+          </w:p>
+        </w:tc>
+      </w:tr>
+    </w:tbl>
+    <w:p/>
+    <w:p>
+      <w:r>
+        <w:t xml:space="preserve">This </w:t>
+      </w:r>
+      <w:hyperlink r:id="rId19" w:anchor="The_HTTP_Protocol" w:history="1">
+        <w:r>
+          <w:rPr>
+            <w:rStyle w:val="Hyperlink"/>
+          </w:rPr>
+          <w:t>link</w:t>
+        </w:r>
+      </w:hyperlink>
+      <w:r>
+        <w:t xml:space="preserve"> takes you to a useful tutorial using Curl with HTTP. </w:t>
+      </w:r>
+    </w:p>
+    <w:p>
+      <w:pPr>
+        <w:pStyle w:val="Heading3"/>
+      </w:pPr>
+      <w:r>
+        <w:lastRenderedPageBreak/>
         <w:t>WICED HTTP Libraries</w:t>
       </w:r>
     </w:p>
+    <w:p/>
     <w:p>
       <w:pPr>
         <w:pStyle w:val="Heading3"/>
       </w:pPr>
       <w:r>
-        <w:t>MIME Types</w:t>
-      </w:r>
-    </w:p>
-    <w:p>
-      <w:pPr>
-        <w:pStyle w:val="Heading3"/>
-      </w:pPr>
-      <w:r>
         <w:t>REST</w:t>
       </w:r>
       <w:r>
@@ -309,7 +2349,6 @@
     </w:p>
     <w:p>
       <w:r>
-        <w:lastRenderedPageBreak/>
         <w:t>Client-Server</w:t>
       </w:r>
     </w:p>
@@ -355,7 +2394,7 @@
       </w:r>
     </w:p>
     <w:p>
-      <w:hyperlink r:id="rId9" w:history="1">
+      <w:hyperlink r:id="rId20" w:history="1">
         <w:r>
           <w:rPr>
             <w:rStyle w:val="Hyperlink"/>
@@ -366,7 +2405,7 @@
     </w:p>
     <w:p/>
     <w:p>
-      <w:hyperlink r:id="rId10" w:history="1">
+      <w:hyperlink r:id="rId21" w:history="1">
         <w:r>
           <w:rPr>
             <w:rStyle w:val="Hyperlink"/>
@@ -383,17 +2422,9 @@
     <w:p/>
     <w:p>
       <w:r>
-        <w:t xml:space="preserve">Google cloud platform &amp; </w:t>
-      </w:r>
-      <w:proofErr w:type="spellStart"/>
-      <w:r>
-        <w:t>google</w:t>
-      </w:r>
-      <w:proofErr w:type="spellEnd"/>
-      <w:r>
-        <w:t xml:space="preserve"> translate </w:t>
-      </w:r>
-      <w:hyperlink r:id="rId11" w:history="1">
+        <w:t xml:space="preserve">Google cloud platform &amp; google translate </w:t>
+      </w:r>
+      <w:hyperlink r:id="rId22" w:history="1">
         <w:r>
           <w:rPr>
             <w:rStyle w:val="Hyperlink"/>
@@ -421,6 +2452,7 @@
     </w:p>
     <w:p>
       <w:r>
+        <w:lastRenderedPageBreak/>
         <w:t>HTTPS</w:t>
       </w:r>
     </w:p>
@@ -447,19 +2479,24 @@
       <w:r>
         <w:t>XML</w:t>
       </w:r>
-      <w:bookmarkStart w:id="0" w:name="_GoBack"/>
-      <w:bookmarkEnd w:id="0"/>
     </w:p>
     <w:p/>
     <w:p>
       <w:pPr>
         <w:pStyle w:val="Heading2"/>
       </w:pPr>
-      <w:proofErr w:type="spellStart"/>
+      <w:r>
+        <w:t>Httpbin.org</w:t>
+      </w:r>
+    </w:p>
+    <w:p/>
+    <w:p>
+      <w:pPr>
+        <w:pStyle w:val="Heading2"/>
+      </w:pPr>
       <w:r>
         <w:t>Initialstate</w:t>
       </w:r>
-      <w:proofErr w:type="spellEnd"/>
     </w:p>
     <w:p>
       <w:pPr>
@@ -487,15 +2524,20 @@
         <w:pStyle w:val="Heading3"/>
       </w:pPr>
       <w:r>
-        <w:t xml:space="preserve">Use </w:t>
-      </w:r>
-      <w:proofErr w:type="spellStart"/>
-      <w:r>
-        <w:t>webapi</w:t>
-      </w:r>
-      <w:proofErr w:type="spellEnd"/>
-      <w:r>
-        <w:t xml:space="preserve"> to convert board temperature from C to F using JSON</w:t>
+        <w:t>Example.com</w:t>
+      </w:r>
+    </w:p>
+    <w:p>
+      <w:r>
+        <w:t>Write a TCP socket program to send an HTTP request to example.com and print the result HTML to the debug UART</w:t>
+      </w:r>
+    </w:p>
+    <w:p>
+      <w:pPr>
+        <w:pStyle w:val="Heading3"/>
+      </w:pPr>
+      <w:r>
+        <w:t>Use webapi to convert board temperature from C to F using JSON</w:t>
       </w:r>
     </w:p>
     <w:p>
@@ -506,7 +2548,7 @@
           <w:numId w:val="28"/>
         </w:numPr>
       </w:pPr>
-      <w:hyperlink r:id="rId12" w:history="1">
+      <w:hyperlink r:id="rId23" w:history="1">
         <w:r>
           <w:rPr>
             <w:rStyle w:val="Hyperlink"/>
@@ -524,28 +2566,25 @@
         </w:numPr>
       </w:pPr>
     </w:p>
-    <w:p>
-      <w:pPr>
-        <w:pStyle w:val="Heading3"/>
-      </w:pPr>
-      <w:r>
-        <w:lastRenderedPageBreak/>
-        <w:t>Example.com</w:t>
-      </w:r>
-    </w:p>
-    <w:p>
-      <w:pPr>
-        <w:pStyle w:val="Heading3"/>
-      </w:pPr>
-      <w:r>
-        <w:t>Httpbin.org</w:t>
-      </w:r>
-    </w:p>
     <w:p/>
     <w:p>
       <w:pPr>
-        <w:pStyle w:val="Heading3"/>
-      </w:pPr>
+        <w:pStyle w:val="Heading2"/>
+      </w:pPr>
+      <w:r>
+        <w:t>CURL</w:t>
+      </w:r>
+    </w:p>
+    <w:p>
+      <w:pPr>
+        <w:pStyle w:val="Heading2"/>
+      </w:pPr>
+      <w:r>
+        <w:t>S</w:t>
+      </w:r>
+      <w:r>
+        <w:t>ave an API Key in the DCT</w:t>
+      </w:r>
     </w:p>
     <w:p>
       <w:pPr>
@@ -617,11 +2656,9 @@
             <w:tcW w:w="4093" w:type="dxa"/>
           </w:tcPr>
           <w:p>
-            <w:proofErr w:type="spellStart"/>
             <w:r>
               <w:t>http_sever_sent_events</w:t>
             </w:r>
-            <w:proofErr w:type="spellEnd"/>
           </w:p>
         </w:tc>
         <w:tc>
@@ -644,11 +2681,9 @@
             <w:tcW w:w="4093" w:type="dxa"/>
           </w:tcPr>
           <w:p>
-            <w:proofErr w:type="spellStart"/>
             <w:r>
               <w:t>httpbin_org</w:t>
             </w:r>
-            <w:proofErr w:type="spellEnd"/>
           </w:p>
         </w:tc>
         <w:tc>
@@ -671,11 +2706,9 @@
             <w:tcW w:w="4093" w:type="dxa"/>
           </w:tcPr>
           <w:p>
-            <w:proofErr w:type="spellStart"/>
             <w:r>
               <w:t>https_client</w:t>
             </w:r>
-            <w:proofErr w:type="spellEnd"/>
           </w:p>
         </w:tc>
         <w:tc>
@@ -698,11 +2731,9 @@
             <w:tcW w:w="4093" w:type="dxa"/>
           </w:tcPr>
           <w:p>
-            <w:proofErr w:type="spellStart"/>
             <w:r>
               <w:t>http_server</w:t>
             </w:r>
-            <w:proofErr w:type="spellEnd"/>
           </w:p>
         </w:tc>
         <w:tc>
@@ -761,7 +2792,7 @@
     </w:p>
     <w:p/>
     <w:sectPr>
-      <w:footerReference w:type="default" r:id="rId13"/>
+      <w:footerReference w:type="default" r:id="rId24"/>
       <w:pgSz w:w="12240" w:h="15840"/>
       <w:pgMar w:top="1440" w:right="1440" w:bottom="1440" w:left="1440" w:header="720" w:footer="720" w:gutter="0"/>
       <w:cols w:space="720"/>
@@ -772,7 +2803,7 @@
 </file>
 
 <file path=word/endnotes.xml><?xml version="1.0" encoding="utf-8"?>
-<w:endnotes xmlns:wpc="http://schemas.microsoft.com/office/word/2010/wordprocessingCanvas" xmlns:mo="http://schemas.microsoft.com/office/mac/office/2008/main" xmlns:mc="http://schemas.openxmlformats.org/markup-compatibility/2006" xmlns:mv="urn:schemas-microsoft-com:mac:vml" xmlns:o="urn:schemas-microsoft-com:office:office" xmlns:r="http://schemas.openxmlformats.org/officeDocument/2006/relationships" xmlns:m="http://schemas.openxmlformats.org/officeDocument/2006/math" xmlns:v="urn:schemas-microsoft-com:vml" xmlns:wp14="http://schemas.microsoft.com/office/word/2010/wordprocessingDrawing" xmlns:wp="http://schemas.openxmlformats.org/drawingml/2006/wordprocessingDrawing" xmlns:w10="urn:schemas-microsoft-com:office:word" xmlns:w="http://schemas.openxmlformats.org/wordprocessingml/2006/main" xmlns:w14="http://schemas.microsoft.com/office/word/2010/wordml" xmlns:wpg="http://schemas.microsoft.com/office/word/2010/wordprocessingGroup" xmlns:wpi="http://schemas.microsoft.com/office/word/2010/wordprocessingInk" xmlns:wne="http://schemas.microsoft.com/office/word/2006/wordml" xmlns:wps="http://schemas.microsoft.com/office/word/2010/wordprocessingShape" mc:Ignorable="w14 wp14">
+<w:endnotes xmlns:wpc="http://schemas.microsoft.com/office/word/2010/wordprocessingCanvas" xmlns:mo="http://schemas.microsoft.com/office/mac/office/2008/main" xmlns:mc="http://schemas.openxmlformats.org/markup-compatibility/2006" xmlns:mv="urn:schemas-microsoft-com:mac:vml" xmlns:o="urn:schemas-microsoft-com:office:office" xmlns:r="http://schemas.openxmlformats.org/officeDocument/2006/relationships" xmlns:m="http://schemas.openxmlformats.org/officeDocument/2006/math" xmlns:v="urn:schemas-microsoft-com:vml" xmlns:wp14="http://schemas.microsoft.com/office/word/2010/wordprocessingDrawing" xmlns:wp="http://schemas.openxmlformats.org/drawingml/2006/wordprocessingDrawing" xmlns:w10="urn:schemas-microsoft-com:office:word" xmlns:w="http://schemas.openxmlformats.org/wordprocessingml/2006/main" xmlns:w14="http://schemas.microsoft.com/office/word/2010/wordml" xmlns:w15="http://schemas.microsoft.com/office/word/2012/wordml" xmlns:wpg="http://schemas.microsoft.com/office/word/2010/wordprocessingGroup" xmlns:wpi="http://schemas.microsoft.com/office/word/2010/wordprocessingInk" xmlns:wne="http://schemas.microsoft.com/office/word/2006/wordml" xmlns:wps="http://schemas.microsoft.com/office/word/2010/wordprocessingShape" mc:Ignorable="w14 w15 wp14">
   <w:endnote w:type="separator" w:id="-1">
     <w:p>
       <w:r>
@@ -791,7 +2822,7 @@
 </file>
 
 <file path=word/footer1.xml><?xml version="1.0" encoding="utf-8"?>
-<w:ftr xmlns:wpc="http://schemas.microsoft.com/office/word/2010/wordprocessingCanvas" xmlns:mo="http://schemas.microsoft.com/office/mac/office/2008/main" xmlns:mc="http://schemas.openxmlformats.org/markup-compatibility/2006" xmlns:mv="urn:schemas-microsoft-com:mac:vml" xmlns:o="urn:schemas-microsoft-com:office:office" xmlns:r="http://schemas.openxmlformats.org/officeDocument/2006/relationships" xmlns:m="http://schemas.openxmlformats.org/officeDocument/2006/math" xmlns:v="urn:schemas-microsoft-com:vml" xmlns:wp14="http://schemas.microsoft.com/office/word/2010/wordprocessingDrawing" xmlns:wp="http://schemas.openxmlformats.org/drawingml/2006/wordprocessingDrawing" xmlns:w10="urn:schemas-microsoft-com:office:word" xmlns:w="http://schemas.openxmlformats.org/wordprocessingml/2006/main" xmlns:w14="http://schemas.microsoft.com/office/word/2010/wordml" xmlns:wpg="http://schemas.microsoft.com/office/word/2010/wordprocessingGroup" xmlns:wpi="http://schemas.microsoft.com/office/word/2010/wordprocessingInk" xmlns:wne="http://schemas.microsoft.com/office/word/2006/wordml" xmlns:wps="http://schemas.microsoft.com/office/word/2010/wordprocessingShape" mc:Ignorable="w14 wp14">
+<w:ftr xmlns:wpc="http://schemas.microsoft.com/office/word/2010/wordprocessingCanvas" xmlns:mo="http://schemas.microsoft.com/office/mac/office/2008/main" xmlns:mc="http://schemas.openxmlformats.org/markup-compatibility/2006" xmlns:mv="urn:schemas-microsoft-com:mac:vml" xmlns:o="urn:schemas-microsoft-com:office:office" xmlns:r="http://schemas.openxmlformats.org/officeDocument/2006/relationships" xmlns:m="http://schemas.openxmlformats.org/officeDocument/2006/math" xmlns:v="urn:schemas-microsoft-com:vml" xmlns:wp14="http://schemas.microsoft.com/office/word/2010/wordprocessingDrawing" xmlns:wp="http://schemas.openxmlformats.org/drawingml/2006/wordprocessingDrawing" xmlns:w10="urn:schemas-microsoft-com:office:word" xmlns:w="http://schemas.openxmlformats.org/wordprocessingml/2006/main" xmlns:w14="http://schemas.microsoft.com/office/word/2010/wordml" xmlns:w15="http://schemas.microsoft.com/office/word/2012/wordml" xmlns:wpg="http://schemas.microsoft.com/office/word/2010/wordprocessingGroup" xmlns:wpi="http://schemas.microsoft.com/office/word/2010/wordprocessingInk" xmlns:wne="http://schemas.microsoft.com/office/word/2006/wordml" xmlns:wps="http://schemas.microsoft.com/office/word/2010/wordprocessingShape" mc:Ignorable="w14 w15 wp14">
   <w:sdt>
     <w:sdtPr>
       <w:id w:val="-2068479625"/>
@@ -800,6 +2831,7 @@
         <w:docPartUnique/>
       </w:docPartObj>
     </w:sdtPr>
+    <w:sdtEndPr/>
     <w:sdtContent>
       <w:sdt>
         <w:sdtPr>
@@ -809,6 +2841,7 @@
             <w:docPartUnique/>
           </w:docPartObj>
         </w:sdtPr>
+        <w:sdtEndPr/>
         <w:sdtContent>
           <w:p>
             <w:pPr>
@@ -845,7 +2878,7 @@
                 <w:bCs/>
                 <w:noProof/>
               </w:rPr>
-              <w:t>2</w:t>
+              <w:t>1</w:t>
             </w:r>
             <w:r>
               <w:rPr>
@@ -884,7 +2917,7 @@
                 <w:bCs/>
                 <w:noProof/>
               </w:rPr>
-              <w:t>4</w:t>
+              <w:t>9</w:t>
             </w:r>
             <w:r>
               <w:rPr>
@@ -907,7 +2940,7 @@
 </file>
 
 <file path=word/footnotes.xml><?xml version="1.0" encoding="utf-8"?>
-<w:footnotes xmlns:wpc="http://schemas.microsoft.com/office/word/2010/wordprocessingCanvas" xmlns:mo="http://schemas.microsoft.com/office/mac/office/2008/main" xmlns:mc="http://schemas.openxmlformats.org/markup-compatibility/2006" xmlns:mv="urn:schemas-microsoft-com:mac:vml" xmlns:o="urn:schemas-microsoft-com:office:office" xmlns:r="http://schemas.openxmlformats.org/officeDocument/2006/relationships" xmlns:m="http://schemas.openxmlformats.org/officeDocument/2006/math" xmlns:v="urn:schemas-microsoft-com:vml" xmlns:wp14="http://schemas.microsoft.com/office/word/2010/wordprocessingDrawing" xmlns:wp="http://schemas.openxmlformats.org/drawingml/2006/wordprocessingDrawing" xmlns:w10="urn:schemas-microsoft-com:office:word" xmlns:w="http://schemas.openxmlformats.org/wordprocessingml/2006/main" xmlns:w14="http://schemas.microsoft.com/office/word/2010/wordml" xmlns:wpg="http://schemas.microsoft.com/office/word/2010/wordprocessingGroup" xmlns:wpi="http://schemas.microsoft.com/office/word/2010/wordprocessingInk" xmlns:wne="http://schemas.microsoft.com/office/word/2006/wordml" xmlns:wps="http://schemas.microsoft.com/office/word/2010/wordprocessingShape" mc:Ignorable="w14 wp14">
+<w:footnotes xmlns:wpc="http://schemas.microsoft.com/office/word/2010/wordprocessingCanvas" xmlns:mo="http://schemas.microsoft.com/office/mac/office/2008/main" xmlns:mc="http://schemas.openxmlformats.org/markup-compatibility/2006" xmlns:mv="urn:schemas-microsoft-com:mac:vml" xmlns:o="urn:schemas-microsoft-com:office:office" xmlns:r="http://schemas.openxmlformats.org/officeDocument/2006/relationships" xmlns:m="http://schemas.openxmlformats.org/officeDocument/2006/math" xmlns:v="urn:schemas-microsoft-com:vml" xmlns:wp14="http://schemas.microsoft.com/office/word/2010/wordprocessingDrawing" xmlns:wp="http://schemas.openxmlformats.org/drawingml/2006/wordprocessingDrawing" xmlns:w10="urn:schemas-microsoft-com:office:word" xmlns:w="http://schemas.openxmlformats.org/wordprocessingml/2006/main" xmlns:w14="http://schemas.microsoft.com/office/word/2010/wordml" xmlns:w15="http://schemas.microsoft.com/office/word/2012/wordml" xmlns:wpg="http://schemas.microsoft.com/office/word/2010/wordprocessingGroup" xmlns:wpi="http://schemas.microsoft.com/office/word/2010/wordprocessingInk" xmlns:wne="http://schemas.microsoft.com/office/word/2006/wordml" xmlns:wps="http://schemas.microsoft.com/office/word/2010/wordprocessingShape" mc:Ignorable="w14 w15 wp14">
   <w:footnote w:type="separator" w:id="-1">
     <w:p>
       <w:r>
@@ -926,7 +2959,7 @@
 </file>
 
 <file path=word/numbering.xml><?xml version="1.0" encoding="utf-8"?>
-<w:numbering xmlns:wpc="http://schemas.microsoft.com/office/word/2010/wordprocessingCanvas" xmlns:mo="http://schemas.microsoft.com/office/mac/office/2008/main" xmlns:mc="http://schemas.openxmlformats.org/markup-compatibility/2006" xmlns:mv="urn:schemas-microsoft-com:mac:vml" xmlns:o="urn:schemas-microsoft-com:office:office" xmlns:r="http://schemas.openxmlformats.org/officeDocument/2006/relationships" xmlns:m="http://schemas.openxmlformats.org/officeDocument/2006/math" xmlns:v="urn:schemas-microsoft-com:vml" xmlns:wp14="http://schemas.microsoft.com/office/word/2010/wordprocessingDrawing" xmlns:wp="http://schemas.openxmlformats.org/drawingml/2006/wordprocessingDrawing" xmlns:w10="urn:schemas-microsoft-com:office:word" xmlns:w="http://schemas.openxmlformats.org/wordprocessingml/2006/main" xmlns:w14="http://schemas.microsoft.com/office/word/2010/wordml" xmlns:wpg="http://schemas.microsoft.com/office/word/2010/wordprocessingGroup" xmlns:wpi="http://schemas.microsoft.com/office/word/2010/wordprocessingInk" xmlns:wne="http://schemas.microsoft.com/office/word/2006/wordml" xmlns:wps="http://schemas.microsoft.com/office/word/2010/wordprocessingShape" mc:Ignorable="w14 wp14">
+<w:numbering xmlns:wpc="http://schemas.microsoft.com/office/word/2010/wordprocessingCanvas" xmlns:mo="http://schemas.microsoft.com/office/mac/office/2008/main" xmlns:mc="http://schemas.openxmlformats.org/markup-compatibility/2006" xmlns:mv="urn:schemas-microsoft-com:mac:vml" xmlns:o="urn:schemas-microsoft-com:office:office" xmlns:r="http://schemas.openxmlformats.org/officeDocument/2006/relationships" xmlns:m="http://schemas.openxmlformats.org/officeDocument/2006/math" xmlns:v="urn:schemas-microsoft-com:vml" xmlns:wp14="http://schemas.microsoft.com/office/word/2010/wordprocessingDrawing" xmlns:wp="http://schemas.openxmlformats.org/drawingml/2006/wordprocessingDrawing" xmlns:w10="urn:schemas-microsoft-com:office:word" xmlns:w="http://schemas.openxmlformats.org/wordprocessingml/2006/main" xmlns:w14="http://schemas.microsoft.com/office/word/2010/wordml" xmlns:w15="http://schemas.microsoft.com/office/word/2012/wordml" xmlns:wpg="http://schemas.microsoft.com/office/word/2010/wordprocessingGroup" xmlns:wpi="http://schemas.microsoft.com/office/word/2010/wordprocessingInk" xmlns:wne="http://schemas.microsoft.com/office/word/2006/wordml" xmlns:wps="http://schemas.microsoft.com/office/word/2010/wordprocessingShape" mc:Ignorable="w14 w15 wp14">
   <w:abstractNum w:abstractNumId="0">
     <w:nsid w:val="01D61B4B"/>
     <w:multiLevelType w:val="hybridMultilevel"/>
@@ -1311,6 +3344,118 @@
     </w:lvl>
   </w:abstractNum>
   <w:abstractNum w:abstractNumId="4">
+    <w:nsid w:val="0C816ACC"/>
+    <w:multiLevelType w:val="hybridMultilevel"/>
+    <w:tmpl w:val="BC766C82"/>
+    <w:lvl w:ilvl="0" w:tplc="73983304">
+      <w:numFmt w:val="bullet"/>
+      <w:lvlText w:val="-"/>
+      <w:lvlJc w:val="left"/>
+      <w:pPr>
+        <w:ind w:left="720" w:hanging="360"/>
+      </w:pPr>
+      <w:rPr>
+        <w:rFonts w:ascii="Calibri" w:eastAsia="Calibri" w:hAnsi="Calibri" w:cs="Times New Roman" w:hint="default"/>
+      </w:rPr>
+    </w:lvl>
+    <w:lvl w:ilvl="1" w:tplc="04090003" w:tentative="1">
+      <w:start w:val="1"/>
+      <w:numFmt w:val="bullet"/>
+      <w:lvlText w:val="o"/>
+      <w:lvlJc w:val="left"/>
+      <w:pPr>
+        <w:ind w:left="1440" w:hanging="360"/>
+      </w:pPr>
+      <w:rPr>
+        <w:rFonts w:ascii="Courier New" w:hAnsi="Courier New" w:cs="Courier New" w:hint="default"/>
+      </w:rPr>
+    </w:lvl>
+    <w:lvl w:ilvl="2" w:tplc="04090005" w:tentative="1">
+      <w:start w:val="1"/>
+      <w:numFmt w:val="bullet"/>
+      <w:lvlText w:val=""/>
+      <w:lvlJc w:val="left"/>
+      <w:pPr>
+        <w:ind w:left="2160" w:hanging="360"/>
+      </w:pPr>
+      <w:rPr>
+        <w:rFonts w:ascii="Wingdings" w:hAnsi="Wingdings" w:hint="default"/>
+      </w:rPr>
+    </w:lvl>
+    <w:lvl w:ilvl="3" w:tplc="04090001" w:tentative="1">
+      <w:start w:val="1"/>
+      <w:numFmt w:val="bullet"/>
+      <w:lvlText w:val=""/>
+      <w:lvlJc w:val="left"/>
+      <w:pPr>
+        <w:ind w:left="2880" w:hanging="360"/>
+      </w:pPr>
+      <w:rPr>
+        <w:rFonts w:ascii="Symbol" w:hAnsi="Symbol" w:hint="default"/>
+      </w:rPr>
+    </w:lvl>
+    <w:lvl w:ilvl="4" w:tplc="04090003" w:tentative="1">
+      <w:start w:val="1"/>
+      <w:numFmt w:val="bullet"/>
+      <w:lvlText w:val="o"/>
+      <w:lvlJc w:val="left"/>
+      <w:pPr>
+        <w:ind w:left="3600" w:hanging="360"/>
+      </w:pPr>
+      <w:rPr>
+        <w:rFonts w:ascii="Courier New" w:hAnsi="Courier New" w:cs="Courier New" w:hint="default"/>
+      </w:rPr>
+    </w:lvl>
+    <w:lvl w:ilvl="5" w:tplc="04090005" w:tentative="1">
+      <w:start w:val="1"/>
+      <w:numFmt w:val="bullet"/>
+      <w:lvlText w:val=""/>
+      <w:lvlJc w:val="left"/>
+      <w:pPr>
+        <w:ind w:left="4320" w:hanging="360"/>
+      </w:pPr>
+      <w:rPr>
+        <w:rFonts w:ascii="Wingdings" w:hAnsi="Wingdings" w:hint="default"/>
+      </w:rPr>
+    </w:lvl>
+    <w:lvl w:ilvl="6" w:tplc="04090001" w:tentative="1">
+      <w:start w:val="1"/>
+      <w:numFmt w:val="bullet"/>
+      <w:lvlText w:val=""/>
+      <w:lvlJc w:val="left"/>
+      <w:pPr>
+        <w:ind w:left="5040" w:hanging="360"/>
+      </w:pPr>
+      <w:rPr>
+        <w:rFonts w:ascii="Symbol" w:hAnsi="Symbol" w:hint="default"/>
+      </w:rPr>
+    </w:lvl>
+    <w:lvl w:ilvl="7" w:tplc="04090003" w:tentative="1">
+      <w:start w:val="1"/>
+      <w:numFmt w:val="bullet"/>
+      <w:lvlText w:val="o"/>
+      <w:lvlJc w:val="left"/>
+      <w:pPr>
+        <w:ind w:left="5760" w:hanging="360"/>
+      </w:pPr>
+      <w:rPr>
+        <w:rFonts w:ascii="Courier New" w:hAnsi="Courier New" w:cs="Courier New" w:hint="default"/>
+      </w:rPr>
+    </w:lvl>
+    <w:lvl w:ilvl="8" w:tplc="04090005" w:tentative="1">
+      <w:start w:val="1"/>
+      <w:numFmt w:val="bullet"/>
+      <w:lvlText w:val=""/>
+      <w:lvlJc w:val="left"/>
+      <w:pPr>
+        <w:ind w:left="6480" w:hanging="360"/>
+      </w:pPr>
+      <w:rPr>
+        <w:rFonts w:ascii="Wingdings" w:hAnsi="Wingdings" w:hint="default"/>
+      </w:rPr>
+    </w:lvl>
+  </w:abstractNum>
+  <w:abstractNum w:abstractNumId="5">
     <w:nsid w:val="16CF3F66"/>
     <w:multiLevelType w:val="hybridMultilevel"/>
     <w:tmpl w:val="9640A3E6"/>
@@ -1399,7 +3544,7 @@
       </w:pPr>
     </w:lvl>
   </w:abstractNum>
-  <w:abstractNum w:abstractNumId="5">
+  <w:abstractNum w:abstractNumId="6">
     <w:nsid w:val="19B02049"/>
     <w:multiLevelType w:val="hybridMultilevel"/>
     <w:tmpl w:val="49B88726"/>
@@ -1485,7 +3630,7 @@
       </w:pPr>
     </w:lvl>
   </w:abstractNum>
-  <w:abstractNum w:abstractNumId="6">
+  <w:abstractNum w:abstractNumId="7">
     <w:nsid w:val="1C8B3026"/>
     <w:multiLevelType w:val="hybridMultilevel"/>
     <w:tmpl w:val="A21CAFF4"/>
@@ -1571,7 +3716,7 @@
       </w:pPr>
     </w:lvl>
   </w:abstractNum>
-  <w:abstractNum w:abstractNumId="7">
+  <w:abstractNum w:abstractNumId="8">
     <w:nsid w:val="21696B40"/>
     <w:multiLevelType w:val="hybridMultilevel"/>
     <w:tmpl w:val="AF1E8B50"/>
@@ -1657,7 +3802,7 @@
       </w:pPr>
     </w:lvl>
   </w:abstractNum>
-  <w:abstractNum w:abstractNumId="8">
+  <w:abstractNum w:abstractNumId="9">
     <w:nsid w:val="22321BD4"/>
     <w:multiLevelType w:val="hybridMultilevel"/>
     <w:tmpl w:val="932461D8"/>
@@ -1770,7 +3915,7 @@
       </w:rPr>
     </w:lvl>
   </w:abstractNum>
-  <w:abstractNum w:abstractNumId="9">
+  <w:abstractNum w:abstractNumId="10">
     <w:nsid w:val="22E43F91"/>
     <w:multiLevelType w:val="hybridMultilevel"/>
     <w:tmpl w:val="BDC4A790"/>
@@ -1883,7 +4028,7 @@
       </w:rPr>
     </w:lvl>
   </w:abstractNum>
-  <w:abstractNum w:abstractNumId="10">
+  <w:abstractNum w:abstractNumId="11">
     <w:nsid w:val="2694350F"/>
     <w:multiLevelType w:val="hybridMultilevel"/>
     <w:tmpl w:val="9CB8B1D8"/>
@@ -1996,7 +4141,7 @@
       </w:rPr>
     </w:lvl>
   </w:abstractNum>
-  <w:abstractNum w:abstractNumId="11">
+  <w:abstractNum w:abstractNumId="12">
     <w:nsid w:val="313B4EC7"/>
     <w:multiLevelType w:val="hybridMultilevel"/>
     <w:tmpl w:val="B7EAFA64"/>
@@ -2085,7 +4230,7 @@
       </w:pPr>
     </w:lvl>
   </w:abstractNum>
-  <w:abstractNum w:abstractNumId="12">
+  <w:abstractNum w:abstractNumId="13">
     <w:nsid w:val="39C279C6"/>
     <w:multiLevelType w:val="hybridMultilevel"/>
     <w:tmpl w:val="0B5E56A8"/>
@@ -2171,7 +4316,96 @@
       </w:pPr>
     </w:lvl>
   </w:abstractNum>
-  <w:abstractNum w:abstractNumId="13">
+  <w:abstractNum w:abstractNumId="14">
+    <w:nsid w:val="3A371929"/>
+    <w:multiLevelType w:val="hybridMultilevel"/>
+    <w:tmpl w:val="255EEE30"/>
+    <w:lvl w:ilvl="0" w:tplc="0409000F">
+      <w:start w:val="1"/>
+      <w:numFmt w:val="decimal"/>
+      <w:lvlText w:val="%1."/>
+      <w:lvlJc w:val="left"/>
+      <w:pPr>
+        <w:ind w:left="720" w:hanging="360"/>
+      </w:pPr>
+      <w:rPr>
+        <w:rFonts w:hint="default"/>
+      </w:rPr>
+    </w:lvl>
+    <w:lvl w:ilvl="1" w:tplc="04090019" w:tentative="1">
+      <w:start w:val="1"/>
+      <w:numFmt w:val="lowerLetter"/>
+      <w:lvlText w:val="%2."/>
+      <w:lvlJc w:val="left"/>
+      <w:pPr>
+        <w:ind w:left="1440" w:hanging="360"/>
+      </w:pPr>
+    </w:lvl>
+    <w:lvl w:ilvl="2" w:tplc="0409001B" w:tentative="1">
+      <w:start w:val="1"/>
+      <w:numFmt w:val="lowerRoman"/>
+      <w:lvlText w:val="%3."/>
+      <w:lvlJc w:val="right"/>
+      <w:pPr>
+        <w:ind w:left="2160" w:hanging="180"/>
+      </w:pPr>
+    </w:lvl>
+    <w:lvl w:ilvl="3" w:tplc="0409000F" w:tentative="1">
+      <w:start w:val="1"/>
+      <w:numFmt w:val="decimal"/>
+      <w:lvlText w:val="%4."/>
+      <w:lvlJc w:val="left"/>
+      <w:pPr>
+        <w:ind w:left="2880" w:hanging="360"/>
+      </w:pPr>
+    </w:lvl>
+    <w:lvl w:ilvl="4" w:tplc="04090019" w:tentative="1">
+      <w:start w:val="1"/>
+      <w:numFmt w:val="lowerLetter"/>
+      <w:lvlText w:val="%5."/>
+      <w:lvlJc w:val="left"/>
+      <w:pPr>
+        <w:ind w:left="3600" w:hanging="360"/>
+      </w:pPr>
+    </w:lvl>
+    <w:lvl w:ilvl="5" w:tplc="0409001B" w:tentative="1">
+      <w:start w:val="1"/>
+      <w:numFmt w:val="lowerRoman"/>
+      <w:lvlText w:val="%6."/>
+      <w:lvlJc w:val="right"/>
+      <w:pPr>
+        <w:ind w:left="4320" w:hanging="180"/>
+      </w:pPr>
+    </w:lvl>
+    <w:lvl w:ilvl="6" w:tplc="0409000F" w:tentative="1">
+      <w:start w:val="1"/>
+      <w:numFmt w:val="decimal"/>
+      <w:lvlText w:val="%7."/>
+      <w:lvlJc w:val="left"/>
+      <w:pPr>
+        <w:ind w:left="5040" w:hanging="360"/>
+      </w:pPr>
+    </w:lvl>
+    <w:lvl w:ilvl="7" w:tplc="04090019" w:tentative="1">
+      <w:start w:val="1"/>
+      <w:numFmt w:val="lowerLetter"/>
+      <w:lvlText w:val="%8."/>
+      <w:lvlJc w:val="left"/>
+      <w:pPr>
+        <w:ind w:left="5760" w:hanging="360"/>
+      </w:pPr>
+    </w:lvl>
+    <w:lvl w:ilvl="8" w:tplc="0409001B" w:tentative="1">
+      <w:start w:val="1"/>
+      <w:numFmt w:val="lowerRoman"/>
+      <w:lvlText w:val="%9."/>
+      <w:lvlJc w:val="right"/>
+      <w:pPr>
+        <w:ind w:left="6480" w:hanging="180"/>
+      </w:pPr>
+    </w:lvl>
+  </w:abstractNum>
+  <w:abstractNum w:abstractNumId="15">
     <w:nsid w:val="3DA51505"/>
     <w:multiLevelType w:val="hybridMultilevel"/>
     <w:tmpl w:val="257C8FDC"/>
@@ -2257,7 +4491,7 @@
       </w:pPr>
     </w:lvl>
   </w:abstractNum>
-  <w:abstractNum w:abstractNumId="14">
+  <w:abstractNum w:abstractNumId="16">
     <w:nsid w:val="3E3A749D"/>
     <w:multiLevelType w:val="hybridMultilevel"/>
     <w:tmpl w:val="DDBAE30A"/>
@@ -2346,7 +4580,7 @@
       </w:pPr>
     </w:lvl>
   </w:abstractNum>
-  <w:abstractNum w:abstractNumId="15">
+  <w:abstractNum w:abstractNumId="17">
     <w:nsid w:val="3EE7742C"/>
     <w:multiLevelType w:val="hybridMultilevel"/>
     <w:tmpl w:val="0DDC1E74"/>
@@ -2435,7 +4669,96 @@
       </w:pPr>
     </w:lvl>
   </w:abstractNum>
-  <w:abstractNum w:abstractNumId="16">
+  <w:abstractNum w:abstractNumId="18">
+    <w:nsid w:val="44A822E4"/>
+    <w:multiLevelType w:val="hybridMultilevel"/>
+    <w:tmpl w:val="C5EEAED0"/>
+    <w:lvl w:ilvl="0" w:tplc="0409000F">
+      <w:start w:val="1"/>
+      <w:numFmt w:val="decimal"/>
+      <w:lvlText w:val="%1."/>
+      <w:lvlJc w:val="left"/>
+      <w:pPr>
+        <w:ind w:left="720" w:hanging="360"/>
+      </w:pPr>
+      <w:rPr>
+        <w:rFonts w:hint="default"/>
+      </w:rPr>
+    </w:lvl>
+    <w:lvl w:ilvl="1" w:tplc="04090019" w:tentative="1">
+      <w:start w:val="1"/>
+      <w:numFmt w:val="lowerLetter"/>
+      <w:lvlText w:val="%2."/>
+      <w:lvlJc w:val="left"/>
+      <w:pPr>
+        <w:ind w:left="1440" w:hanging="360"/>
+      </w:pPr>
+    </w:lvl>
+    <w:lvl w:ilvl="2" w:tplc="0409001B" w:tentative="1">
+      <w:start w:val="1"/>
+      <w:numFmt w:val="lowerRoman"/>
+      <w:lvlText w:val="%3."/>
+      <w:lvlJc w:val="right"/>
+      <w:pPr>
+        <w:ind w:left="2160" w:hanging="180"/>
+      </w:pPr>
+    </w:lvl>
+    <w:lvl w:ilvl="3" w:tplc="0409000F" w:tentative="1">
+      <w:start w:val="1"/>
+      <w:numFmt w:val="decimal"/>
+      <w:lvlText w:val="%4."/>
+      <w:lvlJc w:val="left"/>
+      <w:pPr>
+        <w:ind w:left="2880" w:hanging="360"/>
+      </w:pPr>
+    </w:lvl>
+    <w:lvl w:ilvl="4" w:tplc="04090019" w:tentative="1">
+      <w:start w:val="1"/>
+      <w:numFmt w:val="lowerLetter"/>
+      <w:lvlText w:val="%5."/>
+      <w:lvlJc w:val="left"/>
+      <w:pPr>
+        <w:ind w:left="3600" w:hanging="360"/>
+      </w:pPr>
+    </w:lvl>
+    <w:lvl w:ilvl="5" w:tplc="0409001B" w:tentative="1">
+      <w:start w:val="1"/>
+      <w:numFmt w:val="lowerRoman"/>
+      <w:lvlText w:val="%6."/>
+      <w:lvlJc w:val="right"/>
+      <w:pPr>
+        <w:ind w:left="4320" w:hanging="180"/>
+      </w:pPr>
+    </w:lvl>
+    <w:lvl w:ilvl="6" w:tplc="0409000F" w:tentative="1">
+      <w:start w:val="1"/>
+      <w:numFmt w:val="decimal"/>
+      <w:lvlText w:val="%7."/>
+      <w:lvlJc w:val="left"/>
+      <w:pPr>
+        <w:ind w:left="5040" w:hanging="360"/>
+      </w:pPr>
+    </w:lvl>
+    <w:lvl w:ilvl="7" w:tplc="04090019" w:tentative="1">
+      <w:start w:val="1"/>
+      <w:numFmt w:val="lowerLetter"/>
+      <w:lvlText w:val="%8."/>
+      <w:lvlJc w:val="left"/>
+      <w:pPr>
+        <w:ind w:left="5760" w:hanging="360"/>
+      </w:pPr>
+    </w:lvl>
+    <w:lvl w:ilvl="8" w:tplc="0409001B" w:tentative="1">
+      <w:start w:val="1"/>
+      <w:numFmt w:val="lowerRoman"/>
+      <w:lvlText w:val="%9."/>
+      <w:lvlJc w:val="right"/>
+      <w:pPr>
+        <w:ind w:left="6480" w:hanging="180"/>
+      </w:pPr>
+    </w:lvl>
+  </w:abstractNum>
+  <w:abstractNum w:abstractNumId="19">
     <w:nsid w:val="4D6B48A5"/>
     <w:multiLevelType w:val="hybridMultilevel"/>
     <w:tmpl w:val="CC2EABA6"/>
@@ -2521,7 +4844,7 @@
       </w:pPr>
     </w:lvl>
   </w:abstractNum>
-  <w:abstractNum w:abstractNumId="17">
+  <w:abstractNum w:abstractNumId="20">
     <w:nsid w:val="4DCB17C4"/>
     <w:multiLevelType w:val="hybridMultilevel"/>
     <w:tmpl w:val="847E7E30"/>
@@ -2607,7 +4930,96 @@
       </w:pPr>
     </w:lvl>
   </w:abstractNum>
-  <w:abstractNum w:abstractNumId="18">
+  <w:abstractNum w:abstractNumId="21">
+    <w:nsid w:val="518B0FD6"/>
+    <w:multiLevelType w:val="hybridMultilevel"/>
+    <w:tmpl w:val="A0C891A2"/>
+    <w:lvl w:ilvl="0" w:tplc="0409000F">
+      <w:start w:val="1"/>
+      <w:numFmt w:val="decimal"/>
+      <w:lvlText w:val="%1."/>
+      <w:lvlJc w:val="left"/>
+      <w:pPr>
+        <w:ind w:left="720" w:hanging="360"/>
+      </w:pPr>
+      <w:rPr>
+        <w:rFonts w:hint="default"/>
+      </w:rPr>
+    </w:lvl>
+    <w:lvl w:ilvl="1" w:tplc="04090019" w:tentative="1">
+      <w:start w:val="1"/>
+      <w:numFmt w:val="lowerLetter"/>
+      <w:lvlText w:val="%2."/>
+      <w:lvlJc w:val="left"/>
+      <w:pPr>
+        <w:ind w:left="1440" w:hanging="360"/>
+      </w:pPr>
+    </w:lvl>
+    <w:lvl w:ilvl="2" w:tplc="0409001B" w:tentative="1">
+      <w:start w:val="1"/>
+      <w:numFmt w:val="lowerRoman"/>
+      <w:lvlText w:val="%3."/>
+      <w:lvlJc w:val="right"/>
+      <w:pPr>
+        <w:ind w:left="2160" w:hanging="180"/>
+      </w:pPr>
+    </w:lvl>
+    <w:lvl w:ilvl="3" w:tplc="0409000F" w:tentative="1">
+      <w:start w:val="1"/>
+      <w:numFmt w:val="decimal"/>
+      <w:lvlText w:val="%4."/>
+      <w:lvlJc w:val="left"/>
+      <w:pPr>
+        <w:ind w:left="2880" w:hanging="360"/>
+      </w:pPr>
+    </w:lvl>
+    <w:lvl w:ilvl="4" w:tplc="04090019" w:tentative="1">
+      <w:start w:val="1"/>
+      <w:numFmt w:val="lowerLetter"/>
+      <w:lvlText w:val="%5."/>
+      <w:lvlJc w:val="left"/>
+      <w:pPr>
+        <w:ind w:left="3600" w:hanging="360"/>
+      </w:pPr>
+    </w:lvl>
+    <w:lvl w:ilvl="5" w:tplc="0409001B" w:tentative="1">
+      <w:start w:val="1"/>
+      <w:numFmt w:val="lowerRoman"/>
+      <w:lvlText w:val="%6."/>
+      <w:lvlJc w:val="right"/>
+      <w:pPr>
+        <w:ind w:left="4320" w:hanging="180"/>
+      </w:pPr>
+    </w:lvl>
+    <w:lvl w:ilvl="6" w:tplc="0409000F" w:tentative="1">
+      <w:start w:val="1"/>
+      <w:numFmt w:val="decimal"/>
+      <w:lvlText w:val="%7."/>
+      <w:lvlJc w:val="left"/>
+      <w:pPr>
+        <w:ind w:left="5040" w:hanging="360"/>
+      </w:pPr>
+    </w:lvl>
+    <w:lvl w:ilvl="7" w:tplc="04090019" w:tentative="1">
+      <w:start w:val="1"/>
+      <w:numFmt w:val="lowerLetter"/>
+      <w:lvlText w:val="%8."/>
+      <w:lvlJc w:val="left"/>
+      <w:pPr>
+        <w:ind w:left="5760" w:hanging="360"/>
+      </w:pPr>
+    </w:lvl>
+    <w:lvl w:ilvl="8" w:tplc="0409001B" w:tentative="1">
+      <w:start w:val="1"/>
+      <w:numFmt w:val="lowerRoman"/>
+      <w:lvlText w:val="%9."/>
+      <w:lvlJc w:val="right"/>
+      <w:pPr>
+        <w:ind w:left="6480" w:hanging="180"/>
+      </w:pPr>
+    </w:lvl>
+  </w:abstractNum>
+  <w:abstractNum w:abstractNumId="22">
     <w:nsid w:val="590302BC"/>
     <w:multiLevelType w:val="hybridMultilevel"/>
     <w:tmpl w:val="334AFDC0"/>
@@ -2720,7 +5132,119 @@
       </w:rPr>
     </w:lvl>
   </w:abstractNum>
-  <w:abstractNum w:abstractNumId="19">
+  <w:abstractNum w:abstractNumId="23">
+    <w:nsid w:val="59722FD5"/>
+    <w:multiLevelType w:val="hybridMultilevel"/>
+    <w:tmpl w:val="B28ADB64"/>
+    <w:lvl w:ilvl="0" w:tplc="73983304">
+      <w:numFmt w:val="bullet"/>
+      <w:lvlText w:val="-"/>
+      <w:lvlJc w:val="left"/>
+      <w:pPr>
+        <w:ind w:left="720" w:hanging="360"/>
+      </w:pPr>
+      <w:rPr>
+        <w:rFonts w:ascii="Calibri" w:eastAsia="Calibri" w:hAnsi="Calibri" w:cs="Times New Roman" w:hint="default"/>
+      </w:rPr>
+    </w:lvl>
+    <w:lvl w:ilvl="1" w:tplc="04090003" w:tentative="1">
+      <w:start w:val="1"/>
+      <w:numFmt w:val="bullet"/>
+      <w:lvlText w:val="o"/>
+      <w:lvlJc w:val="left"/>
+      <w:pPr>
+        <w:ind w:left="1440" w:hanging="360"/>
+      </w:pPr>
+      <w:rPr>
+        <w:rFonts w:ascii="Courier New" w:hAnsi="Courier New" w:cs="Courier New" w:hint="default"/>
+      </w:rPr>
+    </w:lvl>
+    <w:lvl w:ilvl="2" w:tplc="04090005" w:tentative="1">
+      <w:start w:val="1"/>
+      <w:numFmt w:val="bullet"/>
+      <w:lvlText w:val=""/>
+      <w:lvlJc w:val="left"/>
+      <w:pPr>
+        <w:ind w:left="2160" w:hanging="360"/>
+      </w:pPr>
+      <w:rPr>
+        <w:rFonts w:ascii="Wingdings" w:hAnsi="Wingdings" w:hint="default"/>
+      </w:rPr>
+    </w:lvl>
+    <w:lvl w:ilvl="3" w:tplc="04090001" w:tentative="1">
+      <w:start w:val="1"/>
+      <w:numFmt w:val="bullet"/>
+      <w:lvlText w:val=""/>
+      <w:lvlJc w:val="left"/>
+      <w:pPr>
+        <w:ind w:left="2880" w:hanging="360"/>
+      </w:pPr>
+      <w:rPr>
+        <w:rFonts w:ascii="Symbol" w:hAnsi="Symbol" w:hint="default"/>
+      </w:rPr>
+    </w:lvl>
+    <w:lvl w:ilvl="4" w:tplc="04090003" w:tentative="1">
+      <w:start w:val="1"/>
+      <w:numFmt w:val="bullet"/>
+      <w:lvlText w:val="o"/>
+      <w:lvlJc w:val="left"/>
+      <w:pPr>
+        <w:ind w:left="3600" w:hanging="360"/>
+      </w:pPr>
+      <w:rPr>
+        <w:rFonts w:ascii="Courier New" w:hAnsi="Courier New" w:cs="Courier New" w:hint="default"/>
+      </w:rPr>
+    </w:lvl>
+    <w:lvl w:ilvl="5" w:tplc="04090005" w:tentative="1">
+      <w:start w:val="1"/>
+      <w:numFmt w:val="bullet"/>
+      <w:lvlText w:val=""/>
+      <w:lvlJc w:val="left"/>
+      <w:pPr>
+        <w:ind w:left="4320" w:hanging="360"/>
+      </w:pPr>
+      <w:rPr>
+        <w:rFonts w:ascii="Wingdings" w:hAnsi="Wingdings" w:hint="default"/>
+      </w:rPr>
+    </w:lvl>
+    <w:lvl w:ilvl="6" w:tplc="04090001" w:tentative="1">
+      <w:start w:val="1"/>
+      <w:numFmt w:val="bullet"/>
+      <w:lvlText w:val=""/>
+      <w:lvlJc w:val="left"/>
+      <w:pPr>
+        <w:ind w:left="5040" w:hanging="360"/>
+      </w:pPr>
+      <w:rPr>
+        <w:rFonts w:ascii="Symbol" w:hAnsi="Symbol" w:hint="default"/>
+      </w:rPr>
+    </w:lvl>
+    <w:lvl w:ilvl="7" w:tplc="04090003" w:tentative="1">
+      <w:start w:val="1"/>
+      <w:numFmt w:val="bullet"/>
+      <w:lvlText w:val="o"/>
+      <w:lvlJc w:val="left"/>
+      <w:pPr>
+        <w:ind w:left="5760" w:hanging="360"/>
+      </w:pPr>
+      <w:rPr>
+        <w:rFonts w:ascii="Courier New" w:hAnsi="Courier New" w:cs="Courier New" w:hint="default"/>
+      </w:rPr>
+    </w:lvl>
+    <w:lvl w:ilvl="8" w:tplc="04090005" w:tentative="1">
+      <w:start w:val="1"/>
+      <w:numFmt w:val="bullet"/>
+      <w:lvlText w:val=""/>
+      <w:lvlJc w:val="left"/>
+      <w:pPr>
+        <w:ind w:left="6480" w:hanging="360"/>
+      </w:pPr>
+      <w:rPr>
+        <w:rFonts w:ascii="Wingdings" w:hAnsi="Wingdings" w:hint="default"/>
+      </w:rPr>
+    </w:lvl>
+  </w:abstractNum>
+  <w:abstractNum w:abstractNumId="24">
     <w:nsid w:val="5A0D7024"/>
     <w:multiLevelType w:val="hybridMultilevel"/>
     <w:tmpl w:val="D06C6D70"/>
@@ -2833,7 +5357,7 @@
       </w:rPr>
     </w:lvl>
   </w:abstractNum>
-  <w:abstractNum w:abstractNumId="20">
+  <w:abstractNum w:abstractNumId="25">
     <w:nsid w:val="5AA82C44"/>
     <w:multiLevelType w:val="hybridMultilevel"/>
     <w:tmpl w:val="C1D25132"/>
@@ -2946,7 +5470,7 @@
       </w:rPr>
     </w:lvl>
   </w:abstractNum>
-  <w:abstractNum w:abstractNumId="21">
+  <w:abstractNum w:abstractNumId="26">
     <w:nsid w:val="5AB05BC1"/>
     <w:multiLevelType w:val="hybridMultilevel"/>
     <w:tmpl w:val="A43AB884"/>
@@ -3032,7 +5556,7 @@
       </w:pPr>
     </w:lvl>
   </w:abstractNum>
-  <w:abstractNum w:abstractNumId="22">
+  <w:abstractNum w:abstractNumId="27">
     <w:nsid w:val="5C781F7D"/>
     <w:multiLevelType w:val="hybridMultilevel"/>
     <w:tmpl w:val="64C8EB9A"/>
@@ -3121,7 +5645,96 @@
       </w:pPr>
     </w:lvl>
   </w:abstractNum>
-  <w:abstractNum w:abstractNumId="23">
+  <w:abstractNum w:abstractNumId="28">
+    <w:nsid w:val="5CF4522A"/>
+    <w:multiLevelType w:val="hybridMultilevel"/>
+    <w:tmpl w:val="830A8B32"/>
+    <w:lvl w:ilvl="0" w:tplc="0409000F">
+      <w:start w:val="1"/>
+      <w:numFmt w:val="decimal"/>
+      <w:lvlText w:val="%1."/>
+      <w:lvlJc w:val="left"/>
+      <w:pPr>
+        <w:ind w:left="720" w:hanging="360"/>
+      </w:pPr>
+      <w:rPr>
+        <w:rFonts w:hint="default"/>
+      </w:rPr>
+    </w:lvl>
+    <w:lvl w:ilvl="1" w:tplc="04090019" w:tentative="1">
+      <w:start w:val="1"/>
+      <w:numFmt w:val="lowerLetter"/>
+      <w:lvlText w:val="%2."/>
+      <w:lvlJc w:val="left"/>
+      <w:pPr>
+        <w:ind w:left="1440" w:hanging="360"/>
+      </w:pPr>
+    </w:lvl>
+    <w:lvl w:ilvl="2" w:tplc="0409001B" w:tentative="1">
+      <w:start w:val="1"/>
+      <w:numFmt w:val="lowerRoman"/>
+      <w:lvlText w:val="%3."/>
+      <w:lvlJc w:val="right"/>
+      <w:pPr>
+        <w:ind w:left="2160" w:hanging="180"/>
+      </w:pPr>
+    </w:lvl>
+    <w:lvl w:ilvl="3" w:tplc="0409000F" w:tentative="1">
+      <w:start w:val="1"/>
+      <w:numFmt w:val="decimal"/>
+      <w:lvlText w:val="%4."/>
+      <w:lvlJc w:val="left"/>
+      <w:pPr>
+        <w:ind w:left="2880" w:hanging="360"/>
+      </w:pPr>
+    </w:lvl>
+    <w:lvl w:ilvl="4" w:tplc="04090019" w:tentative="1">
+      <w:start w:val="1"/>
+      <w:numFmt w:val="lowerLetter"/>
+      <w:lvlText w:val="%5."/>
+      <w:lvlJc w:val="left"/>
+      <w:pPr>
+        <w:ind w:left="3600" w:hanging="360"/>
+      </w:pPr>
+    </w:lvl>
+    <w:lvl w:ilvl="5" w:tplc="0409001B" w:tentative="1">
+      <w:start w:val="1"/>
+      <w:numFmt w:val="lowerRoman"/>
+      <w:lvlText w:val="%6."/>
+      <w:lvlJc w:val="right"/>
+      <w:pPr>
+        <w:ind w:left="4320" w:hanging="180"/>
+      </w:pPr>
+    </w:lvl>
+    <w:lvl w:ilvl="6" w:tplc="0409000F" w:tentative="1">
+      <w:start w:val="1"/>
+      <w:numFmt w:val="decimal"/>
+      <w:lvlText w:val="%7."/>
+      <w:lvlJc w:val="left"/>
+      <w:pPr>
+        <w:ind w:left="5040" w:hanging="360"/>
+      </w:pPr>
+    </w:lvl>
+    <w:lvl w:ilvl="7" w:tplc="04090019" w:tentative="1">
+      <w:start w:val="1"/>
+      <w:numFmt w:val="lowerLetter"/>
+      <w:lvlText w:val="%8."/>
+      <w:lvlJc w:val="left"/>
+      <w:pPr>
+        <w:ind w:left="5760" w:hanging="360"/>
+      </w:pPr>
+    </w:lvl>
+    <w:lvl w:ilvl="8" w:tplc="0409001B" w:tentative="1">
+      <w:start w:val="1"/>
+      <w:numFmt w:val="lowerRoman"/>
+      <w:lvlText w:val="%9."/>
+      <w:lvlJc w:val="right"/>
+      <w:pPr>
+        <w:ind w:left="6480" w:hanging="180"/>
+      </w:pPr>
+    </w:lvl>
+  </w:abstractNum>
+  <w:abstractNum w:abstractNumId="29">
     <w:nsid w:val="60124E8B"/>
     <w:multiLevelType w:val="hybridMultilevel"/>
     <w:tmpl w:val="69B4A572"/>
@@ -3234,7 +5847,7 @@
       </w:rPr>
     </w:lvl>
   </w:abstractNum>
-  <w:abstractNum w:abstractNumId="24">
+  <w:abstractNum w:abstractNumId="30">
     <w:nsid w:val="67236A12"/>
     <w:multiLevelType w:val="hybridMultilevel"/>
     <w:tmpl w:val="19B0C604"/>
@@ -3320,7 +5933,7 @@
       </w:pPr>
     </w:lvl>
   </w:abstractNum>
-  <w:abstractNum w:abstractNumId="25">
+  <w:abstractNum w:abstractNumId="31">
     <w:nsid w:val="743739C9"/>
     <w:multiLevelType w:val="hybridMultilevel"/>
     <w:tmpl w:val="4D1694FC"/>
@@ -3433,7 +6046,7 @@
       </w:rPr>
     </w:lvl>
   </w:abstractNum>
-  <w:abstractNum w:abstractNumId="26">
+  <w:abstractNum w:abstractNumId="32">
     <w:nsid w:val="783E41CA"/>
     <w:multiLevelType w:val="hybridMultilevel"/>
     <w:tmpl w:val="664AA8DA"/>
@@ -3546,7 +6159,7 @@
       </w:rPr>
     </w:lvl>
   </w:abstractNum>
-  <w:abstractNum w:abstractNumId="27">
+  <w:abstractNum w:abstractNumId="33">
     <w:nsid w:val="7F9D6C64"/>
     <w:multiLevelType w:val="hybridMultilevel"/>
     <w:tmpl w:val="08C2464E"/>
@@ -3633,94 +6246,112 @@
     </w:lvl>
   </w:abstractNum>
   <w:num w:numId="1">
-    <w:abstractNumId w:val="27"/>
+    <w:abstractNumId w:val="33"/>
   </w:num>
   <w:num w:numId="2">
-    <w:abstractNumId w:val="12"/>
+    <w:abstractNumId w:val="13"/>
   </w:num>
   <w:num w:numId="3">
-    <w:abstractNumId w:val="7"/>
+    <w:abstractNumId w:val="8"/>
   </w:num>
   <w:num w:numId="4">
     <w:abstractNumId w:val="1"/>
   </w:num>
   <w:num w:numId="5">
-    <w:abstractNumId w:val="25"/>
+    <w:abstractNumId w:val="31"/>
   </w:num>
   <w:num w:numId="6">
-    <w:abstractNumId w:val="8"/>
+    <w:abstractNumId w:val="9"/>
   </w:num>
   <w:num w:numId="7">
-    <w:abstractNumId w:val="23"/>
+    <w:abstractNumId w:val="29"/>
   </w:num>
   <w:num w:numId="8">
     <w:abstractNumId w:val="3"/>
   </w:num>
   <w:num w:numId="9">
-    <w:abstractNumId w:val="17"/>
+    <w:abstractNumId w:val="20"/>
   </w:num>
   <w:num w:numId="10">
-    <w:abstractNumId w:val="22"/>
+    <w:abstractNumId w:val="27"/>
   </w:num>
   <w:num w:numId="11">
     <w:abstractNumId w:val="0"/>
   </w:num>
   <w:num w:numId="12">
+    <w:abstractNumId w:val="30"/>
+  </w:num>
+  <w:num w:numId="13">
+    <w:abstractNumId w:val="12"/>
+  </w:num>
+  <w:num w:numId="14">
+    <w:abstractNumId w:val="19"/>
+  </w:num>
+  <w:num w:numId="15">
+    <w:abstractNumId w:val="26"/>
+  </w:num>
+  <w:num w:numId="16">
+    <w:abstractNumId w:val="6"/>
+  </w:num>
+  <w:num w:numId="17">
+    <w:abstractNumId w:val="15"/>
+  </w:num>
+  <w:num w:numId="18">
+    <w:abstractNumId w:val="7"/>
+  </w:num>
+  <w:num w:numId="19">
+    <w:abstractNumId w:val="5"/>
+  </w:num>
+  <w:num w:numId="20">
+    <w:abstractNumId w:val="17"/>
+  </w:num>
+  <w:num w:numId="21">
+    <w:abstractNumId w:val="32"/>
+  </w:num>
+  <w:num w:numId="22">
+    <w:abstractNumId w:val="10"/>
+  </w:num>
+  <w:num w:numId="23">
     <w:abstractNumId w:val="24"/>
   </w:num>
-  <w:num w:numId="13">
+  <w:num w:numId="24">
     <w:abstractNumId w:val="11"/>
-  </w:num>
-  <w:num w:numId="14">
-    <w:abstractNumId w:val="16"/>
-  </w:num>
-  <w:num w:numId="15">
-    <w:abstractNumId w:val="21"/>
-  </w:num>
-  <w:num w:numId="16">
-    <w:abstractNumId w:val="5"/>
-  </w:num>
-  <w:num w:numId="17">
-    <w:abstractNumId w:val="13"/>
-  </w:num>
-  <w:num w:numId="18">
-    <w:abstractNumId w:val="6"/>
-  </w:num>
-  <w:num w:numId="19">
-    <w:abstractNumId w:val="4"/>
-  </w:num>
-  <w:num w:numId="20">
-    <w:abstractNumId w:val="15"/>
-  </w:num>
-  <w:num w:numId="21">
-    <w:abstractNumId w:val="26"/>
-  </w:num>
-  <w:num w:numId="22">
-    <w:abstractNumId w:val="9"/>
-  </w:num>
-  <w:num w:numId="23">
-    <w:abstractNumId w:val="19"/>
-  </w:num>
-  <w:num w:numId="24">
-    <w:abstractNumId w:val="10"/>
   </w:num>
   <w:num w:numId="25">
     <w:abstractNumId w:val="2"/>
   </w:num>
   <w:num w:numId="26">
-    <w:abstractNumId w:val="20"/>
+    <w:abstractNumId w:val="25"/>
   </w:num>
   <w:num w:numId="27">
+    <w:abstractNumId w:val="22"/>
+  </w:num>
+  <w:num w:numId="28">
+    <w:abstractNumId w:val="16"/>
+  </w:num>
+  <w:num w:numId="29">
+    <w:abstractNumId w:val="23"/>
+  </w:num>
+  <w:num w:numId="30">
+    <w:abstractNumId w:val="4"/>
+  </w:num>
+  <w:num w:numId="31">
+    <w:abstractNumId w:val="21"/>
+  </w:num>
+  <w:num w:numId="32">
+    <w:abstractNumId w:val="14"/>
+  </w:num>
+  <w:num w:numId="33">
     <w:abstractNumId w:val="18"/>
   </w:num>
-  <w:num w:numId="28">
-    <w:abstractNumId w:val="14"/>
+  <w:num w:numId="34">
+    <w:abstractNumId w:val="28"/>
   </w:num>
 </w:numbering>
 </file>
 
 <file path=word/styles.xml><?xml version="1.0" encoding="utf-8"?>
-<w:styles xmlns:mc="http://schemas.openxmlformats.org/markup-compatibility/2006" xmlns:r="http://schemas.openxmlformats.org/officeDocument/2006/relationships" xmlns:w="http://schemas.openxmlformats.org/wordprocessingml/2006/main" xmlns:w14="http://schemas.microsoft.com/office/word/2010/wordml" mc:Ignorable="w14">
+<w:styles xmlns:mc="http://schemas.openxmlformats.org/markup-compatibility/2006" xmlns:r="http://schemas.openxmlformats.org/officeDocument/2006/relationships" xmlns:w="http://schemas.openxmlformats.org/wordprocessingml/2006/main" xmlns:w14="http://schemas.microsoft.com/office/word/2010/wordml" xmlns:w15="http://schemas.microsoft.com/office/word/2012/wordml" mc:Ignorable="w14 w15">
   <w:docDefaults>
     <w:rPrDefault>
       <w:rPr>
@@ -3736,163 +6367,389 @@
       </w:pPr>
     </w:pPrDefault>
   </w:docDefaults>
-  <w:latentStyles w:defLockedState="0" w:defUIPriority="99" w:defSemiHidden="1" w:defUnhideWhenUsed="1" w:defQFormat="0" w:count="276">
-    <w:lsdException w:name="Normal" w:semiHidden="0" w:uiPriority="0" w:unhideWhenUsed="0" w:qFormat="1"/>
-    <w:lsdException w:name="heading 1" w:semiHidden="0" w:uiPriority="9" w:unhideWhenUsed="0" w:qFormat="1"/>
-    <w:lsdException w:name="heading 2" w:uiPriority="9" w:qFormat="1"/>
-    <w:lsdException w:name="heading 3" w:uiPriority="9" w:qFormat="1"/>
-    <w:lsdException w:name="heading 4" w:uiPriority="9" w:qFormat="1"/>
-    <w:lsdException w:name="heading 5" w:uiPriority="9" w:qFormat="1"/>
-    <w:lsdException w:name="heading 6" w:uiPriority="9" w:qFormat="1"/>
-    <w:lsdException w:name="heading 7" w:uiPriority="9" w:qFormat="1"/>
-    <w:lsdException w:name="heading 8" w:uiPriority="9" w:qFormat="1"/>
-    <w:lsdException w:name="heading 9" w:uiPriority="9" w:qFormat="1"/>
-    <w:lsdException w:name="toc 1" w:uiPriority="39" w:qFormat="1"/>
-    <w:lsdException w:name="toc 2" w:uiPriority="39" w:qFormat="1"/>
-    <w:lsdException w:name="toc 3" w:uiPriority="39" w:qFormat="1"/>
-    <w:lsdException w:name="toc 4" w:uiPriority="39"/>
-    <w:lsdException w:name="toc 5" w:uiPriority="39"/>
-    <w:lsdException w:name="toc 6" w:uiPriority="39"/>
-    <w:lsdException w:name="toc 7" w:uiPriority="39"/>
-    <w:lsdException w:name="toc 8" w:uiPriority="39"/>
-    <w:lsdException w:name="toc 9" w:uiPriority="39"/>
-    <w:lsdException w:name="caption" w:uiPriority="35" w:qFormat="1"/>
-    <w:lsdException w:name="Title" w:semiHidden="0" w:uiPriority="10" w:unhideWhenUsed="0" w:qFormat="1"/>
-    <w:lsdException w:name="Default Paragraph Font" w:uiPriority="1"/>
-    <w:lsdException w:name="Subtitle" w:semiHidden="0" w:uiPriority="11" w:unhideWhenUsed="0" w:qFormat="1"/>
-    <w:lsdException w:name="Strong" w:semiHidden="0" w:uiPriority="22" w:unhideWhenUsed="0" w:qFormat="1"/>
-    <w:lsdException w:name="Emphasis" w:semiHidden="0" w:uiPriority="20" w:unhideWhenUsed="0" w:qFormat="1"/>
-    <w:lsdException w:name="Table Grid" w:semiHidden="0" w:uiPriority="59" w:unhideWhenUsed="0"/>
-    <w:lsdException w:name="Note Level 1" w:semiHidden="0" w:unhideWhenUsed="0"/>
-    <w:lsdException w:name="Note Level 2" w:semiHidden="0" w:unhideWhenUsed="0"/>
-    <w:lsdException w:name="Note Level 3" w:semiHidden="0" w:unhideWhenUsed="0"/>
-    <w:lsdException w:name="Note Level 4" w:semiHidden="0" w:unhideWhenUsed="0"/>
-    <w:lsdException w:name="Note Level 5" w:semiHidden="0" w:unhideWhenUsed="0"/>
-    <w:lsdException w:name="Note Level 6" w:semiHidden="0" w:unhideWhenUsed="0"/>
-    <w:lsdException w:name="Note Level 7" w:semiHidden="0" w:unhideWhenUsed="0"/>
-    <w:lsdException w:name="Note Level 8" w:semiHidden="0" w:unhideWhenUsed="0"/>
-    <w:lsdException w:name="Note Level 9" w:semiHidden="0" w:unhideWhenUsed="0"/>
-    <w:lsdException w:name="Placeholder Text" w:unhideWhenUsed="0"/>
-    <w:lsdException w:name="No Spacing" w:semiHidden="0" w:uiPriority="1" w:unhideWhenUsed="0" w:qFormat="1"/>
-    <w:lsdException w:name="Light Shading" w:semiHidden="0" w:uiPriority="60" w:unhideWhenUsed="0"/>
-    <w:lsdException w:name="Light List" w:semiHidden="0" w:uiPriority="61" w:unhideWhenUsed="0"/>
-    <w:lsdException w:name="Light Grid" w:semiHidden="0" w:uiPriority="62" w:unhideWhenUsed="0"/>
-    <w:lsdException w:name="Medium Shading 1" w:semiHidden="0" w:uiPriority="63" w:unhideWhenUsed="0"/>
-    <w:lsdException w:name="Medium Shading 2" w:semiHidden="0" w:uiPriority="64" w:unhideWhenUsed="0"/>
-    <w:lsdException w:name="Medium List 1" w:semiHidden="0" w:uiPriority="65" w:unhideWhenUsed="0"/>
-    <w:lsdException w:name="Medium List 2" w:semiHidden="0" w:uiPriority="66" w:unhideWhenUsed="0"/>
-    <w:lsdException w:name="Medium Grid 1" w:semiHidden="0" w:uiPriority="67" w:unhideWhenUsed="0"/>
-    <w:lsdException w:name="Medium Grid 2" w:semiHidden="0" w:uiPriority="68" w:unhideWhenUsed="0"/>
-    <w:lsdException w:name="Medium Grid 3" w:semiHidden="0" w:uiPriority="69" w:unhideWhenUsed="0"/>
-    <w:lsdException w:name="Dark List" w:semiHidden="0" w:uiPriority="70" w:unhideWhenUsed="0"/>
-    <w:lsdException w:name="Colorful Shading" w:semiHidden="0" w:uiPriority="71" w:unhideWhenUsed="0"/>
-    <w:lsdException w:name="Colorful List" w:semiHidden="0" w:uiPriority="72" w:unhideWhenUsed="0"/>
-    <w:lsdException w:name="Colorful Grid" w:semiHidden="0" w:uiPriority="73" w:unhideWhenUsed="0"/>
-    <w:lsdException w:name="Light Shading Accent 1" w:semiHidden="0" w:uiPriority="60" w:unhideWhenUsed="0"/>
-    <w:lsdException w:name="Light List Accent 1" w:semiHidden="0" w:uiPriority="61" w:unhideWhenUsed="0"/>
-    <w:lsdException w:name="Light Grid Accent 1" w:semiHidden="0" w:uiPriority="62" w:unhideWhenUsed="0"/>
-    <w:lsdException w:name="Medium Shading 1 Accent 1" w:semiHidden="0" w:uiPriority="63" w:unhideWhenUsed="0"/>
-    <w:lsdException w:name="Medium Shading 2 Accent 1" w:semiHidden="0" w:uiPriority="64" w:unhideWhenUsed="0"/>
-    <w:lsdException w:name="Medium List 1 Accent 1" w:semiHidden="0" w:uiPriority="65" w:unhideWhenUsed="0"/>
-    <w:lsdException w:name="Revision" w:unhideWhenUsed="0"/>
-    <w:lsdException w:name="List Paragraph" w:semiHidden="0" w:uiPriority="34" w:unhideWhenUsed="0" w:qFormat="1"/>
-    <w:lsdException w:name="Quote" w:semiHidden="0" w:uiPriority="29" w:unhideWhenUsed="0" w:qFormat="1"/>
-    <w:lsdException w:name="Intense Quote" w:semiHidden="0" w:uiPriority="30" w:unhideWhenUsed="0" w:qFormat="1"/>
-    <w:lsdException w:name="Medium List 2 Accent 1" w:semiHidden="0" w:uiPriority="66" w:unhideWhenUsed="0"/>
-    <w:lsdException w:name="Medium Grid 1 Accent 1" w:semiHidden="0" w:uiPriority="67" w:unhideWhenUsed="0"/>
-    <w:lsdException w:name="Medium Grid 2 Accent 1" w:semiHidden="0" w:uiPriority="68" w:unhideWhenUsed="0"/>
-    <w:lsdException w:name="Medium Grid 3 Accent 1" w:semiHidden="0" w:uiPriority="69" w:unhideWhenUsed="0"/>
-    <w:lsdException w:name="Dark List Accent 1" w:semiHidden="0" w:uiPriority="70" w:unhideWhenUsed="0"/>
-    <w:lsdException w:name="Colorful Shading Accent 1" w:semiHidden="0" w:uiPriority="71" w:unhideWhenUsed="0"/>
-    <w:lsdException w:name="Colorful List Accent 1" w:semiHidden="0" w:uiPriority="72" w:unhideWhenUsed="0"/>
-    <w:lsdException w:name="Colorful Grid Accent 1" w:semiHidden="0" w:uiPriority="73" w:unhideWhenUsed="0"/>
-    <w:lsdException w:name="Light Shading Accent 2" w:semiHidden="0" w:uiPriority="60" w:unhideWhenUsed="0"/>
-    <w:lsdException w:name="Light List Accent 2" w:semiHidden="0" w:uiPriority="61" w:unhideWhenUsed="0"/>
-    <w:lsdException w:name="Light Grid Accent 2" w:semiHidden="0" w:uiPriority="62" w:unhideWhenUsed="0"/>
-    <w:lsdException w:name="Medium Shading 1 Accent 2" w:semiHidden="0" w:uiPriority="63" w:unhideWhenUsed="0"/>
-    <w:lsdException w:name="Medium Shading 2 Accent 2" w:semiHidden="0" w:uiPriority="64" w:unhideWhenUsed="0"/>
-    <w:lsdException w:name="Medium List 1 Accent 2" w:semiHidden="0" w:uiPriority="65" w:unhideWhenUsed="0"/>
-    <w:lsdException w:name="Medium List 2 Accent 2" w:semiHidden="0" w:uiPriority="66" w:unhideWhenUsed="0"/>
-    <w:lsdException w:name="Medium Grid 1 Accent 2" w:semiHidden="0" w:uiPriority="67" w:unhideWhenUsed="0"/>
-    <w:lsdException w:name="Medium Grid 2 Accent 2" w:semiHidden="0" w:uiPriority="68" w:unhideWhenUsed="0"/>
-    <w:lsdException w:name="Medium Grid 3 Accent 2" w:semiHidden="0" w:uiPriority="69" w:unhideWhenUsed="0"/>
-    <w:lsdException w:name="Dark List Accent 2" w:semiHidden="0" w:uiPriority="70" w:unhideWhenUsed="0"/>
-    <w:lsdException w:name="Colorful Shading Accent 2" w:semiHidden="0" w:uiPriority="71" w:unhideWhenUsed="0"/>
-    <w:lsdException w:name="Colorful List Accent 2" w:semiHidden="0" w:uiPriority="72" w:unhideWhenUsed="0"/>
-    <w:lsdException w:name="Colorful Grid Accent 2" w:semiHidden="0" w:uiPriority="73" w:unhideWhenUsed="0"/>
-    <w:lsdException w:name="Light Shading Accent 3" w:semiHidden="0" w:uiPriority="60" w:unhideWhenUsed="0"/>
-    <w:lsdException w:name="Light List Accent 3" w:semiHidden="0" w:uiPriority="61" w:unhideWhenUsed="0"/>
-    <w:lsdException w:name="Light Grid Accent 3" w:semiHidden="0" w:uiPriority="62" w:unhideWhenUsed="0"/>
-    <w:lsdException w:name="Medium Shading 1 Accent 3" w:semiHidden="0" w:uiPriority="63" w:unhideWhenUsed="0"/>
-    <w:lsdException w:name="Medium Shading 2 Accent 3" w:semiHidden="0" w:uiPriority="64" w:unhideWhenUsed="0"/>
-    <w:lsdException w:name="Medium List 1 Accent 3" w:semiHidden="0" w:uiPriority="65" w:unhideWhenUsed="0"/>
-    <w:lsdException w:name="Medium List 2 Accent 3" w:semiHidden="0" w:uiPriority="66" w:unhideWhenUsed="0"/>
-    <w:lsdException w:name="Medium Grid 1 Accent 3" w:semiHidden="0" w:uiPriority="67" w:unhideWhenUsed="0"/>
-    <w:lsdException w:name="Medium Grid 2 Accent 3" w:semiHidden="0" w:uiPriority="68" w:unhideWhenUsed="0"/>
-    <w:lsdException w:name="Medium Grid 3 Accent 3" w:semiHidden="0" w:uiPriority="69" w:unhideWhenUsed="0"/>
-    <w:lsdException w:name="Dark List Accent 3" w:semiHidden="0" w:uiPriority="70" w:unhideWhenUsed="0"/>
-    <w:lsdException w:name="Colorful Shading Accent 3" w:semiHidden="0" w:uiPriority="71" w:unhideWhenUsed="0"/>
-    <w:lsdException w:name="Colorful List Accent 3" w:semiHidden="0" w:uiPriority="72" w:unhideWhenUsed="0"/>
-    <w:lsdException w:name="Colorful Grid Accent 3" w:semiHidden="0" w:uiPriority="73" w:unhideWhenUsed="0"/>
-    <w:lsdException w:name="Light Shading Accent 4" w:semiHidden="0" w:uiPriority="60" w:unhideWhenUsed="0"/>
-    <w:lsdException w:name="Light List Accent 4" w:semiHidden="0" w:uiPriority="61" w:unhideWhenUsed="0"/>
-    <w:lsdException w:name="Light Grid Accent 4" w:semiHidden="0" w:uiPriority="62" w:unhideWhenUsed="0"/>
-    <w:lsdException w:name="Medium Shading 1 Accent 4" w:semiHidden="0" w:uiPriority="63" w:unhideWhenUsed="0"/>
-    <w:lsdException w:name="Medium Shading 2 Accent 4" w:semiHidden="0" w:uiPriority="64" w:unhideWhenUsed="0"/>
-    <w:lsdException w:name="Medium List 1 Accent 4" w:semiHidden="0" w:uiPriority="65" w:unhideWhenUsed="0"/>
-    <w:lsdException w:name="Medium List 2 Accent 4" w:semiHidden="0" w:uiPriority="66" w:unhideWhenUsed="0"/>
-    <w:lsdException w:name="Medium Grid 1 Accent 4" w:semiHidden="0" w:uiPriority="67" w:unhideWhenUsed="0"/>
-    <w:lsdException w:name="Medium Grid 2 Accent 4" w:semiHidden="0" w:uiPriority="68" w:unhideWhenUsed="0"/>
-    <w:lsdException w:name="Medium Grid 3 Accent 4" w:semiHidden="0" w:uiPriority="69" w:unhideWhenUsed="0"/>
-    <w:lsdException w:name="Dark List Accent 4" w:semiHidden="0" w:uiPriority="70" w:unhideWhenUsed="0"/>
-    <w:lsdException w:name="Colorful Shading Accent 4" w:semiHidden="0" w:uiPriority="71" w:unhideWhenUsed="0"/>
-    <w:lsdException w:name="Colorful List Accent 4" w:semiHidden="0" w:uiPriority="72" w:unhideWhenUsed="0"/>
-    <w:lsdException w:name="Colorful Grid Accent 4" w:semiHidden="0" w:uiPriority="73" w:unhideWhenUsed="0"/>
-    <w:lsdException w:name="Light Shading Accent 5" w:semiHidden="0" w:uiPriority="60" w:unhideWhenUsed="0"/>
-    <w:lsdException w:name="Light List Accent 5" w:semiHidden="0" w:uiPriority="61" w:unhideWhenUsed="0"/>
-    <w:lsdException w:name="Light Grid Accent 5" w:semiHidden="0" w:uiPriority="62" w:unhideWhenUsed="0"/>
-    <w:lsdException w:name="Medium Shading 1 Accent 5" w:semiHidden="0" w:uiPriority="63" w:unhideWhenUsed="0"/>
-    <w:lsdException w:name="Medium Shading 2 Accent 5" w:semiHidden="0" w:uiPriority="64" w:unhideWhenUsed="0"/>
-    <w:lsdException w:name="Medium List 1 Accent 5" w:semiHidden="0" w:uiPriority="65" w:unhideWhenUsed="0"/>
-    <w:lsdException w:name="Medium List 2 Accent 5" w:semiHidden="0" w:uiPriority="66" w:unhideWhenUsed="0"/>
-    <w:lsdException w:name="Medium Grid 1 Accent 5" w:semiHidden="0" w:uiPriority="67" w:unhideWhenUsed="0"/>
-    <w:lsdException w:name="Medium Grid 2 Accent 5" w:semiHidden="0" w:uiPriority="68" w:unhideWhenUsed="0"/>
-    <w:lsdException w:name="Medium Grid 3 Accent 5" w:semiHidden="0" w:uiPriority="69" w:unhideWhenUsed="0"/>
-    <w:lsdException w:name="Dark List Accent 5" w:semiHidden="0" w:uiPriority="70" w:unhideWhenUsed="0"/>
-    <w:lsdException w:name="Colorful Shading Accent 5" w:semiHidden="0" w:uiPriority="71" w:unhideWhenUsed="0"/>
-    <w:lsdException w:name="Colorful List Accent 5" w:semiHidden="0" w:uiPriority="72" w:unhideWhenUsed="0"/>
-    <w:lsdException w:name="Colorful Grid Accent 5" w:semiHidden="0" w:uiPriority="73" w:unhideWhenUsed="0"/>
-    <w:lsdException w:name="Light Shading Accent 6" w:semiHidden="0" w:uiPriority="60" w:unhideWhenUsed="0"/>
-    <w:lsdException w:name="Light List Accent 6" w:semiHidden="0" w:uiPriority="61" w:unhideWhenUsed="0"/>
-    <w:lsdException w:name="Light Grid Accent 6" w:semiHidden="0" w:uiPriority="62" w:unhideWhenUsed="0"/>
-    <w:lsdException w:name="Medium Shading 1 Accent 6" w:semiHidden="0" w:uiPriority="63" w:unhideWhenUsed="0"/>
-    <w:lsdException w:name="Medium Shading 2 Accent 6" w:semiHidden="0" w:uiPriority="64" w:unhideWhenUsed="0"/>
-    <w:lsdException w:name="Medium List 1 Accent 6" w:semiHidden="0" w:uiPriority="65" w:unhideWhenUsed="0"/>
-    <w:lsdException w:name="Medium List 2 Accent 6" w:semiHidden="0" w:uiPriority="66" w:unhideWhenUsed="0"/>
-    <w:lsdException w:name="Medium Grid 1 Accent 6" w:semiHidden="0" w:uiPriority="67" w:unhideWhenUsed="0"/>
-    <w:lsdException w:name="Medium Grid 2 Accent 6" w:semiHidden="0" w:uiPriority="68" w:unhideWhenUsed="0"/>
-    <w:lsdException w:name="Medium Grid 3 Accent 6" w:semiHidden="0" w:uiPriority="69" w:unhideWhenUsed="0"/>
-    <w:lsdException w:name="Dark List Accent 6" w:semiHidden="0" w:uiPriority="70" w:unhideWhenUsed="0"/>
-    <w:lsdException w:name="Colorful Shading Accent 6" w:semiHidden="0" w:uiPriority="71" w:unhideWhenUsed="0"/>
-    <w:lsdException w:name="Colorful List Accent 6" w:semiHidden="0" w:uiPriority="72" w:unhideWhenUsed="0"/>
-    <w:lsdException w:name="Colorful Grid Accent 6" w:semiHidden="0" w:uiPriority="73" w:unhideWhenUsed="0"/>
-    <w:lsdException w:name="Subtle Emphasis" w:semiHidden="0" w:uiPriority="19" w:unhideWhenUsed="0" w:qFormat="1"/>
-    <w:lsdException w:name="Intense Emphasis" w:semiHidden="0" w:uiPriority="21" w:unhideWhenUsed="0" w:qFormat="1"/>
-    <w:lsdException w:name="Subtle Reference" w:semiHidden="0" w:uiPriority="31" w:unhideWhenUsed="0" w:qFormat="1"/>
-    <w:lsdException w:name="Intense Reference" w:semiHidden="0" w:uiPriority="32" w:unhideWhenUsed="0" w:qFormat="1"/>
-    <w:lsdException w:name="Book Title" w:semiHidden="0" w:uiPriority="33" w:unhideWhenUsed="0" w:qFormat="1"/>
-    <w:lsdException w:name="Bibliography" w:uiPriority="37"/>
-    <w:lsdException w:name="TOC Heading" w:uiPriority="39" w:qFormat="1"/>
+  <w:latentStyles w:defLockedState="0" w:defUIPriority="99" w:defSemiHidden="0" w:defUnhideWhenUsed="0" w:defQFormat="0" w:count="382">
+    <w:lsdException w:name="Normal" w:uiPriority="0" w:qFormat="1"/>
+    <w:lsdException w:name="heading 1" w:uiPriority="9" w:qFormat="1"/>
+    <w:lsdException w:name="heading 2" w:semiHidden="1" w:uiPriority="9" w:unhideWhenUsed="1" w:qFormat="1"/>
+    <w:lsdException w:name="heading 3" w:semiHidden="1" w:uiPriority="9" w:unhideWhenUsed="1" w:qFormat="1"/>
+    <w:lsdException w:name="heading 4" w:semiHidden="1" w:uiPriority="9" w:unhideWhenUsed="1" w:qFormat="1"/>
+    <w:lsdException w:name="heading 5" w:semiHidden="1" w:uiPriority="9" w:unhideWhenUsed="1" w:qFormat="1"/>
+    <w:lsdException w:name="heading 6" w:semiHidden="1" w:uiPriority="9" w:unhideWhenUsed="1" w:qFormat="1"/>
+    <w:lsdException w:name="heading 7" w:semiHidden="1" w:uiPriority="9" w:unhideWhenUsed="1" w:qFormat="1"/>
+    <w:lsdException w:name="heading 8" w:semiHidden="1" w:uiPriority="9" w:unhideWhenUsed="1" w:qFormat="1"/>
+    <w:lsdException w:name="heading 9" w:semiHidden="1" w:uiPriority="9" w:unhideWhenUsed="1" w:qFormat="1"/>
+    <w:lsdException w:name="index 1" w:semiHidden="1" w:unhideWhenUsed="1"/>
+    <w:lsdException w:name="index 2" w:semiHidden="1" w:unhideWhenUsed="1"/>
+    <w:lsdException w:name="index 3" w:semiHidden="1" w:unhideWhenUsed="1"/>
+    <w:lsdException w:name="index 4" w:semiHidden="1" w:unhideWhenUsed="1"/>
+    <w:lsdException w:name="index 5" w:semiHidden="1" w:unhideWhenUsed="1"/>
+    <w:lsdException w:name="index 6" w:semiHidden="1" w:unhideWhenUsed="1"/>
+    <w:lsdException w:name="index 7" w:semiHidden="1" w:unhideWhenUsed="1"/>
+    <w:lsdException w:name="index 8" w:semiHidden="1" w:unhideWhenUsed="1"/>
+    <w:lsdException w:name="index 9" w:semiHidden="1" w:unhideWhenUsed="1"/>
+    <w:lsdException w:name="toc 1" w:semiHidden="1" w:uiPriority="39" w:unhideWhenUsed="1" w:qFormat="1"/>
+    <w:lsdException w:name="toc 2" w:semiHidden="1" w:uiPriority="39" w:unhideWhenUsed="1" w:qFormat="1"/>
+    <w:lsdException w:name="toc 3" w:semiHidden="1" w:uiPriority="39" w:unhideWhenUsed="1" w:qFormat="1"/>
+    <w:lsdException w:name="toc 4" w:semiHidden="1" w:uiPriority="39" w:unhideWhenUsed="1"/>
+    <w:lsdException w:name="toc 5" w:semiHidden="1" w:uiPriority="39" w:unhideWhenUsed="1"/>
+    <w:lsdException w:name="toc 6" w:semiHidden="1" w:uiPriority="39" w:unhideWhenUsed="1"/>
+    <w:lsdException w:name="toc 7" w:semiHidden="1" w:uiPriority="39" w:unhideWhenUsed="1"/>
+    <w:lsdException w:name="toc 8" w:semiHidden="1" w:uiPriority="39" w:unhideWhenUsed="1"/>
+    <w:lsdException w:name="toc 9" w:semiHidden="1" w:uiPriority="39" w:unhideWhenUsed="1"/>
+    <w:lsdException w:name="Normal Indent" w:semiHidden="1" w:unhideWhenUsed="1"/>
+    <w:lsdException w:name="footnote text" w:semiHidden="1" w:unhideWhenUsed="1"/>
+    <w:lsdException w:name="annotation text" w:semiHidden="1" w:unhideWhenUsed="1"/>
+    <w:lsdException w:name="header" w:semiHidden="1" w:unhideWhenUsed="1"/>
+    <w:lsdException w:name="footer" w:semiHidden="1" w:unhideWhenUsed="1"/>
+    <w:lsdException w:name="index heading" w:semiHidden="1" w:unhideWhenUsed="1"/>
+    <w:lsdException w:name="caption" w:semiHidden="1" w:uiPriority="35" w:unhideWhenUsed="1" w:qFormat="1"/>
+    <w:lsdException w:name="table of figures" w:semiHidden="1" w:unhideWhenUsed="1"/>
+    <w:lsdException w:name="envelope address" w:semiHidden="1" w:unhideWhenUsed="1"/>
+    <w:lsdException w:name="envelope return" w:semiHidden="1" w:unhideWhenUsed="1"/>
+    <w:lsdException w:name="footnote reference" w:semiHidden="1" w:unhideWhenUsed="1"/>
+    <w:lsdException w:name="annotation reference" w:semiHidden="1" w:unhideWhenUsed="1"/>
+    <w:lsdException w:name="line number" w:semiHidden="1" w:unhideWhenUsed="1"/>
+    <w:lsdException w:name="page number" w:semiHidden="1" w:unhideWhenUsed="1"/>
+    <w:lsdException w:name="endnote reference" w:semiHidden="1" w:unhideWhenUsed="1"/>
+    <w:lsdException w:name="endnote text" w:semiHidden="1" w:unhideWhenUsed="1"/>
+    <w:lsdException w:name="table of authorities" w:semiHidden="1" w:unhideWhenUsed="1"/>
+    <w:lsdException w:name="macro" w:semiHidden="1" w:unhideWhenUsed="1"/>
+    <w:lsdException w:name="toa heading" w:semiHidden="1" w:unhideWhenUsed="1"/>
+    <w:lsdException w:name="List" w:semiHidden="1" w:unhideWhenUsed="1"/>
+    <w:lsdException w:name="List Bullet" w:semiHidden="1" w:unhideWhenUsed="1"/>
+    <w:lsdException w:name="List Number" w:semiHidden="1" w:unhideWhenUsed="1"/>
+    <w:lsdException w:name="List 2" w:semiHidden="1" w:unhideWhenUsed="1"/>
+    <w:lsdException w:name="List 3" w:semiHidden="1" w:unhideWhenUsed="1"/>
+    <w:lsdException w:name="List 4" w:semiHidden="1" w:unhideWhenUsed="1"/>
+    <w:lsdException w:name="List 5" w:semiHidden="1" w:unhideWhenUsed="1"/>
+    <w:lsdException w:name="List Bullet 2" w:semiHidden="1" w:unhideWhenUsed="1"/>
+    <w:lsdException w:name="List Bullet 3" w:semiHidden="1" w:unhideWhenUsed="1"/>
+    <w:lsdException w:name="List Bullet 4" w:semiHidden="1" w:unhideWhenUsed="1"/>
+    <w:lsdException w:name="List Bullet 5" w:semiHidden="1" w:unhideWhenUsed="1"/>
+    <w:lsdException w:name="List Number 2" w:semiHidden="1" w:unhideWhenUsed="1"/>
+    <w:lsdException w:name="List Number 3" w:semiHidden="1" w:unhideWhenUsed="1"/>
+    <w:lsdException w:name="List Number 4" w:semiHidden="1" w:unhideWhenUsed="1"/>
+    <w:lsdException w:name="List Number 5" w:semiHidden="1" w:unhideWhenUsed="1"/>
+    <w:lsdException w:name="Title" w:uiPriority="10" w:qFormat="1"/>
+    <w:lsdException w:name="Closing" w:semiHidden="1" w:unhideWhenUsed="1"/>
+    <w:lsdException w:name="Signature" w:semiHidden="1" w:unhideWhenUsed="1"/>
+    <w:lsdException w:name="Default Paragraph Font" w:semiHidden="1" w:uiPriority="1" w:unhideWhenUsed="1"/>
+    <w:lsdException w:name="Body Text" w:semiHidden="1" w:unhideWhenUsed="1"/>
+    <w:lsdException w:name="Body Text Indent" w:semiHidden="1" w:unhideWhenUsed="1"/>
+    <w:lsdException w:name="List Continue" w:semiHidden="1" w:unhideWhenUsed="1"/>
+    <w:lsdException w:name="List Continue 2" w:semiHidden="1" w:unhideWhenUsed="1"/>
+    <w:lsdException w:name="List Continue 3" w:semiHidden="1" w:unhideWhenUsed="1"/>
+    <w:lsdException w:name="List Continue 4" w:semiHidden="1" w:unhideWhenUsed="1"/>
+    <w:lsdException w:name="List Continue 5" w:semiHidden="1" w:unhideWhenUsed="1"/>
+    <w:lsdException w:name="Message Header" w:semiHidden="1" w:unhideWhenUsed="1"/>
+    <w:lsdException w:name="Subtitle" w:uiPriority="11" w:qFormat="1"/>
+    <w:lsdException w:name="Salutation" w:semiHidden="1" w:unhideWhenUsed="1"/>
+    <w:lsdException w:name="Date" w:semiHidden="1" w:unhideWhenUsed="1"/>
+    <w:lsdException w:name="Body Text First Indent" w:semiHidden="1" w:unhideWhenUsed="1"/>
+    <w:lsdException w:name="Body Text First Indent 2" w:semiHidden="1" w:unhideWhenUsed="1"/>
+    <w:lsdException w:name="Note Heading" w:semiHidden="1" w:unhideWhenUsed="1"/>
+    <w:lsdException w:name="Body Text 2" w:semiHidden="1" w:unhideWhenUsed="1"/>
+    <w:lsdException w:name="Body Text 3" w:semiHidden="1" w:unhideWhenUsed="1"/>
+    <w:lsdException w:name="Body Text Indent 2" w:semiHidden="1" w:unhideWhenUsed="1"/>
+    <w:lsdException w:name="Body Text Indent 3" w:semiHidden="1" w:unhideWhenUsed="1"/>
+    <w:lsdException w:name="Block Text" w:semiHidden="1" w:unhideWhenUsed="1"/>
+    <w:lsdException w:name="Hyperlink" w:semiHidden="1" w:unhideWhenUsed="1"/>
+    <w:lsdException w:name="FollowedHyperlink" w:semiHidden="1" w:unhideWhenUsed="1"/>
+    <w:lsdException w:name="Strong" w:uiPriority="22" w:qFormat="1"/>
+    <w:lsdException w:name="Emphasis" w:uiPriority="20" w:qFormat="1"/>
+    <w:lsdException w:name="Document Map" w:semiHidden="1" w:unhideWhenUsed="1"/>
+    <w:lsdException w:name="Plain Text" w:semiHidden="1" w:unhideWhenUsed="1"/>
+    <w:lsdException w:name="E-mail Signature" w:semiHidden="1" w:unhideWhenUsed="1"/>
+    <w:lsdException w:name="HTML Top of Form" w:semiHidden="1" w:unhideWhenUsed="1"/>
+    <w:lsdException w:name="HTML Bottom of Form" w:semiHidden="1" w:unhideWhenUsed="1"/>
+    <w:lsdException w:name="Normal (Web)" w:semiHidden="1" w:unhideWhenUsed="1"/>
+    <w:lsdException w:name="HTML Acronym" w:semiHidden="1" w:unhideWhenUsed="1"/>
+    <w:lsdException w:name="HTML Address" w:semiHidden="1" w:unhideWhenUsed="1"/>
+    <w:lsdException w:name="HTML Cite" w:semiHidden="1" w:unhideWhenUsed="1"/>
+    <w:lsdException w:name="HTML Code" w:semiHidden="1" w:unhideWhenUsed="1"/>
+    <w:lsdException w:name="HTML Definition" w:semiHidden="1" w:unhideWhenUsed="1"/>
+    <w:lsdException w:name="HTML Keyboard" w:semiHidden="1" w:unhideWhenUsed="1"/>
+    <w:lsdException w:name="HTML Preformatted" w:semiHidden="1" w:unhideWhenUsed="1"/>
+    <w:lsdException w:name="HTML Sample" w:semiHidden="1" w:unhideWhenUsed="1"/>
+    <w:lsdException w:name="HTML Typewriter" w:semiHidden="1" w:unhideWhenUsed="1"/>
+    <w:lsdException w:name="HTML Variable" w:semiHidden="1" w:unhideWhenUsed="1"/>
+    <w:lsdException w:name="Normal Table" w:semiHidden="1" w:unhideWhenUsed="1"/>
+    <w:lsdException w:name="annotation subject" w:semiHidden="1" w:unhideWhenUsed="1"/>
+    <w:lsdException w:name="No List" w:semiHidden="1" w:unhideWhenUsed="1"/>
+    <w:lsdException w:name="Outline List 1" w:semiHidden="1" w:unhideWhenUsed="1"/>
+    <w:lsdException w:name="Outline List 2" w:semiHidden="1" w:unhideWhenUsed="1"/>
+    <w:lsdException w:name="Outline List 3" w:semiHidden="1" w:unhideWhenUsed="1"/>
+    <w:lsdException w:name="Table Simple 1" w:semiHidden="1" w:unhideWhenUsed="1"/>
+    <w:lsdException w:name="Table Simple 2" w:semiHidden="1" w:unhideWhenUsed="1"/>
+    <w:lsdException w:name="Table Simple 3" w:semiHidden="1" w:unhideWhenUsed="1"/>
+    <w:lsdException w:name="Table Classic 1" w:semiHidden="1" w:unhideWhenUsed="1"/>
+    <w:lsdException w:name="Table Classic 2" w:semiHidden="1" w:unhideWhenUsed="1"/>
+    <w:lsdException w:name="Table Classic 3" w:semiHidden="1" w:unhideWhenUsed="1"/>
+    <w:lsdException w:name="Table Classic 4" w:semiHidden="1" w:unhideWhenUsed="1"/>
+    <w:lsdException w:name="Table Colorful 1" w:semiHidden="1" w:unhideWhenUsed="1"/>
+    <w:lsdException w:name="Table Colorful 2" w:semiHidden="1" w:unhideWhenUsed="1"/>
+    <w:lsdException w:name="Table Colorful 3" w:semiHidden="1" w:unhideWhenUsed="1"/>
+    <w:lsdException w:name="Table Columns 1" w:semiHidden="1" w:unhideWhenUsed="1"/>
+    <w:lsdException w:name="Table Columns 2" w:semiHidden="1" w:unhideWhenUsed="1"/>
+    <w:lsdException w:name="Table Columns 3" w:semiHidden="1" w:unhideWhenUsed="1"/>
+    <w:lsdException w:name="Table Columns 4" w:semiHidden="1" w:unhideWhenUsed="1"/>
+    <w:lsdException w:name="Table Columns 5" w:semiHidden="1" w:unhideWhenUsed="1"/>
+    <w:lsdException w:name="Table Grid 1" w:semiHidden="1" w:unhideWhenUsed="1"/>
+    <w:lsdException w:name="Table Grid 2" w:semiHidden="1" w:unhideWhenUsed="1"/>
+    <w:lsdException w:name="Table Grid 3" w:semiHidden="1" w:unhideWhenUsed="1"/>
+    <w:lsdException w:name="Table Grid 4" w:semiHidden="1" w:unhideWhenUsed="1"/>
+    <w:lsdException w:name="Table Grid 5" w:semiHidden="1" w:unhideWhenUsed="1"/>
+    <w:lsdException w:name="Table Grid 6" w:semiHidden="1" w:unhideWhenUsed="1"/>
+    <w:lsdException w:name="Table Grid 7" w:semiHidden="1" w:unhideWhenUsed="1"/>
+    <w:lsdException w:name="Table Grid 8" w:semiHidden="1" w:unhideWhenUsed="1"/>
+    <w:lsdException w:name="Table List 1" w:semiHidden="1" w:unhideWhenUsed="1"/>
+    <w:lsdException w:name="Table List 2" w:semiHidden="1" w:unhideWhenUsed="1"/>
+    <w:lsdException w:name="Table List 3" w:semiHidden="1" w:unhideWhenUsed="1"/>
+    <w:lsdException w:name="Table List 4" w:semiHidden="1" w:unhideWhenUsed="1"/>
+    <w:lsdException w:name="Table List 5" w:semiHidden="1" w:unhideWhenUsed="1"/>
+    <w:lsdException w:name="Table List 6" w:semiHidden="1" w:unhideWhenUsed="1"/>
+    <w:lsdException w:name="Table List 7" w:semiHidden="1" w:unhideWhenUsed="1"/>
+    <w:lsdException w:name="Table List 8" w:semiHidden="1" w:unhideWhenUsed="1"/>
+    <w:lsdException w:name="Table 3D effects 1" w:semiHidden="1" w:unhideWhenUsed="1"/>
+    <w:lsdException w:name="Table 3D effects 2" w:semiHidden="1" w:unhideWhenUsed="1"/>
+    <w:lsdException w:name="Table 3D effects 3" w:semiHidden="1" w:unhideWhenUsed="1"/>
+    <w:lsdException w:name="Table Contemporary" w:semiHidden="1" w:unhideWhenUsed="1"/>
+    <w:lsdException w:name="Table Elegant" w:semiHidden="1" w:unhideWhenUsed="1"/>
+    <w:lsdException w:name="Table Professional" w:semiHidden="1" w:unhideWhenUsed="1"/>
+    <w:lsdException w:name="Table Subtle 1" w:semiHidden="1" w:unhideWhenUsed="1"/>
+    <w:lsdException w:name="Table Subtle 2" w:semiHidden="1" w:unhideWhenUsed="1"/>
+    <w:lsdException w:name="Table Web 1" w:semiHidden="1" w:unhideWhenUsed="1"/>
+    <w:lsdException w:name="Table Web 2" w:semiHidden="1" w:unhideWhenUsed="1"/>
+    <w:lsdException w:name="Table Web 3" w:semiHidden="1" w:unhideWhenUsed="1"/>
+    <w:lsdException w:name="Balloon Text" w:semiHidden="1" w:unhideWhenUsed="1"/>
+    <w:lsdException w:name="Table Grid" w:uiPriority="59"/>
+    <w:lsdException w:name="Table Theme" w:semiHidden="1" w:unhideWhenUsed="1"/>
+    <w:lsdException w:name="Placeholder Text" w:semiHidden="1"/>
+    <w:lsdException w:name="No Spacing" w:uiPriority="1" w:qFormat="1"/>
+    <w:lsdException w:name="Light Shading" w:uiPriority="60"/>
+    <w:lsdException w:name="Light List" w:uiPriority="61"/>
+    <w:lsdException w:name="Light Grid" w:uiPriority="62"/>
+    <w:lsdException w:name="Medium Shading 1" w:uiPriority="63"/>
+    <w:lsdException w:name="Medium Shading 2" w:uiPriority="64"/>
+    <w:lsdException w:name="Medium List 1" w:uiPriority="65"/>
+    <w:lsdException w:name="Medium List 2" w:uiPriority="66"/>
+    <w:lsdException w:name="Medium Grid 1" w:uiPriority="67"/>
+    <w:lsdException w:name="Medium Grid 2" w:uiPriority="68"/>
+    <w:lsdException w:name="Medium Grid 3" w:uiPriority="69"/>
+    <w:lsdException w:name="Dark List" w:uiPriority="70"/>
+    <w:lsdException w:name="Colorful Shading" w:uiPriority="71"/>
+    <w:lsdException w:name="Colorful List" w:uiPriority="72"/>
+    <w:lsdException w:name="Colorful Grid" w:uiPriority="73"/>
+    <w:lsdException w:name="Light Shading Accent 1" w:uiPriority="60"/>
+    <w:lsdException w:name="Light List Accent 1" w:uiPriority="61"/>
+    <w:lsdException w:name="Light Grid Accent 1" w:uiPriority="62"/>
+    <w:lsdException w:name="Medium Shading 1 Accent 1" w:uiPriority="63"/>
+    <w:lsdException w:name="Medium Shading 2 Accent 1" w:uiPriority="64"/>
+    <w:lsdException w:name="Medium List 1 Accent 1" w:uiPriority="65"/>
+    <w:lsdException w:name="Revision" w:semiHidden="1"/>
+    <w:lsdException w:name="List Paragraph" w:uiPriority="34" w:qFormat="1"/>
+    <w:lsdException w:name="Quote" w:uiPriority="29" w:qFormat="1"/>
+    <w:lsdException w:name="Intense Quote" w:uiPriority="30" w:qFormat="1"/>
+    <w:lsdException w:name="Medium List 2 Accent 1" w:uiPriority="66"/>
+    <w:lsdException w:name="Medium Grid 1 Accent 1" w:uiPriority="67"/>
+    <w:lsdException w:name="Medium Grid 2 Accent 1" w:uiPriority="68"/>
+    <w:lsdException w:name="Medium Grid 3 Accent 1" w:uiPriority="69"/>
+    <w:lsdException w:name="Dark List Accent 1" w:uiPriority="70"/>
+    <w:lsdException w:name="Colorful Shading Accent 1" w:uiPriority="71"/>
+    <w:lsdException w:name="Colorful List Accent 1" w:uiPriority="72"/>
+    <w:lsdException w:name="Colorful Grid Accent 1" w:uiPriority="73"/>
+    <w:lsdException w:name="Light Shading Accent 2" w:uiPriority="60"/>
+    <w:lsdException w:name="Light List Accent 2" w:uiPriority="61"/>
+    <w:lsdException w:name="Light Grid Accent 2" w:uiPriority="62"/>
+    <w:lsdException w:name="Medium Shading 1 Accent 2" w:uiPriority="63"/>
+    <w:lsdException w:name="Medium Shading 2 Accent 2" w:uiPriority="64"/>
+    <w:lsdException w:name="Medium List 1 Accent 2" w:uiPriority="65"/>
+    <w:lsdException w:name="Medium List 2 Accent 2" w:uiPriority="66"/>
+    <w:lsdException w:name="Medium Grid 1 Accent 2" w:uiPriority="67"/>
+    <w:lsdException w:name="Medium Grid 2 Accent 2" w:uiPriority="68"/>
+    <w:lsdException w:name="Medium Grid 3 Accent 2" w:uiPriority="69"/>
+    <w:lsdException w:name="Dark List Accent 2" w:uiPriority="70"/>
+    <w:lsdException w:name="Colorful Shading Accent 2" w:uiPriority="71"/>
+    <w:lsdException w:name="Colorful List Accent 2" w:uiPriority="72"/>
+    <w:lsdException w:name="Colorful Grid Accent 2" w:uiPriority="73"/>
+    <w:lsdException w:name="Light Shading Accent 3" w:uiPriority="60"/>
+    <w:lsdException w:name="Light List Accent 3" w:uiPriority="61"/>
+    <w:lsdException w:name="Light Grid Accent 3" w:uiPriority="62"/>
+    <w:lsdException w:name="Medium Shading 1 Accent 3" w:uiPriority="63"/>
+    <w:lsdException w:name="Medium Shading 2 Accent 3" w:uiPriority="64"/>
+    <w:lsdException w:name="Medium List 1 Accent 3" w:uiPriority="65"/>
+    <w:lsdException w:name="Medium List 2 Accent 3" w:uiPriority="66"/>
+    <w:lsdException w:name="Medium Grid 1 Accent 3" w:uiPriority="67"/>
+    <w:lsdException w:name="Medium Grid 2 Accent 3" w:uiPriority="68"/>
+    <w:lsdException w:name="Medium Grid 3 Accent 3" w:uiPriority="69"/>
+    <w:lsdException w:name="Dark List Accent 3" w:uiPriority="70"/>
+    <w:lsdException w:name="Colorful Shading Accent 3" w:uiPriority="71"/>
+    <w:lsdException w:name="Colorful List Accent 3" w:uiPriority="72"/>
+    <w:lsdException w:name="Colorful Grid Accent 3" w:uiPriority="73"/>
+    <w:lsdException w:name="Light Shading Accent 4" w:uiPriority="60"/>
+    <w:lsdException w:name="Light List Accent 4" w:uiPriority="61"/>
+    <w:lsdException w:name="Light Grid Accent 4" w:uiPriority="62"/>
+    <w:lsdException w:name="Medium Shading 1 Accent 4" w:uiPriority="63"/>
+    <w:lsdException w:name="Medium Shading 2 Accent 4" w:uiPriority="64"/>
+    <w:lsdException w:name="Medium List 1 Accent 4" w:uiPriority="65"/>
+    <w:lsdException w:name="Medium List 2 Accent 4" w:uiPriority="66"/>
+    <w:lsdException w:name="Medium Grid 1 Accent 4" w:uiPriority="67"/>
+    <w:lsdException w:name="Medium Grid 2 Accent 4" w:uiPriority="68"/>
+    <w:lsdException w:name="Medium Grid 3 Accent 4" w:uiPriority="69"/>
+    <w:lsdException w:name="Dark List Accent 4" w:uiPriority="70"/>
+    <w:lsdException w:name="Colorful Shading Accent 4" w:uiPriority="71"/>
+    <w:lsdException w:name="Colorful List Accent 4" w:uiPriority="72"/>
+    <w:lsdException w:name="Colorful Grid Accent 4" w:uiPriority="73"/>
+    <w:lsdException w:name="Light Shading Accent 5" w:uiPriority="60"/>
+    <w:lsdException w:name="Light List Accent 5" w:uiPriority="61"/>
+    <w:lsdException w:name="Light Grid Accent 5" w:uiPriority="62"/>
+    <w:lsdException w:name="Medium Shading 1 Accent 5" w:uiPriority="63"/>
+    <w:lsdException w:name="Medium Shading 2 Accent 5" w:uiPriority="64"/>
+    <w:lsdException w:name="Medium List 1 Accent 5" w:uiPriority="65"/>
+    <w:lsdException w:name="Medium List 2 Accent 5" w:uiPriority="66"/>
+    <w:lsdException w:name="Medium Grid 1 Accent 5" w:uiPriority="67"/>
+    <w:lsdException w:name="Medium Grid 2 Accent 5" w:uiPriority="68"/>
+    <w:lsdException w:name="Medium Grid 3 Accent 5" w:uiPriority="69"/>
+    <w:lsdException w:name="Dark List Accent 5" w:uiPriority="70"/>
+    <w:lsdException w:name="Colorful Shading Accent 5" w:uiPriority="71"/>
+    <w:lsdException w:name="Colorful List Accent 5" w:uiPriority="72"/>
+    <w:lsdException w:name="Colorful Grid Accent 5" w:uiPriority="73"/>
+    <w:lsdException w:name="Light Shading Accent 6" w:uiPriority="60"/>
+    <w:lsdException w:name="Light List Accent 6" w:uiPriority="61"/>
+    <w:lsdException w:name="Light Grid Accent 6" w:uiPriority="62"/>
+    <w:lsdException w:name="Medium Shading 1 Accent 6" w:uiPriority="63"/>
+    <w:lsdException w:name="Medium Shading 2 Accent 6" w:uiPriority="64"/>
+    <w:lsdException w:name="Medium List 1 Accent 6" w:uiPriority="65"/>
+    <w:lsdException w:name="Medium List 2 Accent 6" w:uiPriority="66"/>
+    <w:lsdException w:name="Medium Grid 1 Accent 6" w:uiPriority="67"/>
+    <w:lsdException w:name="Medium Grid 2 Accent 6" w:uiPriority="68"/>
+    <w:lsdException w:name="Medium Grid 3 Accent 6" w:uiPriority="69"/>
+    <w:lsdException w:name="Dark List Accent 6" w:uiPriority="70"/>
+    <w:lsdException w:name="Colorful Shading Accent 6" w:uiPriority="71"/>
+    <w:lsdException w:name="Colorful List Accent 6" w:uiPriority="72"/>
+    <w:lsdException w:name="Colorful Grid Accent 6" w:uiPriority="73"/>
+    <w:lsdException w:name="Subtle Emphasis" w:uiPriority="19" w:qFormat="1"/>
+    <w:lsdException w:name="Intense Emphasis" w:uiPriority="21" w:qFormat="1"/>
+    <w:lsdException w:name="Subtle Reference" w:uiPriority="31" w:qFormat="1"/>
+    <w:lsdException w:name="Intense Reference" w:uiPriority="32" w:qFormat="1"/>
+    <w:lsdException w:name="Book Title" w:uiPriority="33" w:qFormat="1"/>
+    <w:lsdException w:name="Bibliography" w:semiHidden="1" w:uiPriority="37" w:unhideWhenUsed="1"/>
+    <w:lsdException w:name="TOC Heading" w:semiHidden="1" w:uiPriority="39" w:unhideWhenUsed="1" w:qFormat="1"/>
+    <w:lsdException w:name="Plain Table 1" w:uiPriority="41"/>
+    <w:lsdException w:name="Plain Table 2" w:uiPriority="42"/>
+    <w:lsdException w:name="Plain Table 3" w:uiPriority="43"/>
+    <w:lsdException w:name="Plain Table 4" w:uiPriority="44"/>
+    <w:lsdException w:name="Plain Table 5" w:uiPriority="45"/>
+    <w:lsdException w:name="Grid Table Light" w:uiPriority="40"/>
+    <w:lsdException w:name="Grid Table 1 Light" w:uiPriority="46"/>
+    <w:lsdException w:name="Grid Table 2" w:uiPriority="47"/>
+    <w:lsdException w:name="Grid Table 3" w:uiPriority="48"/>
+    <w:lsdException w:name="Grid Table 4" w:uiPriority="49"/>
+    <w:lsdException w:name="Grid Table 5 Dark" w:uiPriority="50"/>
+    <w:lsdException w:name="Grid Table 6 Colorful" w:uiPriority="51"/>
+    <w:lsdException w:name="Grid Table 7 Colorful" w:uiPriority="52"/>
+    <w:lsdException w:name="Grid Table 1 Light Accent 1" w:uiPriority="46"/>
+    <w:lsdException w:name="Grid Table 2 Accent 1" w:uiPriority="47"/>
+    <w:lsdException w:name="Grid Table 3 Accent 1" w:uiPriority="48"/>
+    <w:lsdException w:name="Grid Table 4 Accent 1" w:uiPriority="49"/>
+    <w:lsdException w:name="Grid Table 5 Dark Accent 1" w:uiPriority="50"/>
+    <w:lsdException w:name="Grid Table 6 Colorful Accent 1" w:uiPriority="51"/>
+    <w:lsdException w:name="Grid Table 7 Colorful Accent 1" w:uiPriority="52"/>
+    <w:lsdException w:name="Grid Table 1 Light Accent 2" w:uiPriority="46"/>
+    <w:lsdException w:name="Grid Table 2 Accent 2" w:uiPriority="47"/>
+    <w:lsdException w:name="Grid Table 3 Accent 2" w:uiPriority="48"/>
+    <w:lsdException w:name="Grid Table 4 Accent 2" w:uiPriority="49"/>
+    <w:lsdException w:name="Grid Table 5 Dark Accent 2" w:uiPriority="50"/>
+    <w:lsdException w:name="Grid Table 6 Colorful Accent 2" w:uiPriority="51"/>
+    <w:lsdException w:name="Grid Table 7 Colorful Accent 2" w:uiPriority="52"/>
+    <w:lsdException w:name="Grid Table 1 Light Accent 3" w:uiPriority="46"/>
+    <w:lsdException w:name="Grid Table 2 Accent 3" w:uiPriority="47"/>
+    <w:lsdException w:name="Grid Table 3 Accent 3" w:uiPriority="48"/>
+    <w:lsdException w:name="Grid Table 4 Accent 3" w:uiPriority="49"/>
+    <w:lsdException w:name="Grid Table 5 Dark Accent 3" w:uiPriority="50"/>
+    <w:lsdException w:name="Grid Table 6 Colorful Accent 3" w:uiPriority="51"/>
+    <w:lsdException w:name="Grid Table 7 Colorful Accent 3" w:uiPriority="52"/>
+    <w:lsdException w:name="Grid Table 1 Light Accent 4" w:uiPriority="46"/>
+    <w:lsdException w:name="Grid Table 2 Accent 4" w:uiPriority="47"/>
+    <w:lsdException w:name="Grid Table 3 Accent 4" w:uiPriority="48"/>
+    <w:lsdException w:name="Grid Table 4 Accent 4" w:uiPriority="49"/>
+    <w:lsdException w:name="Grid Table 5 Dark Accent 4" w:uiPriority="50"/>
+    <w:lsdException w:name="Grid Table 6 Colorful Accent 4" w:uiPriority="51"/>
+    <w:lsdException w:name="Grid Table 7 Colorful Accent 4" w:uiPriority="52"/>
+    <w:lsdException w:name="Grid Table 1 Light Accent 5" w:uiPriority="46"/>
+    <w:lsdException w:name="Grid Table 2 Accent 5" w:uiPriority="47"/>
+    <w:lsdException w:name="Grid Table 3 Accent 5" w:uiPriority="48"/>
+    <w:lsdException w:name="Grid Table 4 Accent 5" w:uiPriority="49"/>
+    <w:lsdException w:name="Grid Table 5 Dark Accent 5" w:uiPriority="50"/>
+    <w:lsdException w:name="Grid Table 6 Colorful Accent 5" w:uiPriority="51"/>
+    <w:lsdException w:name="Grid Table 7 Colorful Accent 5" w:uiPriority="52"/>
+    <w:lsdException w:name="Grid Table 1 Light Accent 6" w:uiPriority="46"/>
+    <w:lsdException w:name="Grid Table 2 Accent 6" w:uiPriority="47"/>
+    <w:lsdException w:name="Grid Table 3 Accent 6" w:uiPriority="48"/>
+    <w:lsdException w:name="Grid Table 4 Accent 6" w:uiPriority="49"/>
+    <w:lsdException w:name="Grid Table 5 Dark Accent 6" w:uiPriority="50"/>
+    <w:lsdException w:name="Grid Table 6 Colorful Accent 6" w:uiPriority="51"/>
+    <w:lsdException w:name="Grid Table 7 Colorful Accent 6" w:uiPriority="52"/>
+    <w:lsdException w:name="List Table 1 Light" w:uiPriority="46"/>
+    <w:lsdException w:name="List Table 2" w:uiPriority="47"/>
+    <w:lsdException w:name="List Table 3" w:uiPriority="48"/>
+    <w:lsdException w:name="List Table 4" w:uiPriority="49"/>
+    <w:lsdException w:name="List Table 5 Dark" w:uiPriority="50"/>
+    <w:lsdException w:name="List Table 6 Colorful" w:uiPriority="51"/>
+    <w:lsdException w:name="List Table 7 Colorful" w:uiPriority="52"/>
+    <w:lsdException w:name="List Table 1 Light Accent 1" w:uiPriority="46"/>
+    <w:lsdException w:name="List Table 2 Accent 1" w:uiPriority="47"/>
+    <w:lsdException w:name="List Table 3 Accent 1" w:uiPriority="48"/>
+    <w:lsdException w:name="List Table 4 Accent 1" w:uiPriority="49"/>
+    <w:lsdException w:name="List Table 5 Dark Accent 1" w:uiPriority="50"/>
+    <w:lsdException w:name="List Table 6 Colorful Accent 1" w:uiPriority="51"/>
+    <w:lsdException w:name="List Table 7 Colorful Accent 1" w:uiPriority="52"/>
+    <w:lsdException w:name="List Table 1 Light Accent 2" w:uiPriority="46"/>
+    <w:lsdException w:name="List Table 2 Accent 2" w:uiPriority="47"/>
+    <w:lsdException w:name="List Table 3 Accent 2" w:uiPriority="48"/>
+    <w:lsdException w:name="List Table 4 Accent 2" w:uiPriority="49"/>
+    <w:lsdException w:name="List Table 5 Dark Accent 2" w:uiPriority="50"/>
+    <w:lsdException w:name="List Table 6 Colorful Accent 2" w:uiPriority="51"/>
+    <w:lsdException w:name="List Table 7 Colorful Accent 2" w:uiPriority="52"/>
+    <w:lsdException w:name="List Table 1 Light Accent 3" w:uiPriority="46"/>
+    <w:lsdException w:name="List Table 2 Accent 3" w:uiPriority="47"/>
+    <w:lsdException w:name="List Table 3 Accent 3" w:uiPriority="48"/>
+    <w:lsdException w:name="List Table 4 Accent 3" w:uiPriority="49"/>
+    <w:lsdException w:name="List Table 5 Dark Accent 3" w:uiPriority="50"/>
+    <w:lsdException w:name="List Table 6 Colorful Accent 3" w:uiPriority="51"/>
+    <w:lsdException w:name="List Table 7 Colorful Accent 3" w:uiPriority="52"/>
+    <w:lsdException w:name="List Table 1 Light Accent 4" w:uiPriority="46"/>
+    <w:lsdException w:name="List Table 2 Accent 4" w:uiPriority="47"/>
+    <w:lsdException w:name="List Table 3 Accent 4" w:uiPriority="48"/>
+    <w:lsdException w:name="List Table 4 Accent 4" w:uiPriority="49"/>
+    <w:lsdException w:name="List Table 5 Dark Accent 4" w:uiPriority="50"/>
+    <w:lsdException w:name="List Table 6 Colorful Accent 4" w:uiPriority="51"/>
+    <w:lsdException w:name="List Table 7 Colorful Accent 4" w:uiPriority="52"/>
+    <w:lsdException w:name="List Table 1 Light Accent 5" w:uiPriority="46"/>
+    <w:lsdException w:name="List Table 2 Accent 5" w:uiPriority="47"/>
+    <w:lsdException w:name="List Table 3 Accent 5" w:uiPriority="48"/>
+    <w:lsdException w:name="List Table 4 Accent 5" w:uiPriority="49"/>
+    <w:lsdException w:name="List Table 5 Dark Accent 5" w:uiPriority="50"/>
+    <w:lsdException w:name="List Table 6 Colorful Accent 5" w:uiPriority="51"/>
+    <w:lsdException w:name="List Table 7 Colorful Accent 5" w:uiPriority="52"/>
+    <w:lsdException w:name="List Table 1 Light Accent 6" w:uiPriority="46"/>
+    <w:lsdException w:name="List Table 2 Accent 6" w:uiPriority="47"/>
+    <w:lsdException w:name="List Table 3 Accent 6" w:uiPriority="48"/>
+    <w:lsdException w:name="List Table 4 Accent 6" w:uiPriority="49"/>
+    <w:lsdException w:name="List Table 5 Dark Accent 6" w:uiPriority="50"/>
+    <w:lsdException w:name="List Table 6 Colorful Accent 6" w:uiPriority="51"/>
+    <w:lsdException w:name="List Table 7 Colorful Accent 6" w:uiPriority="52"/>
+    <w:lsdException w:name="Mention" w:semiHidden="1" w:unhideWhenUsed="1"/>
+    <w:lsdException w:name="Smart Hyperlink" w:semiHidden="1" w:unhideWhenUsed="1"/>
   </w:latentStyles>
   <w:style w:type="paragraph" w:default="1" w:styleId="Normal">
     <w:name w:val="Normal"/>
     <w:qFormat/>
-    <w:rsid w:val="00931FDA"/>
+    <w:rsid w:val="0058531C"/>
     <w:pPr>
       <w:spacing w:after="0" w:line="240" w:lineRule="auto"/>
     </w:pPr>
     <w:rPr>
-      <w:rFonts w:eastAsiaTheme="minorEastAsia"/>
       <w:sz w:val="24"/>
       <w:szCs w:val="24"/>
     </w:rPr>
@@ -4015,7 +6872,7 @@
     <w:uiPriority w:val="1"/>
     <w:semiHidden/>
     <w:unhideWhenUsed/>
-    <w:rsid w:val="00931FDA"/>
+    <w:rsid w:val="0058531C"/>
   </w:style>
   <w:style w:type="table" w:default="1" w:styleId="TableNormal">
     <w:name w:val="Normal Table"/>
@@ -4037,7 +6894,7 @@
     <w:uiPriority w:val="99"/>
     <w:semiHidden/>
     <w:unhideWhenUsed/>
-    <w:rsid w:val="00931FDA"/>
+    <w:rsid w:val="0058531C"/>
   </w:style>
   <w:style w:type="paragraph" w:styleId="ListParagraph">
     <w:name w:val="List Paragraph"/>
@@ -4552,841 +7409,29 @@
       <w:u w:val="single"/>
     </w:rPr>
   </w:style>
-</w:styles>
-</file>
-
-<file path=word/stylesWithEffects.xml><?xml version="1.0" encoding="utf-8"?>
-<w:styles xmlns:wpc="http://schemas.microsoft.com/office/word/2010/wordprocessingCanvas" xmlns:mo="http://schemas.microsoft.com/office/mac/office/2008/main" xmlns:mc="http://schemas.openxmlformats.org/markup-compatibility/2006" xmlns:mv="urn:schemas-microsoft-com:mac:vml" xmlns:o="urn:schemas-microsoft-com:office:office" xmlns:r="http://schemas.openxmlformats.org/officeDocument/2006/relationships" xmlns:m="http://schemas.openxmlformats.org/officeDocument/2006/math" xmlns:v="urn:schemas-microsoft-com:vml" xmlns:wp14="http://schemas.microsoft.com/office/word/2010/wordprocessingDrawing" xmlns:wp="http://schemas.openxmlformats.org/drawingml/2006/wordprocessingDrawing" xmlns:w10="urn:schemas-microsoft-com:office:word" xmlns:w="http://schemas.openxmlformats.org/wordprocessingml/2006/main" xmlns:w14="http://schemas.microsoft.com/office/word/2010/wordml" xmlns:wpg="http://schemas.microsoft.com/office/word/2010/wordprocessingGroup" xmlns:wpi="http://schemas.microsoft.com/office/word/2010/wordprocessingInk" xmlns:wne="http://schemas.microsoft.com/office/word/2006/wordml" xmlns:wps="http://schemas.microsoft.com/office/word/2010/wordprocessingShape" mc:Ignorable="w14 wp14">
-  <w:docDefaults>
-    <w:rPrDefault>
-      <w:rPr>
-        <w:rFonts w:asciiTheme="minorHAnsi" w:eastAsiaTheme="minorHAnsi" w:hAnsiTheme="minorHAnsi" w:cstheme="minorBidi"/>
-        <w:sz w:val="22"/>
-        <w:szCs w:val="22"/>
-        <w:lang w:val="en-US" w:eastAsia="en-US" w:bidi="ar-SA"/>
-      </w:rPr>
-    </w:rPrDefault>
-    <w:pPrDefault>
-      <w:pPr>
-        <w:spacing w:after="160" w:line="259" w:lineRule="auto"/>
-      </w:pPr>
-    </w:pPrDefault>
-  </w:docDefaults>
-  <w:latentStyles w:defLockedState="0" w:defUIPriority="99" w:defSemiHidden="1" w:defUnhideWhenUsed="1" w:defQFormat="0" w:count="276">
-    <w:lsdException w:name="Normal" w:semiHidden="0" w:uiPriority="0" w:unhideWhenUsed="0" w:qFormat="1"/>
-    <w:lsdException w:name="heading 1" w:semiHidden="0" w:uiPriority="9" w:unhideWhenUsed="0" w:qFormat="1"/>
-    <w:lsdException w:name="heading 2" w:uiPriority="9" w:qFormat="1"/>
-    <w:lsdException w:name="heading 3" w:uiPriority="9" w:qFormat="1"/>
-    <w:lsdException w:name="heading 4" w:uiPriority="9" w:qFormat="1"/>
-    <w:lsdException w:name="heading 5" w:uiPriority="9" w:qFormat="1"/>
-    <w:lsdException w:name="heading 6" w:uiPriority="9" w:qFormat="1"/>
-    <w:lsdException w:name="heading 7" w:uiPriority="9" w:qFormat="1"/>
-    <w:lsdException w:name="heading 8" w:uiPriority="9" w:qFormat="1"/>
-    <w:lsdException w:name="heading 9" w:uiPriority="9" w:qFormat="1"/>
-    <w:lsdException w:name="toc 1" w:uiPriority="39" w:qFormat="1"/>
-    <w:lsdException w:name="toc 2" w:uiPriority="39" w:qFormat="1"/>
-    <w:lsdException w:name="toc 3" w:uiPriority="39" w:qFormat="1"/>
-    <w:lsdException w:name="toc 4" w:uiPriority="39"/>
-    <w:lsdException w:name="toc 5" w:uiPriority="39"/>
-    <w:lsdException w:name="toc 6" w:uiPriority="39"/>
-    <w:lsdException w:name="toc 7" w:uiPriority="39"/>
-    <w:lsdException w:name="toc 8" w:uiPriority="39"/>
-    <w:lsdException w:name="toc 9" w:uiPriority="39"/>
-    <w:lsdException w:name="caption" w:uiPriority="35" w:qFormat="1"/>
-    <w:lsdException w:name="Title" w:semiHidden="0" w:uiPriority="10" w:unhideWhenUsed="0" w:qFormat="1"/>
-    <w:lsdException w:name="Default Paragraph Font" w:uiPriority="1"/>
-    <w:lsdException w:name="Subtitle" w:semiHidden="0" w:uiPriority="11" w:unhideWhenUsed="0" w:qFormat="1"/>
-    <w:lsdException w:name="Strong" w:semiHidden="0" w:uiPriority="22" w:unhideWhenUsed="0" w:qFormat="1"/>
-    <w:lsdException w:name="Emphasis" w:semiHidden="0" w:uiPriority="20" w:unhideWhenUsed="0" w:qFormat="1"/>
-    <w:lsdException w:name="Table Grid" w:semiHidden="0" w:uiPriority="59" w:unhideWhenUsed="0"/>
-    <w:lsdException w:name="Note Level 1" w:semiHidden="0" w:unhideWhenUsed="0"/>
-    <w:lsdException w:name="Note Level 2" w:semiHidden="0" w:unhideWhenUsed="0"/>
-    <w:lsdException w:name="Note Level 3" w:semiHidden="0" w:unhideWhenUsed="0"/>
-    <w:lsdException w:name="Note Level 4" w:semiHidden="0" w:unhideWhenUsed="0"/>
-    <w:lsdException w:name="Note Level 5" w:semiHidden="0" w:unhideWhenUsed="0"/>
-    <w:lsdException w:name="Note Level 6" w:semiHidden="0" w:unhideWhenUsed="0"/>
-    <w:lsdException w:name="Note Level 7" w:semiHidden="0" w:unhideWhenUsed="0"/>
-    <w:lsdException w:name="Note Level 8" w:semiHidden="0" w:unhideWhenUsed="0"/>
-    <w:lsdException w:name="Note Level 9" w:semiHidden="0" w:unhideWhenUsed="0"/>
-    <w:lsdException w:name="Placeholder Text" w:unhideWhenUsed="0"/>
-    <w:lsdException w:name="No Spacing" w:semiHidden="0" w:uiPriority="1" w:unhideWhenUsed="0" w:qFormat="1"/>
-    <w:lsdException w:name="Light Shading" w:semiHidden="0" w:uiPriority="60" w:unhideWhenUsed="0"/>
-    <w:lsdException w:name="Light List" w:semiHidden="0" w:uiPriority="61" w:unhideWhenUsed="0"/>
-    <w:lsdException w:name="Light Grid" w:semiHidden="0" w:uiPriority="62" w:unhideWhenUsed="0"/>
-    <w:lsdException w:name="Medium Shading 1" w:semiHidden="0" w:uiPriority="63" w:unhideWhenUsed="0"/>
-    <w:lsdException w:name="Medium Shading 2" w:semiHidden="0" w:uiPriority="64" w:unhideWhenUsed="0"/>
-    <w:lsdException w:name="Medium List 1" w:semiHidden="0" w:uiPriority="65" w:unhideWhenUsed="0"/>
-    <w:lsdException w:name="Medium List 2" w:semiHidden="0" w:uiPriority="66" w:unhideWhenUsed="0"/>
-    <w:lsdException w:name="Medium Grid 1" w:semiHidden="0" w:uiPriority="67" w:unhideWhenUsed="0"/>
-    <w:lsdException w:name="Medium Grid 2" w:semiHidden="0" w:uiPriority="68" w:unhideWhenUsed="0"/>
-    <w:lsdException w:name="Medium Grid 3" w:semiHidden="0" w:uiPriority="69" w:unhideWhenUsed="0"/>
-    <w:lsdException w:name="Dark List" w:semiHidden="0" w:uiPriority="70" w:unhideWhenUsed="0"/>
-    <w:lsdException w:name="Colorful Shading" w:semiHidden="0" w:uiPriority="71" w:unhideWhenUsed="0"/>
-    <w:lsdException w:name="Colorful List" w:semiHidden="0" w:uiPriority="72" w:unhideWhenUsed="0"/>
-    <w:lsdException w:name="Colorful Grid" w:semiHidden="0" w:uiPriority="73" w:unhideWhenUsed="0"/>
-    <w:lsdException w:name="Light Shading Accent 1" w:semiHidden="0" w:uiPriority="60" w:unhideWhenUsed="0"/>
-    <w:lsdException w:name="Light List Accent 1" w:semiHidden="0" w:uiPriority="61" w:unhideWhenUsed="0"/>
-    <w:lsdException w:name="Light Grid Accent 1" w:semiHidden="0" w:uiPriority="62" w:unhideWhenUsed="0"/>
-    <w:lsdException w:name="Medium Shading 1 Accent 1" w:semiHidden="0" w:uiPriority="63" w:unhideWhenUsed="0"/>
-    <w:lsdException w:name="Medium Shading 2 Accent 1" w:semiHidden="0" w:uiPriority="64" w:unhideWhenUsed="0"/>
-    <w:lsdException w:name="Medium List 1 Accent 1" w:semiHidden="0" w:uiPriority="65" w:unhideWhenUsed="0"/>
-    <w:lsdException w:name="Revision" w:unhideWhenUsed="0"/>
-    <w:lsdException w:name="List Paragraph" w:semiHidden="0" w:uiPriority="34" w:unhideWhenUsed="0" w:qFormat="1"/>
-    <w:lsdException w:name="Quote" w:semiHidden="0" w:uiPriority="29" w:unhideWhenUsed="0" w:qFormat="1"/>
-    <w:lsdException w:name="Intense Quote" w:semiHidden="0" w:uiPriority="30" w:unhideWhenUsed="0" w:qFormat="1"/>
-    <w:lsdException w:name="Medium List 2 Accent 1" w:semiHidden="0" w:uiPriority="66" w:unhideWhenUsed="0"/>
-    <w:lsdException w:name="Medium Grid 1 Accent 1" w:semiHidden="0" w:uiPriority="67" w:unhideWhenUsed="0"/>
-    <w:lsdException w:name="Medium Grid 2 Accent 1" w:semiHidden="0" w:uiPriority="68" w:unhideWhenUsed="0"/>
-    <w:lsdException w:name="Medium Grid 3 Accent 1" w:semiHidden="0" w:uiPriority="69" w:unhideWhenUsed="0"/>
-    <w:lsdException w:name="Dark List Accent 1" w:semiHidden="0" w:uiPriority="70" w:unhideWhenUsed="0"/>
-    <w:lsdException w:name="Colorful Shading Accent 1" w:semiHidden="0" w:uiPriority="71" w:unhideWhenUsed="0"/>
-    <w:lsdException w:name="Colorful List Accent 1" w:semiHidden="0" w:uiPriority="72" w:unhideWhenUsed="0"/>
-    <w:lsdException w:name="Colorful Grid Accent 1" w:semiHidden="0" w:uiPriority="73" w:unhideWhenUsed="0"/>
-    <w:lsdException w:name="Light Shading Accent 2" w:semiHidden="0" w:uiPriority="60" w:unhideWhenUsed="0"/>
-    <w:lsdException w:name="Light List Accent 2" w:semiHidden="0" w:uiPriority="61" w:unhideWhenUsed="0"/>
-    <w:lsdException w:name="Light Grid Accent 2" w:semiHidden="0" w:uiPriority="62" w:unhideWhenUsed="0"/>
-    <w:lsdException w:name="Medium Shading 1 Accent 2" w:semiHidden="0" w:uiPriority="63" w:unhideWhenUsed="0"/>
-    <w:lsdException w:name="Medium Shading 2 Accent 2" w:semiHidden="0" w:uiPriority="64" w:unhideWhenUsed="0"/>
-    <w:lsdException w:name="Medium List 1 Accent 2" w:semiHidden="0" w:uiPriority="65" w:unhideWhenUsed="0"/>
-    <w:lsdException w:name="Medium List 2 Accent 2" w:semiHidden="0" w:uiPriority="66" w:unhideWhenUsed="0"/>
-    <w:lsdException w:name="Medium Grid 1 Accent 2" w:semiHidden="0" w:uiPriority="67" w:unhideWhenUsed="0"/>
-    <w:lsdException w:name="Medium Grid 2 Accent 2" w:semiHidden="0" w:uiPriority="68" w:unhideWhenUsed="0"/>
-    <w:lsdException w:name="Medium Grid 3 Accent 2" w:semiHidden="0" w:uiPriority="69" w:unhideWhenUsed="0"/>
-    <w:lsdException w:name="Dark List Accent 2" w:semiHidden="0" w:uiPriority="70" w:unhideWhenUsed="0"/>
-    <w:lsdException w:name="Colorful Shading Accent 2" w:semiHidden="0" w:uiPriority="71" w:unhideWhenUsed="0"/>
-    <w:lsdException w:name="Colorful List Accent 2" w:semiHidden="0" w:uiPriority="72" w:unhideWhenUsed="0"/>
-    <w:lsdException w:name="Colorful Grid Accent 2" w:semiHidden="0" w:uiPriority="73" w:unhideWhenUsed="0"/>
-    <w:lsdException w:name="Light Shading Accent 3" w:semiHidden="0" w:uiPriority="60" w:unhideWhenUsed="0"/>
-    <w:lsdException w:name="Light List Accent 3" w:semiHidden="0" w:uiPriority="61" w:unhideWhenUsed="0"/>
-    <w:lsdException w:name="Light Grid Accent 3" w:semiHidden="0" w:uiPriority="62" w:unhideWhenUsed="0"/>
-    <w:lsdException w:name="Medium Shading 1 Accent 3" w:semiHidden="0" w:uiPriority="63" w:unhideWhenUsed="0"/>
-    <w:lsdException w:name="Medium Shading 2 Accent 3" w:semiHidden="0" w:uiPriority="64" w:unhideWhenUsed="0"/>
-    <w:lsdException w:name="Medium List 1 Accent 3" w:semiHidden="0" w:uiPriority="65" w:unhideWhenUsed="0"/>
-    <w:lsdException w:name="Medium List 2 Accent 3" w:semiHidden="0" w:uiPriority="66" w:unhideWhenUsed="0"/>
-    <w:lsdException w:name="Medium Grid 1 Accent 3" w:semiHidden="0" w:uiPriority="67" w:unhideWhenUsed="0"/>
-    <w:lsdException w:name="Medium Grid 2 Accent 3" w:semiHidden="0" w:uiPriority="68" w:unhideWhenUsed="0"/>
-    <w:lsdException w:name="Medium Grid 3 Accent 3" w:semiHidden="0" w:uiPriority="69" w:unhideWhenUsed="0"/>
-    <w:lsdException w:name="Dark List Accent 3" w:semiHidden="0" w:uiPriority="70" w:unhideWhenUsed="0"/>
-    <w:lsdException w:name="Colorful Shading Accent 3" w:semiHidden="0" w:uiPriority="71" w:unhideWhenUsed="0"/>
-    <w:lsdException w:name="Colorful List Accent 3" w:semiHidden="0" w:uiPriority="72" w:unhideWhenUsed="0"/>
-    <w:lsdException w:name="Colorful Grid Accent 3" w:semiHidden="0" w:uiPriority="73" w:unhideWhenUsed="0"/>
-    <w:lsdException w:name="Light Shading Accent 4" w:semiHidden="0" w:uiPriority="60" w:unhideWhenUsed="0"/>
-    <w:lsdException w:name="Light List Accent 4" w:semiHidden="0" w:uiPriority="61" w:unhideWhenUsed="0"/>
-    <w:lsdException w:name="Light Grid Accent 4" w:semiHidden="0" w:uiPriority="62" w:unhideWhenUsed="0"/>
-    <w:lsdException w:name="Medium Shading 1 Accent 4" w:semiHidden="0" w:uiPriority="63" w:unhideWhenUsed="0"/>
-    <w:lsdException w:name="Medium Shading 2 Accent 4" w:semiHidden="0" w:uiPriority="64" w:unhideWhenUsed="0"/>
-    <w:lsdException w:name="Medium List 1 Accent 4" w:semiHidden="0" w:uiPriority="65" w:unhideWhenUsed="0"/>
-    <w:lsdException w:name="Medium List 2 Accent 4" w:semiHidden="0" w:uiPriority="66" w:unhideWhenUsed="0"/>
-    <w:lsdException w:name="Medium Grid 1 Accent 4" w:semiHidden="0" w:uiPriority="67" w:unhideWhenUsed="0"/>
-    <w:lsdException w:name="Medium Grid 2 Accent 4" w:semiHidden="0" w:uiPriority="68" w:unhideWhenUsed="0"/>
-    <w:lsdException w:name="Medium Grid 3 Accent 4" w:semiHidden="0" w:uiPriority="69" w:unhideWhenUsed="0"/>
-    <w:lsdException w:name="Dark List Accent 4" w:semiHidden="0" w:uiPriority="70" w:unhideWhenUsed="0"/>
-    <w:lsdException w:name="Colorful Shading Accent 4" w:semiHidden="0" w:uiPriority="71" w:unhideWhenUsed="0"/>
-    <w:lsdException w:name="Colorful List Accent 4" w:semiHidden="0" w:uiPriority="72" w:unhideWhenUsed="0"/>
-    <w:lsdException w:name="Colorful Grid Accent 4" w:semiHidden="0" w:uiPriority="73" w:unhideWhenUsed="0"/>
-    <w:lsdException w:name="Light Shading Accent 5" w:semiHidden="0" w:uiPriority="60" w:unhideWhenUsed="0"/>
-    <w:lsdException w:name="Light List Accent 5" w:semiHidden="0" w:uiPriority="61" w:unhideWhenUsed="0"/>
-    <w:lsdException w:name="Light Grid Accent 5" w:semiHidden="0" w:uiPriority="62" w:unhideWhenUsed="0"/>
-    <w:lsdException w:name="Medium Shading 1 Accent 5" w:semiHidden="0" w:uiPriority="63" w:unhideWhenUsed="0"/>
-    <w:lsdException w:name="Medium Shading 2 Accent 5" w:semiHidden="0" w:uiPriority="64" w:unhideWhenUsed="0"/>
-    <w:lsdException w:name="Medium List 1 Accent 5" w:semiHidden="0" w:uiPriority="65" w:unhideWhenUsed="0"/>
-    <w:lsdException w:name="Medium List 2 Accent 5" w:semiHidden="0" w:uiPriority="66" w:unhideWhenUsed="0"/>
-    <w:lsdException w:name="Medium Grid 1 Accent 5" w:semiHidden="0" w:uiPriority="67" w:unhideWhenUsed="0"/>
-    <w:lsdException w:name="Medium Grid 2 Accent 5" w:semiHidden="0" w:uiPriority="68" w:unhideWhenUsed="0"/>
-    <w:lsdException w:name="Medium Grid 3 Accent 5" w:semiHidden="0" w:uiPriority="69" w:unhideWhenUsed="0"/>
-    <w:lsdException w:name="Dark List Accent 5" w:semiHidden="0" w:uiPriority="70" w:unhideWhenUsed="0"/>
-    <w:lsdException w:name="Colorful Shading Accent 5" w:semiHidden="0" w:uiPriority="71" w:unhideWhenUsed="0"/>
-    <w:lsdException w:name="Colorful List Accent 5" w:semiHidden="0" w:uiPriority="72" w:unhideWhenUsed="0"/>
-    <w:lsdException w:name="Colorful Grid Accent 5" w:semiHidden="0" w:uiPriority="73" w:unhideWhenUsed="0"/>
-    <w:lsdException w:name="Light Shading Accent 6" w:semiHidden="0" w:uiPriority="60" w:unhideWhenUsed="0"/>
-    <w:lsdException w:name="Light List Accent 6" w:semiHidden="0" w:uiPriority="61" w:unhideWhenUsed="0"/>
-    <w:lsdException w:name="Light Grid Accent 6" w:semiHidden="0" w:uiPriority="62" w:unhideWhenUsed="0"/>
-    <w:lsdException w:name="Medium Shading 1 Accent 6" w:semiHidden="0" w:uiPriority="63" w:unhideWhenUsed="0"/>
-    <w:lsdException w:name="Medium Shading 2 Accent 6" w:semiHidden="0" w:uiPriority="64" w:unhideWhenUsed="0"/>
-    <w:lsdException w:name="Medium List 1 Accent 6" w:semiHidden="0" w:uiPriority="65" w:unhideWhenUsed="0"/>
-    <w:lsdException w:name="Medium List 2 Accent 6" w:semiHidden="0" w:uiPriority="66" w:unhideWhenUsed="0"/>
-    <w:lsdException w:name="Medium Grid 1 Accent 6" w:semiHidden="0" w:uiPriority="67" w:unhideWhenUsed="0"/>
-    <w:lsdException w:name="Medium Grid 2 Accent 6" w:semiHidden="0" w:uiPriority="68" w:unhideWhenUsed="0"/>
-    <w:lsdException w:name="Medium Grid 3 Accent 6" w:semiHidden="0" w:uiPriority="69" w:unhideWhenUsed="0"/>
-    <w:lsdException w:name="Dark List Accent 6" w:semiHidden="0" w:uiPriority="70" w:unhideWhenUsed="0"/>
-    <w:lsdException w:name="Colorful Shading Accent 6" w:semiHidden="0" w:uiPriority="71" w:unhideWhenUsed="0"/>
-    <w:lsdException w:name="Colorful List Accent 6" w:semiHidden="0" w:uiPriority="72" w:unhideWhenUsed="0"/>
-    <w:lsdException w:name="Colorful Grid Accent 6" w:semiHidden="0" w:uiPriority="73" w:unhideWhenUsed="0"/>
-    <w:lsdException w:name="Subtle Emphasis" w:semiHidden="0" w:uiPriority="19" w:unhideWhenUsed="0" w:qFormat="1"/>
-    <w:lsdException w:name="Intense Emphasis" w:semiHidden="0" w:uiPriority="21" w:unhideWhenUsed="0" w:qFormat="1"/>
-    <w:lsdException w:name="Subtle Reference" w:semiHidden="0" w:uiPriority="31" w:unhideWhenUsed="0" w:qFormat="1"/>
-    <w:lsdException w:name="Intense Reference" w:semiHidden="0" w:uiPriority="32" w:unhideWhenUsed="0" w:qFormat="1"/>
-    <w:lsdException w:name="Book Title" w:semiHidden="0" w:uiPriority="33" w:unhideWhenUsed="0" w:qFormat="1"/>
-    <w:lsdException w:name="Bibliography" w:uiPriority="37"/>
-    <w:lsdException w:name="TOC Heading" w:uiPriority="39" w:qFormat="1"/>
-  </w:latentStyles>
-  <w:style w:type="paragraph" w:default="1" w:styleId="Normal">
-    <w:name w:val="Normal"/>
-    <w:qFormat/>
-    <w:rsid w:val="00931FDA"/>
+  <w:style w:type="paragraph" w:customStyle="1" w:styleId="p1">
+    <w:name w:val="p1"/>
+    <w:basedOn w:val="Normal"/>
+    <w:rsid w:val="00F135C9"/>
     <w:pPr>
-      <w:spacing w:after="0" w:line="240" w:lineRule="auto"/>
+      <w:shd w:val="clear" w:color="auto" w:fill="FFFFFF"/>
     </w:pPr>
     <w:rPr>
-      <w:rFonts w:eastAsiaTheme="minorEastAsia"/>
-      <w:sz w:val="24"/>
-      <w:szCs w:val="24"/>
+      <w:rFonts w:ascii="Menlo" w:hAnsi="Menlo" w:cs="Menlo"/>
+      <w:color w:val="000000"/>
+      <w:sz w:val="17"/>
+      <w:szCs w:val="17"/>
     </w:rPr>
   </w:style>
-  <w:style w:type="paragraph" w:styleId="Heading1">
-    <w:name w:val="heading 1"/>
-    <w:basedOn w:val="Normal"/>
-    <w:next w:val="Normal"/>
-    <w:link w:val="Heading1Char"/>
-    <w:autoRedefine/>
-    <w:uiPriority w:val="9"/>
-    <w:qFormat/>
-    <w:rsid w:val="00A922E4"/>
-    <w:pPr>
-      <w:keepNext/>
-      <w:keepLines/>
-      <w:spacing w:before="480"/>
-      <w:jc w:val="center"/>
-      <w:outlineLvl w:val="0"/>
-    </w:pPr>
-    <w:rPr>
-      <w:rFonts w:ascii="Cambria" w:eastAsia="Times New Roman" w:hAnsi="Cambria"/>
-      <w:b/>
-      <w:bCs/>
-      <w:color w:val="365F91"/>
-      <w:sz w:val="28"/>
-      <w:szCs w:val="28"/>
-    </w:rPr>
+  <w:style w:type="character" w:customStyle="1" w:styleId="s1">
+    <w:name w:val="s1"/>
+    <w:basedOn w:val="DefaultParagraphFont"/>
+    <w:rsid w:val="00F135C9"/>
   </w:style>
-  <w:style w:type="paragraph" w:styleId="Heading2">
-    <w:name w:val="heading 2"/>
-    <w:basedOn w:val="Normal"/>
-    <w:next w:val="Normal"/>
-    <w:link w:val="Heading2Char"/>
-    <w:uiPriority w:val="9"/>
-    <w:unhideWhenUsed/>
-    <w:qFormat/>
-    <w:rsid w:val="00A922E4"/>
-    <w:pPr>
-      <w:keepNext/>
-      <w:keepLines/>
-      <w:spacing w:before="200"/>
-      <w:outlineLvl w:val="1"/>
-    </w:pPr>
-    <w:rPr>
-      <w:rFonts w:ascii="Cambria" w:eastAsia="Times New Roman" w:hAnsi="Cambria"/>
-      <w:b/>
-      <w:bCs/>
-      <w:color w:val="4F81BD"/>
-      <w:sz w:val="26"/>
-      <w:szCs w:val="26"/>
-    </w:rPr>
-  </w:style>
-  <w:style w:type="paragraph" w:styleId="Heading3">
-    <w:name w:val="heading 3"/>
-    <w:basedOn w:val="Normal"/>
-    <w:next w:val="Normal"/>
-    <w:link w:val="Heading3Char"/>
-    <w:uiPriority w:val="9"/>
-    <w:unhideWhenUsed/>
-    <w:qFormat/>
-    <w:rsid w:val="00A922E4"/>
-    <w:pPr>
-      <w:keepNext/>
-      <w:keepLines/>
-      <w:spacing w:before="200"/>
-      <w:outlineLvl w:val="2"/>
-    </w:pPr>
-    <w:rPr>
-      <w:rFonts w:ascii="Cambria" w:eastAsia="Times New Roman" w:hAnsi="Cambria"/>
-      <w:b/>
-      <w:bCs/>
-      <w:color w:val="4F81BD"/>
-    </w:rPr>
-  </w:style>
-  <w:style w:type="paragraph" w:styleId="Heading4">
-    <w:name w:val="heading 4"/>
-    <w:basedOn w:val="Normal"/>
-    <w:next w:val="Normal"/>
-    <w:link w:val="Heading4Char"/>
-    <w:uiPriority w:val="9"/>
-    <w:unhideWhenUsed/>
-    <w:qFormat/>
-    <w:rsid w:val="005D48B6"/>
-    <w:pPr>
-      <w:keepNext/>
-      <w:keepLines/>
-      <w:spacing w:before="40"/>
-      <w:outlineLvl w:val="3"/>
-    </w:pPr>
-    <w:rPr>
-      <w:rFonts w:asciiTheme="majorHAnsi" w:eastAsiaTheme="majorEastAsia" w:hAnsiTheme="majorHAnsi" w:cstheme="majorBidi"/>
-      <w:i/>
-      <w:iCs/>
-      <w:color w:val="2E74B5" w:themeColor="accent1" w:themeShade="BF"/>
-    </w:rPr>
-  </w:style>
-  <w:style w:type="paragraph" w:styleId="Heading5">
-    <w:name w:val="heading 5"/>
-    <w:basedOn w:val="Normal"/>
-    <w:next w:val="Normal"/>
-    <w:link w:val="Heading5Char"/>
-    <w:uiPriority w:val="9"/>
-    <w:unhideWhenUsed/>
-    <w:qFormat/>
-    <w:rsid w:val="007E0232"/>
-    <w:pPr>
-      <w:keepNext/>
-      <w:keepLines/>
-      <w:spacing w:before="40"/>
-      <w:outlineLvl w:val="4"/>
-    </w:pPr>
-    <w:rPr>
-      <w:rFonts w:asciiTheme="majorHAnsi" w:eastAsiaTheme="majorEastAsia" w:hAnsiTheme="majorHAnsi" w:cstheme="majorBidi"/>
-      <w:color w:val="2E74B5" w:themeColor="accent1" w:themeShade="BF"/>
-    </w:rPr>
-  </w:style>
-  <w:style w:type="character" w:default="1" w:styleId="DefaultParagraphFont">
-    <w:name w:val="Default Paragraph Font"/>
-    <w:uiPriority w:val="1"/>
-    <w:semiHidden/>
-    <w:unhideWhenUsed/>
-    <w:rsid w:val="00931FDA"/>
-  </w:style>
-  <w:style w:type="table" w:default="1" w:styleId="TableNormal">
-    <w:name w:val="Normal Table"/>
-    <w:uiPriority w:val="99"/>
-    <w:semiHidden/>
-    <w:unhideWhenUsed/>
-    <w:tblPr>
-      <w:tblInd w:w="0" w:type="dxa"/>
-      <w:tblCellMar>
-        <w:top w:w="0" w:type="dxa"/>
-        <w:left w:w="108" w:type="dxa"/>
-        <w:bottom w:w="0" w:type="dxa"/>
-        <w:right w:w="108" w:type="dxa"/>
-      </w:tblCellMar>
-    </w:tblPr>
-  </w:style>
-  <w:style w:type="numbering" w:default="1" w:styleId="NoList">
-    <w:name w:val="No List"/>
-    <w:uiPriority w:val="99"/>
-    <w:semiHidden/>
-    <w:unhideWhenUsed/>
-    <w:rsid w:val="00931FDA"/>
-  </w:style>
-  <w:style w:type="paragraph" w:styleId="ListParagraph">
-    <w:name w:val="List Paragraph"/>
-    <w:basedOn w:val="Normal"/>
-    <w:uiPriority w:val="34"/>
-    <w:qFormat/>
-    <w:rsid w:val="00A922E4"/>
-    <w:pPr>
-      <w:ind w:left="720"/>
-      <w:contextualSpacing/>
-    </w:pPr>
-  </w:style>
-  <w:style w:type="character" w:customStyle="1" w:styleId="Heading1Char">
-    <w:name w:val="Heading 1 Char"/>
-    <w:link w:val="Heading1"/>
-    <w:uiPriority w:val="9"/>
-    <w:rsid w:val="00A922E4"/>
-    <w:rPr>
-      <w:rFonts w:ascii="Cambria" w:eastAsia="Times New Roman" w:hAnsi="Cambria" w:cs="Times New Roman"/>
-      <w:b/>
-      <w:bCs/>
-      <w:color w:val="365F91"/>
-      <w:sz w:val="28"/>
-      <w:szCs w:val="28"/>
-    </w:rPr>
-  </w:style>
-  <w:style w:type="character" w:customStyle="1" w:styleId="Heading2Char">
-    <w:name w:val="Heading 2 Char"/>
-    <w:link w:val="Heading2"/>
-    <w:uiPriority w:val="9"/>
-    <w:rsid w:val="00A922E4"/>
-    <w:rPr>
-      <w:rFonts w:ascii="Cambria" w:eastAsia="Times New Roman" w:hAnsi="Cambria" w:cs="Times New Roman"/>
-      <w:b/>
-      <w:bCs/>
-      <w:color w:val="4F81BD"/>
-      <w:sz w:val="26"/>
-      <w:szCs w:val="26"/>
-    </w:rPr>
-  </w:style>
-  <w:style w:type="character" w:customStyle="1" w:styleId="Heading3Char">
-    <w:name w:val="Heading 3 Char"/>
-    <w:link w:val="Heading3"/>
-    <w:uiPriority w:val="9"/>
-    <w:rsid w:val="00A922E4"/>
-    <w:rPr>
-      <w:rFonts w:ascii="Cambria" w:eastAsia="Times New Roman" w:hAnsi="Cambria" w:cs="Times New Roman"/>
-      <w:b/>
-      <w:bCs/>
-      <w:color w:val="4F81BD"/>
-    </w:rPr>
-  </w:style>
-  <w:style w:type="character" w:customStyle="1" w:styleId="Heading4Char">
-    <w:name w:val="Heading 4 Char"/>
+  <w:style w:type="character" w:customStyle="1" w:styleId="apple-converted-space">
+    <w:name w:val="apple-converted-space"/>
     <w:basedOn w:val="DefaultParagraphFont"/>
-    <w:link w:val="Heading4"/>
-    <w:uiPriority w:val="9"/>
-    <w:rsid w:val="005D48B6"/>
-    <w:rPr>
-      <w:rFonts w:asciiTheme="majorHAnsi" w:eastAsiaTheme="majorEastAsia" w:hAnsiTheme="majorHAnsi" w:cstheme="majorBidi"/>
-      <w:i/>
-      <w:iCs/>
-      <w:color w:val="2E74B5" w:themeColor="accent1" w:themeShade="BF"/>
-    </w:rPr>
-  </w:style>
-  <w:style w:type="character" w:styleId="Hyperlink">
-    <w:name w:val="Hyperlink"/>
-    <w:uiPriority w:val="99"/>
-    <w:unhideWhenUsed/>
-    <w:rsid w:val="00A922E4"/>
-    <w:rPr>
-      <w:color w:val="0000FF"/>
-      <w:u w:val="single"/>
-    </w:rPr>
-  </w:style>
-  <w:style w:type="character" w:customStyle="1" w:styleId="Heading5Char">
-    <w:name w:val="Heading 5 Char"/>
-    <w:basedOn w:val="DefaultParagraphFont"/>
-    <w:link w:val="Heading5"/>
-    <w:uiPriority w:val="9"/>
-    <w:rsid w:val="007E0232"/>
-    <w:rPr>
-      <w:rFonts w:asciiTheme="majorHAnsi" w:eastAsiaTheme="majorEastAsia" w:hAnsiTheme="majorHAnsi" w:cstheme="majorBidi"/>
-      <w:color w:val="2E74B5" w:themeColor="accent1" w:themeShade="BF"/>
-    </w:rPr>
-  </w:style>
-  <w:style w:type="paragraph" w:styleId="BalloonText">
-    <w:name w:val="Balloon Text"/>
-    <w:basedOn w:val="Normal"/>
-    <w:link w:val="BalloonTextChar"/>
-    <w:uiPriority w:val="99"/>
-    <w:semiHidden/>
-    <w:unhideWhenUsed/>
-    <w:rsid w:val="00A922E4"/>
-    <w:rPr>
-      <w:rFonts w:ascii="Tahoma" w:hAnsi="Tahoma" w:cs="Tahoma"/>
-      <w:sz w:val="16"/>
-      <w:szCs w:val="16"/>
-    </w:rPr>
-  </w:style>
-  <w:style w:type="character" w:customStyle="1" w:styleId="BalloonTextChar">
-    <w:name w:val="Balloon Text Char"/>
-    <w:link w:val="BalloonText"/>
-    <w:uiPriority w:val="99"/>
-    <w:semiHidden/>
-    <w:rsid w:val="00A922E4"/>
-    <w:rPr>
-      <w:rFonts w:ascii="Tahoma" w:eastAsia="Calibri" w:hAnsi="Tahoma" w:cs="Tahoma"/>
-      <w:sz w:val="16"/>
-      <w:szCs w:val="16"/>
-    </w:rPr>
-  </w:style>
-  <w:style w:type="paragraph" w:styleId="TOCHeading">
-    <w:name w:val="TOC Heading"/>
-    <w:basedOn w:val="Heading1"/>
-    <w:next w:val="Normal"/>
-    <w:uiPriority w:val="39"/>
-    <w:unhideWhenUsed/>
-    <w:qFormat/>
-    <w:rsid w:val="00A922E4"/>
-    <w:pPr>
-      <w:outlineLvl w:val="9"/>
-    </w:pPr>
-  </w:style>
-  <w:style w:type="paragraph" w:styleId="TOC2">
-    <w:name w:val="toc 2"/>
-    <w:basedOn w:val="Normal"/>
-    <w:next w:val="Normal"/>
-    <w:autoRedefine/>
-    <w:uiPriority w:val="39"/>
-    <w:unhideWhenUsed/>
-    <w:qFormat/>
-    <w:rsid w:val="00A922E4"/>
-    <w:pPr>
-      <w:tabs>
-        <w:tab w:val="right" w:leader="dot" w:pos="9350"/>
-      </w:tabs>
-      <w:spacing w:after="100"/>
-      <w:ind w:left="220"/>
-    </w:pPr>
-    <w:rPr>
-      <w:rFonts w:eastAsia="Times New Roman"/>
-      <w:noProof/>
-    </w:rPr>
-  </w:style>
-  <w:style w:type="paragraph" w:styleId="TOC1">
-    <w:name w:val="toc 1"/>
-    <w:basedOn w:val="Normal"/>
-    <w:next w:val="Normal"/>
-    <w:autoRedefine/>
-    <w:uiPriority w:val="39"/>
-    <w:unhideWhenUsed/>
-    <w:qFormat/>
-    <w:rsid w:val="00A922E4"/>
-    <w:pPr>
-      <w:tabs>
-        <w:tab w:val="right" w:leader="dot" w:pos="9350"/>
-      </w:tabs>
-      <w:spacing w:after="100"/>
-    </w:pPr>
-    <w:rPr>
-      <w:rFonts w:eastAsia="Times New Roman"/>
-    </w:rPr>
-  </w:style>
-  <w:style w:type="paragraph" w:styleId="TOC3">
-    <w:name w:val="toc 3"/>
-    <w:basedOn w:val="Normal"/>
-    <w:next w:val="Normal"/>
-    <w:autoRedefine/>
-    <w:uiPriority w:val="39"/>
-    <w:unhideWhenUsed/>
-    <w:qFormat/>
-    <w:rsid w:val="00A922E4"/>
-    <w:pPr>
-      <w:spacing w:after="100"/>
-      <w:ind w:left="440"/>
-    </w:pPr>
-    <w:rPr>
-      <w:rFonts w:eastAsia="Times New Roman"/>
-    </w:rPr>
-  </w:style>
-  <w:style w:type="paragraph" w:styleId="Header">
-    <w:name w:val="header"/>
-    <w:basedOn w:val="Normal"/>
-    <w:link w:val="HeaderChar"/>
-    <w:uiPriority w:val="99"/>
-    <w:unhideWhenUsed/>
-    <w:rsid w:val="00A922E4"/>
-    <w:pPr>
-      <w:tabs>
-        <w:tab w:val="center" w:pos="4680"/>
-        <w:tab w:val="right" w:pos="9360"/>
-      </w:tabs>
-    </w:pPr>
-  </w:style>
-  <w:style w:type="character" w:customStyle="1" w:styleId="HeaderChar">
-    <w:name w:val="Header Char"/>
-    <w:basedOn w:val="DefaultParagraphFont"/>
-    <w:link w:val="Header"/>
-    <w:uiPriority w:val="99"/>
-    <w:rsid w:val="00A922E4"/>
-    <w:rPr>
-      <w:rFonts w:ascii="Calibri" w:eastAsia="Calibri" w:hAnsi="Calibri" w:cs="Times New Roman"/>
-    </w:rPr>
-  </w:style>
-  <w:style w:type="paragraph" w:styleId="Footer">
-    <w:name w:val="footer"/>
-    <w:basedOn w:val="Normal"/>
-    <w:link w:val="FooterChar"/>
-    <w:uiPriority w:val="99"/>
-    <w:unhideWhenUsed/>
-    <w:rsid w:val="00A922E4"/>
-    <w:pPr>
-      <w:tabs>
-        <w:tab w:val="center" w:pos="4680"/>
-        <w:tab w:val="right" w:pos="9360"/>
-      </w:tabs>
-    </w:pPr>
-  </w:style>
-  <w:style w:type="character" w:customStyle="1" w:styleId="FooterChar">
-    <w:name w:val="Footer Char"/>
-    <w:basedOn w:val="DefaultParagraphFont"/>
-    <w:link w:val="Footer"/>
-    <w:uiPriority w:val="99"/>
-    <w:rsid w:val="00A922E4"/>
-    <w:rPr>
-      <w:rFonts w:ascii="Calibri" w:eastAsia="Calibri" w:hAnsi="Calibri" w:cs="Times New Roman"/>
-    </w:rPr>
-  </w:style>
-  <w:style w:type="paragraph" w:styleId="Caption">
-    <w:name w:val="caption"/>
-    <w:basedOn w:val="Normal"/>
-    <w:next w:val="Normal"/>
-    <w:uiPriority w:val="35"/>
-    <w:unhideWhenUsed/>
-    <w:qFormat/>
-    <w:rsid w:val="00A922E4"/>
-    <w:rPr>
-      <w:b/>
-      <w:bCs/>
-      <w:color w:val="4F81BD"/>
-      <w:sz w:val="18"/>
-      <w:szCs w:val="18"/>
-    </w:rPr>
-  </w:style>
-  <w:style w:type="paragraph" w:customStyle="1" w:styleId="CCode">
-    <w:name w:val="C_Code"/>
-    <w:basedOn w:val="Normal"/>
-    <w:link w:val="CCodeChar"/>
-    <w:qFormat/>
-    <w:rsid w:val="00A922E4"/>
-    <w:pPr>
-      <w:spacing w:after="120"/>
-      <w:ind w:left="720"/>
-    </w:pPr>
-    <w:rPr>
-      <w:rFonts w:eastAsia="Times New Roman"/>
-      <w:color w:val="548DD4"/>
-      <w:kern w:val="28"/>
-      <w:sz w:val="18"/>
-      <w:szCs w:val="18"/>
-    </w:rPr>
-  </w:style>
-  <w:style w:type="character" w:customStyle="1" w:styleId="CCodeChar">
-    <w:name w:val="C_Code Char"/>
-    <w:link w:val="CCode"/>
-    <w:rsid w:val="00A922E4"/>
-    <w:rPr>
-      <w:rFonts w:ascii="Calibri" w:eastAsia="Times New Roman" w:hAnsi="Calibri" w:cs="Times New Roman"/>
-      <w:color w:val="548DD4"/>
-      <w:kern w:val="28"/>
-      <w:sz w:val="18"/>
-      <w:szCs w:val="18"/>
-    </w:rPr>
-  </w:style>
-  <w:style w:type="paragraph" w:styleId="DocumentMap">
-    <w:name w:val="Document Map"/>
-    <w:basedOn w:val="Normal"/>
-    <w:link w:val="DocumentMapChar"/>
-    <w:uiPriority w:val="99"/>
-    <w:semiHidden/>
-    <w:unhideWhenUsed/>
-    <w:rsid w:val="00A922E4"/>
-    <w:rPr>
-      <w:rFonts w:ascii="Tahoma" w:hAnsi="Tahoma" w:cs="Tahoma"/>
-      <w:sz w:val="16"/>
-      <w:szCs w:val="16"/>
-    </w:rPr>
-  </w:style>
-  <w:style w:type="character" w:customStyle="1" w:styleId="DocumentMapChar">
-    <w:name w:val="Document Map Char"/>
-    <w:link w:val="DocumentMap"/>
-    <w:uiPriority w:val="99"/>
-    <w:semiHidden/>
-    <w:rsid w:val="00A922E4"/>
-    <w:rPr>
-      <w:rFonts w:ascii="Tahoma" w:eastAsia="Calibri" w:hAnsi="Tahoma" w:cs="Tahoma"/>
-      <w:sz w:val="16"/>
-      <w:szCs w:val="16"/>
-    </w:rPr>
-  </w:style>
-  <w:style w:type="paragraph" w:styleId="TOC4">
-    <w:name w:val="toc 4"/>
-    <w:basedOn w:val="Normal"/>
-    <w:next w:val="Normal"/>
-    <w:autoRedefine/>
-    <w:uiPriority w:val="39"/>
-    <w:unhideWhenUsed/>
-    <w:rsid w:val="00A922E4"/>
-    <w:pPr>
-      <w:spacing w:after="100"/>
-      <w:ind w:left="660"/>
-    </w:pPr>
-    <w:rPr>
-      <w:rFonts w:eastAsia="Times New Roman"/>
-    </w:rPr>
-  </w:style>
-  <w:style w:type="paragraph" w:styleId="TOC5">
-    <w:name w:val="toc 5"/>
-    <w:basedOn w:val="Normal"/>
-    <w:next w:val="Normal"/>
-    <w:autoRedefine/>
-    <w:uiPriority w:val="39"/>
-    <w:unhideWhenUsed/>
-    <w:rsid w:val="00A922E4"/>
-    <w:pPr>
-      <w:spacing w:after="100"/>
-      <w:ind w:left="880"/>
-    </w:pPr>
-    <w:rPr>
-      <w:rFonts w:eastAsia="Times New Roman"/>
-    </w:rPr>
-  </w:style>
-  <w:style w:type="paragraph" w:styleId="TOC6">
-    <w:name w:val="toc 6"/>
-    <w:basedOn w:val="Normal"/>
-    <w:next w:val="Normal"/>
-    <w:autoRedefine/>
-    <w:uiPriority w:val="39"/>
-    <w:unhideWhenUsed/>
-    <w:rsid w:val="00A922E4"/>
-    <w:pPr>
-      <w:spacing w:after="100"/>
-      <w:ind w:left="1100"/>
-    </w:pPr>
-    <w:rPr>
-      <w:rFonts w:eastAsia="Times New Roman"/>
-    </w:rPr>
-  </w:style>
-  <w:style w:type="paragraph" w:styleId="TOC7">
-    <w:name w:val="toc 7"/>
-    <w:basedOn w:val="Normal"/>
-    <w:next w:val="Normal"/>
-    <w:autoRedefine/>
-    <w:uiPriority w:val="39"/>
-    <w:unhideWhenUsed/>
-    <w:rsid w:val="00A922E4"/>
-    <w:pPr>
-      <w:spacing w:after="100"/>
-      <w:ind w:left="1320"/>
-    </w:pPr>
-    <w:rPr>
-      <w:rFonts w:eastAsia="Times New Roman"/>
-    </w:rPr>
-  </w:style>
-  <w:style w:type="paragraph" w:styleId="TOC8">
-    <w:name w:val="toc 8"/>
-    <w:basedOn w:val="Normal"/>
-    <w:next w:val="Normal"/>
-    <w:autoRedefine/>
-    <w:uiPriority w:val="39"/>
-    <w:unhideWhenUsed/>
-    <w:rsid w:val="00A922E4"/>
-    <w:pPr>
-      <w:spacing w:after="100"/>
-      <w:ind w:left="1540"/>
-    </w:pPr>
-    <w:rPr>
-      <w:rFonts w:eastAsia="Times New Roman"/>
-    </w:rPr>
-  </w:style>
-  <w:style w:type="paragraph" w:styleId="TOC9">
-    <w:name w:val="toc 9"/>
-    <w:basedOn w:val="Normal"/>
-    <w:next w:val="Normal"/>
-    <w:autoRedefine/>
-    <w:uiPriority w:val="39"/>
-    <w:unhideWhenUsed/>
-    <w:rsid w:val="00A922E4"/>
-    <w:pPr>
-      <w:spacing w:after="100"/>
-      <w:ind w:left="1760"/>
-    </w:pPr>
-    <w:rPr>
-      <w:rFonts w:eastAsia="Times New Roman"/>
-    </w:rPr>
-  </w:style>
-  <w:style w:type="table" w:styleId="TableGrid">
-    <w:name w:val="Table Grid"/>
-    <w:basedOn w:val="TableNormal"/>
-    <w:uiPriority w:val="59"/>
-    <w:rsid w:val="00A922E4"/>
-    <w:pPr>
-      <w:spacing w:after="0" w:line="240" w:lineRule="auto"/>
-    </w:pPr>
-    <w:rPr>
-      <w:rFonts w:ascii="Calibri" w:eastAsia="Calibri" w:hAnsi="Calibri" w:cs="Times New Roman"/>
-      <w:sz w:val="20"/>
-      <w:szCs w:val="20"/>
-    </w:rPr>
-    <w:tblPr>
-      <w:tblInd w:w="0" w:type="dxa"/>
-      <w:tblBorders>
-        <w:top w:val="single" w:sz="4" w:space="0" w:color="auto"/>
-        <w:left w:val="single" w:sz="4" w:space="0" w:color="auto"/>
-        <w:bottom w:val="single" w:sz="4" w:space="0" w:color="auto"/>
-        <w:right w:val="single" w:sz="4" w:space="0" w:color="auto"/>
-        <w:insideH w:val="single" w:sz="4" w:space="0" w:color="auto"/>
-        <w:insideV w:val="single" w:sz="4" w:space="0" w:color="auto"/>
-      </w:tblBorders>
-      <w:tblCellMar>
-        <w:top w:w="0" w:type="dxa"/>
-        <w:left w:w="108" w:type="dxa"/>
-        <w:bottom w:w="0" w:type="dxa"/>
-        <w:right w:w="108" w:type="dxa"/>
-      </w:tblCellMar>
-    </w:tblPr>
-  </w:style>
-  <w:style w:type="character" w:styleId="PlaceholderText">
-    <w:name w:val="Placeholder Text"/>
-    <w:uiPriority w:val="99"/>
-    <w:semiHidden/>
-    <w:rsid w:val="00A922E4"/>
-    <w:rPr>
-      <w:color w:val="808080"/>
-    </w:rPr>
-  </w:style>
-  <w:style w:type="character" w:styleId="CommentReference">
-    <w:name w:val="annotation reference"/>
-    <w:uiPriority w:val="99"/>
-    <w:semiHidden/>
-    <w:unhideWhenUsed/>
-    <w:rsid w:val="00A922E4"/>
-    <w:rPr>
-      <w:sz w:val="16"/>
-      <w:szCs w:val="16"/>
-    </w:rPr>
-  </w:style>
-  <w:style w:type="paragraph" w:styleId="CommentText">
-    <w:name w:val="annotation text"/>
-    <w:basedOn w:val="Normal"/>
-    <w:link w:val="CommentTextChar"/>
-    <w:uiPriority w:val="99"/>
-    <w:semiHidden/>
-    <w:unhideWhenUsed/>
-    <w:rsid w:val="00A922E4"/>
-    <w:rPr>
-      <w:sz w:val="20"/>
-      <w:szCs w:val="20"/>
-    </w:rPr>
-  </w:style>
-  <w:style w:type="character" w:customStyle="1" w:styleId="CommentTextChar">
-    <w:name w:val="Comment Text Char"/>
-    <w:basedOn w:val="DefaultParagraphFont"/>
-    <w:link w:val="CommentText"/>
-    <w:uiPriority w:val="99"/>
-    <w:semiHidden/>
-    <w:rsid w:val="00A922E4"/>
-    <w:rPr>
-      <w:rFonts w:ascii="Calibri" w:eastAsia="Calibri" w:hAnsi="Calibri" w:cs="Times New Roman"/>
-      <w:sz w:val="20"/>
-      <w:szCs w:val="20"/>
-    </w:rPr>
-  </w:style>
-  <w:style w:type="paragraph" w:styleId="CommentSubject">
-    <w:name w:val="annotation subject"/>
-    <w:basedOn w:val="CommentText"/>
-    <w:next w:val="CommentText"/>
-    <w:link w:val="CommentSubjectChar"/>
-    <w:uiPriority w:val="99"/>
-    <w:semiHidden/>
-    <w:unhideWhenUsed/>
-    <w:rsid w:val="00A922E4"/>
-    <w:rPr>
-      <w:b/>
-      <w:bCs/>
-    </w:rPr>
-  </w:style>
-  <w:style w:type="character" w:customStyle="1" w:styleId="CommentSubjectChar">
-    <w:name w:val="Comment Subject Char"/>
-    <w:link w:val="CommentSubject"/>
-    <w:uiPriority w:val="99"/>
-    <w:semiHidden/>
-    <w:rsid w:val="00A922E4"/>
-    <w:rPr>
-      <w:rFonts w:ascii="Calibri" w:eastAsia="Calibri" w:hAnsi="Calibri" w:cs="Times New Roman"/>
-      <w:b/>
-      <w:bCs/>
-      <w:sz w:val="20"/>
-      <w:szCs w:val="20"/>
-    </w:rPr>
-  </w:style>
-  <w:style w:type="character" w:styleId="FollowedHyperlink">
-    <w:name w:val="FollowedHyperlink"/>
-    <w:basedOn w:val="DefaultParagraphFont"/>
-    <w:uiPriority w:val="99"/>
-    <w:semiHidden/>
-    <w:unhideWhenUsed/>
-    <w:rsid w:val="00871379"/>
-    <w:rPr>
-      <w:color w:val="954F72" w:themeColor="followedHyperlink"/>
-      <w:u w:val="single"/>
-    </w:rPr>
+    <w:rsid w:val="007077A4"/>
   </w:style>
 </w:styles>
 </file>
@@ -5646,7 +7691,7 @@
   <a:extraClrSchemeLst/>
   <a:extLst>
     <a:ext uri="{05A4C25C-085E-4340-85A3-A5531E510DB2}">
-      <thm15:themeFamily xmlns:thm15="http://schemas.microsoft.com/office/thememl/2012/main" xmlns="" name="Office Theme" id="{62F939B6-93AF-4DB8-9C6B-D6C7DFDC589F}" vid="{4A3C46E8-61CC-4603-A589-7422A47A8E4A}"/>
+      <thm15:themeFamily xmlns:thm15="http://schemas.microsoft.com/office/thememl/2012/main" name="Office Theme" id="{62F939B6-93AF-4DB8-9C6B-D6C7DFDC589F}" vid="{4A3C46E8-61CC-4603-A589-7422A47A8E4A}"/>
     </a:ext>
   </a:extLst>
 </a:theme>
@@ -5657,7 +7702,7 @@
 </file>
 
 <file path=customXml/itemProps1.xml><?xml version="1.0" encoding="utf-8"?>
-<ds:datastoreItem xmlns:ds="http://schemas.openxmlformats.org/officeDocument/2006/customXml" ds:itemID="{2ECDEC36-1377-3A43-BB26-3F5EA8DE51CA}">
+<ds:datastoreItem xmlns:ds="http://schemas.openxmlformats.org/officeDocument/2006/customXml" ds:itemID="{86B56AAA-6C86-0343-88D0-34233FAF63DC}">
   <ds:schemaRefs>
     <ds:schemaRef ds:uri="http://schemas.openxmlformats.org/officeDocument/2006/bibliography"/>
   </ds:schemaRefs>

</xml_diff>

<commit_message>
changes to the http document
</commit_message>
<xml_diff>
--- a/labmanual/English/WW101-07c-HTTP.docx
+++ b/labmanual/English/WW101-07c-HTTP.docx
@@ -86,13 +86,8 @@
         <w:t>use M</w:t>
       </w:r>
       <w:r>
-        <w:t xml:space="preserve">odel of the WICED </w:t>
-      </w:r>
-      <w:proofErr w:type="spellStart"/>
-      <w:r>
-        <w:t>http_client</w:t>
-      </w:r>
-      <w:proofErr w:type="spellEnd"/>
+        <w:t>odel of the WICED http_client</w:t>
+      </w:r>
       <w:r>
         <w:t xml:space="preserve"> library</w:t>
       </w:r>
@@ -177,13 +172,8 @@
       <w:r>
         <w:t xml:space="preserve">the </w:t>
       </w:r>
-      <w:proofErr w:type="spellStart"/>
-      <w:r>
-        <w:t>IoT</w:t>
-      </w:r>
-      <w:proofErr w:type="spellEnd"/>
-      <w:r>
-        <w:t xml:space="preserve"> </w:t>
+      <w:r>
+        <w:t xml:space="preserve">IoT </w:t>
       </w:r>
       <w:r>
         <w:t>C</w:t>
@@ -231,34 +221,13 @@
     <w:p/>
     <w:p>
       <w:r>
-        <w:t xml:space="preserve">As </w:t>
-      </w:r>
-      <w:proofErr w:type="spellStart"/>
-      <w:r>
-        <w:t>IoT</w:t>
-      </w:r>
-      <w:proofErr w:type="spellEnd"/>
-      <w:r>
-        <w:t xml:space="preserve"> emerged, it was only natural and financially advantageous for </w:t>
+        <w:t xml:space="preserve">As IoT emerged, it was only natural and financially advantageous for </w:t>
       </w:r>
       <w:r>
         <w:t xml:space="preserve">companies to extend their existing infrastructure to enable </w:t>
       </w:r>
-      <w:proofErr w:type="spellStart"/>
-      <w:r>
-        <w:t>IoT</w:t>
-      </w:r>
-      <w:proofErr w:type="spellEnd"/>
-      <w:r>
-        <w:t xml:space="preserve"> devices to communicate with the existing Web services.  Although HTTP has issues which make it less than “perfect” for </w:t>
-      </w:r>
-      <w:proofErr w:type="spellStart"/>
-      <w:r>
-        <w:t>IoT</w:t>
-      </w:r>
-      <w:proofErr w:type="spellEnd"/>
-      <w:r>
-        <w:t>, it is still the most important standard because of the huge investment that has been made in the existing Internet infrastructure.</w:t>
+      <w:r>
+        <w:t>IoT devices to communicate with the existing Web services.  Although HTTP has issues which make it less than “perfect” for IoT, it is still the most important standard because of the huge investment that has been made in the existing Internet infrastructure.</w:t>
       </w:r>
     </w:p>
     <w:p>
@@ -337,21 +306,8 @@
         <w:t xml:space="preserve">strings </w:t>
       </w:r>
       <w:r>
-        <w:t>in the form of “</w:t>
-      </w:r>
-      <w:proofErr w:type="spellStart"/>
-      <w:r>
-        <w:t>headername</w:t>
-      </w:r>
-      <w:proofErr w:type="spellEnd"/>
-      <w:r>
-        <w:t xml:space="preserve">:  </w:t>
-      </w:r>
-      <w:proofErr w:type="spellStart"/>
-      <w:r>
-        <w:t>headervalue</w:t>
-      </w:r>
-      <w:proofErr w:type="spellEnd"/>
+        <w:t>in the form of “headername:  headervalue</w:t>
+      </w:r>
       <w:r>
         <w:t>\r\n</w:t>
       </w:r>
@@ -386,15 +342,7 @@
         <w:t xml:space="preserve">payload </w:t>
       </w:r>
       <w:r>
-        <w:t xml:space="preserve">(as many bytes as required e.g. a file or an html page or a </w:t>
-      </w:r>
-      <w:proofErr w:type="spellStart"/>
-      <w:r>
-        <w:t>json</w:t>
-      </w:r>
-      <w:proofErr w:type="spellEnd"/>
-      <w:r>
-        <w:t xml:space="preserve"> document)</w:t>
+        <w:t>(as many bytes as required e.g. a file or an html page or a json document)</w:t>
       </w:r>
     </w:p>
     <w:p>
@@ -643,19 +591,7 @@
           <w:rPr>
             <w:rStyle w:val="Hyperlink"/>
           </w:rPr>
-          <w:t>Stat</w:t>
-        </w:r>
-        <w:r>
-          <w:rPr>
-            <w:rStyle w:val="Hyperlink"/>
-          </w:rPr>
-          <w:t>u</w:t>
-        </w:r>
-        <w:r>
-          <w:rPr>
-            <w:rStyle w:val="Hyperlink"/>
-          </w:rPr>
-          <w:t>s Code</w:t>
+          <w:t>Status Code</w:t>
         </w:r>
       </w:hyperlink>
       <w:r>
@@ -677,15 +613,7 @@
         <w:t>The Status Message (a short human readable text version of the status code)</w:t>
       </w:r>
       <w:r>
-        <w:t xml:space="preserve">.  This should not be processed by your client to </w:t>
-      </w:r>
-      <w:proofErr w:type="gramStart"/>
-      <w:r>
-        <w:t>take action</w:t>
-      </w:r>
-      <w:proofErr w:type="gramEnd"/>
-      <w:r>
-        <w:t>, use the Status Code instead.</w:t>
+        <w:t>.  This should not be processed by your client to take action, use the Status Code instead.</w:t>
       </w:r>
     </w:p>
     <w:p>
@@ -755,11 +683,6 @@
           <w:b/>
         </w:rPr>
         <w:instrText xml:space="preserve"> HYPERLINK "https://developer.mozilla.org/en-US/docs/Web/HTTP/Messages" </w:instrText>
-      </w:r>
-      <w:r>
-        <w:rPr>
-          <w:b/>
-        </w:rPr>
       </w:r>
       <w:r>
         <w:rPr>
@@ -993,15 +916,7 @@
         <w:t>s</w:t>
       </w:r>
       <w:r>
-        <w:t xml:space="preserve">afe) – This Method performs the same operation as “GET” except it only </w:t>
-      </w:r>
-      <w:proofErr w:type="gramStart"/>
-      <w:r>
-        <w:t>reply’s</w:t>
-      </w:r>
-      <w:proofErr w:type="gramEnd"/>
-      <w:r>
-        <w:t xml:space="preserve"> with the Headers and does not return the Content.</w:t>
+        <w:t>afe) – This Method performs the same operation as “GET” except it only reply’s with the Headers and does not return the Content.</w:t>
       </w:r>
     </w:p>
     <w:p>
@@ -1067,15 +982,7 @@
         <w:t>n</w:t>
       </w:r>
       <w:r>
-        <w:t xml:space="preserve">on-safe, non-idempotent) – The Client asks the Server to update the Resource based on the Content attached to the message.  An example of this method is sending </w:t>
-      </w:r>
-      <w:proofErr w:type="gramStart"/>
-      <w:r>
-        <w:t>an</w:t>
-      </w:r>
-      <w:proofErr w:type="gramEnd"/>
-      <w:r>
-        <w:t xml:space="preserve"> temperature to the server which will be saved into the database.  The Server knows the length of the Content based on the Header “Content-length” and the MIME Type based on the Header “Content-type”.</w:t>
+        <w:t>on-safe, non-idempotent) – The Client asks the Server to update the Resource based on the Content attached to the message.  An example of this method is sending an temperature to the server which will be saved into the database.  The Server knows the length of the Content based on the Header “Content-length” and the MIME Type based on the Header “Content-type”.</w:t>
       </w:r>
     </w:p>
     <w:p>
@@ -1148,15 +1055,7 @@
         <w:t xml:space="preserve"> (safe, idempotent) – This </w:t>
       </w:r>
       <w:r>
-        <w:t>Method is an infrequently implemented debugging Method that should cause the server to reply with the Client Message (</w:t>
-      </w:r>
-      <w:proofErr w:type="spellStart"/>
-      <w:r>
-        <w:t>echo’d</w:t>
-      </w:r>
-      <w:proofErr w:type="spellEnd"/>
-      <w:r>
-        <w:t xml:space="preserve"> back)</w:t>
+        <w:t>Method is an infrequently implemented debugging Method that should cause the server to reply with the Client Message (echo’d back)</w:t>
       </w:r>
     </w:p>
     <w:p>
@@ -1188,15 +1087,7 @@
         <w:t xml:space="preserve">This method </w:t>
       </w:r>
       <w:r>
-        <w:t xml:space="preserve">requests the Server to open a tunneling TCP connection.  This method is probably never used in an </w:t>
-      </w:r>
-      <w:proofErr w:type="spellStart"/>
-      <w:r>
-        <w:t>IoT</w:t>
-      </w:r>
-      <w:proofErr w:type="spellEnd"/>
-      <w:r>
-        <w:t xml:space="preserve"> application.</w:t>
+        <w:t>requests the Server to open a tunneling TCP connection.  This method is probably never used in an IoT application.</w:t>
       </w:r>
     </w:p>
     <w:p/>
@@ -1207,13 +1098,8 @@
       <w:r>
         <w:t xml:space="preserve">the </w:t>
       </w:r>
-      <w:proofErr w:type="spellStart"/>
-      <w:r>
-        <w:t>idempotence</w:t>
-      </w:r>
-      <w:proofErr w:type="spellEnd"/>
-      <w:r>
-        <w:t xml:space="preserve"> and safety of these methods is established by convention.  There is no technical reason why a “GET” couldn’t delete the resource or a “PUT” couldn’t</w:t>
+      <w:r>
+        <w:t>idempotence and safety of these methods is established by convention.  There is no technical reason why a “GET” couldn’t delete the resource or a “PUT” couldn’t</w:t>
       </w:r>
       <w:r>
         <w:t xml:space="preserve"> return the resource, but people who implement web servers like that should be beaten for the scum that they are.</w:t>
@@ -1302,7 +1188,6 @@
       <w:r>
         <w:t xml:space="preserve">The </w:t>
       </w:r>
-      <w:proofErr w:type="gramStart"/>
       <w:r>
         <w:t>“</w:t>
       </w:r>
@@ -1310,11 +1195,7 @@
         <w:t>?</w:t>
       </w:r>
       <w:r>
-        <w:t>option</w:t>
-      </w:r>
-      <w:proofErr w:type="gramEnd"/>
-      <w:r>
-        <w:t xml:space="preserve">=28” is </w:t>
+        <w:t xml:space="preserve">option=28” is </w:t>
       </w:r>
       <w:r>
         <w:t>an option that is sent to the server</w:t>
@@ -1332,26 +1213,13 @@
         <w:t>generic</w:t>
       </w:r>
       <w:r>
-        <w:t xml:space="preserve"> terms this is “protocol://</w:t>
-      </w:r>
-      <w:proofErr w:type="spellStart"/>
-      <w:r>
-        <w:t>serverName</w:t>
-      </w:r>
-      <w:proofErr w:type="spellEnd"/>
-      <w:r>
-        <w:t>/</w:t>
-      </w:r>
-      <w:proofErr w:type="spellStart"/>
+        <w:t xml:space="preserve"> terms this is “protocol://serverName/</w:t>
+      </w:r>
       <w:r>
         <w:t>path</w:t>
       </w:r>
       <w:r>
-        <w:t>?option</w:t>
-      </w:r>
-      <w:proofErr w:type="spellEnd"/>
-      <w:r>
-        <w:t xml:space="preserve">”.  </w:t>
+        <w:t xml:space="preserve">?option”.  </w:t>
       </w:r>
     </w:p>
     <w:p/>
@@ -1429,26 +1297,10 @@
         <w:t>user</w:t>
       </w:r>
       <w:r>
-        <w:t>=</w:t>
-      </w:r>
-      <w:proofErr w:type="spellStart"/>
-      <w:r>
-        <w:t>arh&amp;pas</w:t>
-      </w:r>
-      <w:r>
-        <w:t>sword</w:t>
-      </w:r>
-      <w:proofErr w:type="spellEnd"/>
-      <w:r>
-        <w:t>=secret”.  These options must be encoded with “</w:t>
-      </w:r>
-      <w:proofErr w:type="spellStart"/>
-      <w:r>
-        <w:t>url</w:t>
-      </w:r>
-      <w:proofErr w:type="spellEnd"/>
-      <w:r>
-        <w:t xml:space="preserve"> encoding”</w:t>
+        <w:t>=arh&amp;pas</w:t>
+      </w:r>
+      <w:r>
+        <w:t>sword=secret”.  These options must be encoded with “url encoding”</w:t>
       </w:r>
     </w:p>
     <w:p/>
@@ -1487,15 +1339,7 @@
         <w:t>The HTTP headers are just a</w:t>
       </w:r>
       <w:r>
-        <w:t xml:space="preserve"> list of “</w:t>
-      </w:r>
-      <w:proofErr w:type="spellStart"/>
-      <w:r>
-        <w:t>name:value</w:t>
-      </w:r>
-      <w:proofErr w:type="spellEnd"/>
-      <w:r>
-        <w:t>” pairs,</w:t>
+        <w:t xml:space="preserve"> list of “name:value” pairs,</w:t>
       </w:r>
       <w:r>
         <w:t xml:space="preserve"> one per line with the name and the value separated by a “:”.  The names are case insensitive.  The Headers are used to send meta data between the client and server.  The meta data may include, what type of file is being sent, how many bytes are in the f</w:t>
@@ -1522,13 +1366,8 @@
         </w:numPr>
       </w:pPr>
       <w:r>
-        <w:t>Content-type: application/</w:t>
-      </w:r>
-      <w:proofErr w:type="spellStart"/>
-      <w:r>
-        <w:t>json</w:t>
-      </w:r>
-      <w:proofErr w:type="spellEnd"/>
+        <w:t>Content-type: application/json</w:t>
+      </w:r>
     </w:p>
     <w:p>
       <w:pPr>
@@ -1575,13 +1414,8 @@
         </w:numPr>
       </w:pPr>
       <w:r>
-        <w:t>Accept: application/</w:t>
-      </w:r>
-      <w:proofErr w:type="spellStart"/>
-      <w:r>
-        <w:t>json</w:t>
-      </w:r>
-      <w:proofErr w:type="spellEnd"/>
+        <w:t>Accept: application/json</w:t>
+      </w:r>
     </w:p>
     <w:p>
       <w:pPr>
@@ -1592,15 +1426,7 @@
         </w:numPr>
       </w:pPr>
       <w:r>
-        <w:t xml:space="preserve">Accept-Language: </w:t>
-      </w:r>
-      <w:proofErr w:type="spellStart"/>
-      <w:r>
-        <w:t>en</w:t>
-      </w:r>
-      <w:proofErr w:type="spellEnd"/>
-      <w:r>
-        <w:t>-US, de</w:t>
+        <w:t>Accept-Language: en-US, de</w:t>
       </w:r>
     </w:p>
     <w:p>
@@ -1624,15 +1450,7 @@
         </w:numPr>
       </w:pPr>
       <w:r>
-        <w:t xml:space="preserve">Set-cookie: </w:t>
-      </w:r>
-      <w:proofErr w:type="spellStart"/>
-      <w:r>
-        <w:t>nsatrack</w:t>
-      </w:r>
-      <w:proofErr w:type="spellEnd"/>
-      <w:r>
-        <w:t>=129</w:t>
+        <w:t>Set-cookie: nsatrack=129</w:t>
       </w:r>
     </w:p>
     <w:p/>
@@ -1664,15 +1482,7 @@
     <w:p/>
     <w:p>
       <w:r>
-        <w:t xml:space="preserve">There are two special </w:t>
-      </w:r>
-      <w:proofErr w:type="gramStart"/>
-      <w:r>
-        <w:t>header</w:t>
-      </w:r>
-      <w:proofErr w:type="gramEnd"/>
-      <w:r>
-        <w:t xml:space="preserve"> for specifying the length and type of the content payload, “Content-type” and “Content-length”</w:t>
+        <w:t>There are two special header for specifying the length and type of the content payload, “Content-type” and “Content-length”</w:t>
       </w:r>
     </w:p>
     <w:p/>
@@ -1682,21 +1492,7 @@
           <w:rPr>
             <w:rStyle w:val="Hyperlink"/>
           </w:rPr>
-          <w:t xml:space="preserve">The “Content-Type” Header </w:t>
-        </w:r>
-        <w:proofErr w:type="spellStart"/>
-        <w:r>
-          <w:rPr>
-            <w:rStyle w:val="Hyperlink"/>
-          </w:rPr>
-          <w:t>a.k.a</w:t>
-        </w:r>
-        <w:proofErr w:type="spellEnd"/>
-        <w:r>
-          <w:rPr>
-            <w:rStyle w:val="Hyperlink"/>
-          </w:rPr>
-          <w:t xml:space="preserve"> </w:t>
+          <w:t xml:space="preserve">The “Content-Type” Header a.k.a </w:t>
         </w:r>
         <w:r>
           <w:rPr>
@@ -1799,26 +1595,13 @@
         <w:t>.</w:t>
       </w:r>
       <w:r>
-        <w:t xml:space="preserve">  Some of the types that are probably useful for </w:t>
-      </w:r>
-      <w:proofErr w:type="spellStart"/>
-      <w:r>
-        <w:t>IoT</w:t>
-      </w:r>
-      <w:proofErr w:type="spellEnd"/>
-      <w:r>
-        <w:t xml:space="preserve"> applications include:</w:t>
-      </w:r>
-    </w:p>
-    <w:p>
-      <w:r>
-        <w:t>application/</w:t>
-      </w:r>
-      <w:proofErr w:type="spellStart"/>
-      <w:r>
-        <w:t>json</w:t>
-      </w:r>
-      <w:proofErr w:type="spellEnd"/>
+        <w:t xml:space="preserve">  Some of the types that are probably useful for IoT applications include:</w:t>
+      </w:r>
+    </w:p>
+    <w:p>
+      <w:r>
+        <w:t>application/json</w:t>
+      </w:r>
     </w:p>
     <w:p>
       <w:r>
@@ -1910,21 +1693,8 @@
         <w:t>nix</w:t>
       </w:r>
       <w:r>
-        <w:t xml:space="preserve"> (Linux, </w:t>
-      </w:r>
-      <w:proofErr w:type="spellStart"/>
-      <w:r>
-        <w:t>MacOS</w:t>
-      </w:r>
-      <w:proofErr w:type="spellEnd"/>
-      <w:r>
-        <w:t>, Windows w/</w:t>
-      </w:r>
-      <w:proofErr w:type="spellStart"/>
-      <w:r>
-        <w:t>cygwin</w:t>
-      </w:r>
-      <w:proofErr w:type="spellEnd"/>
+        <w:t xml:space="preserve"> (Linux, MacOS, Windows w/cygwin</w:t>
+      </w:r>
       <w:r>
         <w:t>)</w:t>
       </w:r>
@@ -2073,15 +1843,7 @@
     <w:p/>
     <w:p>
       <w:r>
-        <w:t>Curl support both http and https.  If you specify the root certificate using the --</w:t>
-      </w:r>
-      <w:proofErr w:type="spellStart"/>
-      <w:r>
-        <w:t>cacert</w:t>
-      </w:r>
-      <w:proofErr w:type="spellEnd"/>
-      <w:r>
-        <w:t xml:space="preserve"> option, curl will validate the certificate before proceeding with the http transaction.</w:t>
+        <w:t>Curl support both http and https.  If you specify the root certificate using the --cacert option, curl will validate the certificate before proceeding with the http transaction.</w:t>
       </w:r>
     </w:p>
     <w:p/>
@@ -2192,21 +1954,7 @@
               <w:rPr>
                 <w:rFonts w:asciiTheme="minorHAnsi" w:hAnsiTheme="minorHAnsi"/>
               </w:rPr>
-              <w:t xml:space="preserve">will be </w:t>
-            </w:r>
-            <w:proofErr w:type="spellStart"/>
-            <w:r>
-              <w:rPr>
-                <w:rFonts w:asciiTheme="minorHAnsi" w:hAnsiTheme="minorHAnsi"/>
-              </w:rPr>
-              <w:t>echo’d</w:t>
-            </w:r>
-            <w:proofErr w:type="spellEnd"/>
-            <w:r>
-              <w:rPr>
-                <w:rFonts w:asciiTheme="minorHAnsi" w:hAnsiTheme="minorHAnsi"/>
-              </w:rPr>
-              <w:t xml:space="preserve"> to the screen</w:t>
+              <w:t>will be echo’d to the screen</w:t>
             </w:r>
           </w:p>
         </w:tc>
@@ -2412,23 +2160,7 @@
               <w:rPr>
                 <w:rFonts w:asciiTheme="minorHAnsi" w:hAnsiTheme="minorHAnsi"/>
               </w:rPr>
-              <w:t>-H “</w:t>
-            </w:r>
-            <w:proofErr w:type="spellStart"/>
-            <w:proofErr w:type="gramStart"/>
-            <w:r>
-              <w:rPr>
-                <w:rFonts w:asciiTheme="minorHAnsi" w:hAnsiTheme="minorHAnsi"/>
-              </w:rPr>
-              <w:t>headername:headervalue</w:t>
-            </w:r>
-            <w:proofErr w:type="spellEnd"/>
-            <w:proofErr w:type="gramEnd"/>
-            <w:r>
-              <w:rPr>
-                <w:rFonts w:asciiTheme="minorHAnsi" w:hAnsiTheme="minorHAnsi"/>
-              </w:rPr>
-              <w:t>”</w:t>
+              <w:t>-H “headername:headervalue”</w:t>
             </w:r>
           </w:p>
         </w:tc>
@@ -2492,21 +2224,7 @@
               <w:rPr>
                 <w:rFonts w:asciiTheme="minorHAnsi" w:hAnsiTheme="minorHAnsi"/>
               </w:rPr>
-              <w:t xml:space="preserve">H “x-some-custom: </w:t>
-            </w:r>
-            <w:proofErr w:type="spellStart"/>
-            <w:r>
-              <w:rPr>
-                <w:rFonts w:asciiTheme="minorHAnsi" w:hAnsiTheme="minorHAnsi"/>
-              </w:rPr>
-              <w:t>someValue</w:t>
-            </w:r>
-            <w:proofErr w:type="spellEnd"/>
-            <w:r>
-              <w:rPr>
-                <w:rFonts w:asciiTheme="minorHAnsi" w:hAnsiTheme="minorHAnsi"/>
-              </w:rPr>
-              <w:t xml:space="preserve">” </w:t>
+              <w:t xml:space="preserve">H “x-some-custom: someValue” </w:t>
             </w:r>
             <w:r>
               <w:t>http://httpbin.org</w:t>
@@ -2593,14 +2311,7 @@
               <w:rPr>
                 <w:rFonts w:asciiTheme="minorHAnsi" w:hAnsiTheme="minorHAnsi"/>
               </w:rPr>
-              <w:t>--</w:t>
-            </w:r>
-            <w:proofErr w:type="spellStart"/>
-            <w:r>
-              <w:rPr>
-                <w:rFonts w:asciiTheme="minorHAnsi" w:hAnsiTheme="minorHAnsi"/>
-              </w:rPr>
-              <w:t>data</w:t>
+              <w:t>--data</w:t>
             </w:r>
             <w:r>
               <w:rPr>
@@ -2608,7 +2319,6 @@
               </w:rPr>
               <w:t>binary</w:t>
             </w:r>
-            <w:proofErr w:type="spellEnd"/>
             <w:r>
               <w:rPr>
                 <w:rFonts w:asciiTheme="minorHAnsi" w:hAnsiTheme="minorHAnsi"/>
@@ -2637,21 +2347,7 @@
               <w:rPr>
                 <w:rFonts w:asciiTheme="minorHAnsi" w:hAnsiTheme="minorHAnsi"/>
               </w:rPr>
-              <w:t xml:space="preserve"> and “Content-Type: application/x-www-form-</w:t>
-            </w:r>
-            <w:proofErr w:type="spellStart"/>
-            <w:r>
-              <w:rPr>
-                <w:rFonts w:asciiTheme="minorHAnsi" w:hAnsiTheme="minorHAnsi"/>
-              </w:rPr>
-              <w:t>urlencoded</w:t>
-            </w:r>
-            <w:proofErr w:type="spellEnd"/>
-            <w:r>
-              <w:rPr>
-                <w:rFonts w:asciiTheme="minorHAnsi" w:hAnsiTheme="minorHAnsi"/>
-              </w:rPr>
-              <w:t>” header.</w:t>
+              <w:t xml:space="preserve"> and “Content-Type: application/x-www-form-urlencoded” header.</w:t>
             </w:r>
           </w:p>
         </w:tc>
@@ -2692,47 +2388,7 @@
                 <w:sz w:val="24"/>
                 <w:szCs w:val="24"/>
               </w:rPr>
-              <w:t>curl -v -X "PUT" -H "content-type: application/</w:t>
-            </w:r>
-            <w:proofErr w:type="spellStart"/>
-            <w:r>
-              <w:rPr>
-                <w:rStyle w:val="s1"/>
-                <w:rFonts w:asciiTheme="minorHAnsi" w:hAnsiTheme="minorHAnsi"/>
-                <w:sz w:val="24"/>
-                <w:szCs w:val="24"/>
-              </w:rPr>
-              <w:t>json</w:t>
-            </w:r>
-            <w:proofErr w:type="spellEnd"/>
-            <w:r>
-              <w:rPr>
-                <w:rStyle w:val="s1"/>
-                <w:rFonts w:asciiTheme="minorHAnsi" w:hAnsiTheme="minorHAnsi"/>
-                <w:sz w:val="24"/>
-                <w:szCs w:val="24"/>
-              </w:rPr>
-              <w:t>" -d "{</w:t>
-            </w:r>
-            <w:proofErr w:type="spellStart"/>
-            <w:r>
-              <w:rPr>
-                <w:rStyle w:val="s1"/>
-                <w:rFonts w:asciiTheme="minorHAnsi" w:hAnsiTheme="minorHAnsi"/>
-                <w:sz w:val="24"/>
-                <w:szCs w:val="24"/>
-              </w:rPr>
-              <w:t>asdf</w:t>
-            </w:r>
-            <w:proofErr w:type="spellEnd"/>
-            <w:r>
-              <w:rPr>
-                <w:rStyle w:val="s1"/>
-                <w:rFonts w:asciiTheme="minorHAnsi" w:hAnsiTheme="minorHAnsi"/>
-                <w:sz w:val="24"/>
-                <w:szCs w:val="24"/>
-              </w:rPr>
-              <w:t xml:space="preserve">}" </w:t>
+              <w:t xml:space="preserve">curl -v -X "PUT" -H "content-type: application/json" -d "{asdf}" </w:t>
             </w:r>
             <w:r>
               <w:rPr>
@@ -2886,27 +2542,7 @@
                 <w:sz w:val="24"/>
                 <w:szCs w:val="24"/>
               </w:rPr>
-              <w:t xml:space="preserve">curl –o </w:t>
-            </w:r>
-            <w:proofErr w:type="spellStart"/>
-            <w:proofErr w:type="gramStart"/>
-            <w:r>
-              <w:rPr>
-                <w:rFonts w:asciiTheme="minorHAnsi" w:hAnsiTheme="minorHAnsi"/>
-                <w:sz w:val="24"/>
-                <w:szCs w:val="24"/>
-              </w:rPr>
-              <w:t>blah.json</w:t>
-            </w:r>
-            <w:proofErr w:type="spellEnd"/>
-            <w:proofErr w:type="gramEnd"/>
-            <w:r>
-              <w:rPr>
-                <w:rFonts w:asciiTheme="minorHAnsi" w:hAnsiTheme="minorHAnsi"/>
-                <w:sz w:val="24"/>
-                <w:szCs w:val="24"/>
-              </w:rPr>
-              <w:t xml:space="preserve"> </w:t>
+              <w:t xml:space="preserve">curl –o blah.json </w:t>
             </w:r>
             <w:r>
               <w:rPr>
@@ -3230,25 +2866,7 @@
                 <w:sz w:val="24"/>
                 <w:szCs w:val="24"/>
               </w:rPr>
-              <w:t>cookie “name=</w:t>
-            </w:r>
-            <w:proofErr w:type="spellStart"/>
-            <w:r>
-              <w:rPr>
-                <w:rFonts w:asciiTheme="minorHAnsi" w:hAnsiTheme="minorHAnsi"/>
-                <w:sz w:val="24"/>
-                <w:szCs w:val="24"/>
-              </w:rPr>
-              <w:t>arh</w:t>
-            </w:r>
-            <w:proofErr w:type="spellEnd"/>
-            <w:r>
-              <w:rPr>
-                <w:rFonts w:asciiTheme="minorHAnsi" w:hAnsiTheme="minorHAnsi"/>
-                <w:sz w:val="24"/>
-                <w:szCs w:val="24"/>
-              </w:rPr>
-              <w:t xml:space="preserve">” </w:t>
+              <w:t xml:space="preserve">cookie “name=arh” </w:t>
             </w:r>
             <w:hyperlink r:id="rId29" w:history="1">
               <w:r>
@@ -3336,23 +2954,8 @@
                 <w:rFonts w:asciiTheme="minorHAnsi" w:hAnsiTheme="minorHAnsi"/>
               </w:rPr>
               <w:lastRenderedPageBreak/>
-              <w:t>--</w:t>
+              <w:t xml:space="preserve">--cacert </w:t>
             </w:r>
-            <w:proofErr w:type="spellStart"/>
-            <w:r>
-              <w:rPr>
-                <w:rFonts w:asciiTheme="minorHAnsi" w:hAnsiTheme="minorHAnsi"/>
-              </w:rPr>
-              <w:t>cacert</w:t>
-            </w:r>
-            <w:proofErr w:type="spellEnd"/>
-            <w:r>
-              <w:rPr>
-                <w:rFonts w:asciiTheme="minorHAnsi" w:hAnsiTheme="minorHAnsi"/>
-              </w:rPr>
-              <w:t xml:space="preserve"> </w:t>
-            </w:r>
-            <w:proofErr w:type="spellStart"/>
             <w:r>
               <w:rPr>
                 <w:rFonts w:asciiTheme="minorHAnsi" w:hAnsiTheme="minorHAnsi"/>
@@ -3365,7 +2968,6 @@
               </w:rPr>
               <w:t>.pem</w:t>
             </w:r>
-            <w:proofErr w:type="spellEnd"/>
           </w:p>
         </w:tc>
         <w:tc>
@@ -3387,51 +2989,15 @@
                 <w:sz w:val="24"/>
                 <w:szCs w:val="24"/>
               </w:rPr>
-              <w:t xml:space="preserve">Verify the certificate of the https connection with the </w:t>
+              <w:t>Verify the certificate of the https connection with the certificate.pem root ca</w:t>
             </w:r>
-            <w:proofErr w:type="spellStart"/>
             <w:r>
               <w:rPr>
                 <w:rFonts w:asciiTheme="minorHAnsi" w:hAnsiTheme="minorHAnsi"/>
                 <w:sz w:val="24"/>
                 <w:szCs w:val="24"/>
               </w:rPr>
-              <w:t>certificate.pem</w:t>
-            </w:r>
-            <w:proofErr w:type="spellEnd"/>
-            <w:r>
-              <w:rPr>
-                <w:rFonts w:asciiTheme="minorHAnsi" w:hAnsiTheme="minorHAnsi"/>
-                <w:sz w:val="24"/>
-                <w:szCs w:val="24"/>
-              </w:rPr>
-              <w:t xml:space="preserve"> root ca</w:t>
-            </w:r>
-            <w:r>
-              <w:rPr>
-                <w:rFonts w:asciiTheme="minorHAnsi" w:hAnsiTheme="minorHAnsi"/>
-                <w:sz w:val="24"/>
-                <w:szCs w:val="24"/>
-              </w:rPr>
-              <w:t xml:space="preserve">.  In the example below, if the </w:t>
-            </w:r>
-            <w:proofErr w:type="spellStart"/>
-            <w:r>
-              <w:rPr>
-                <w:rFonts w:asciiTheme="minorHAnsi" w:hAnsiTheme="minorHAnsi"/>
-                <w:sz w:val="24"/>
-                <w:szCs w:val="24"/>
-              </w:rPr>
-              <w:t>httpbin.pem</w:t>
-            </w:r>
-            <w:proofErr w:type="spellEnd"/>
-            <w:r>
-              <w:rPr>
-                <w:rFonts w:asciiTheme="minorHAnsi" w:hAnsiTheme="minorHAnsi"/>
-                <w:sz w:val="24"/>
-                <w:szCs w:val="24"/>
-              </w:rPr>
-              <w:t xml:space="preserve"> does not match the root certificate received from httpbin.org. </w:t>
+              <w:t xml:space="preserve">.  In the example below, if the httpbin.pem does not match the root certificate received from httpbin.org. </w:t>
             </w:r>
           </w:p>
         </w:tc>
@@ -3480,41 +3046,13 @@
               </w:rPr>
               <w:t>--</w:t>
             </w:r>
-            <w:proofErr w:type="spellStart"/>
             <w:r>
               <w:rPr>
                 <w:rFonts w:asciiTheme="minorHAnsi" w:hAnsiTheme="minorHAnsi"/>
                 <w:sz w:val="24"/>
                 <w:szCs w:val="24"/>
               </w:rPr>
-              <w:t>cacert</w:t>
-            </w:r>
-            <w:proofErr w:type="spellEnd"/>
-            <w:r>
-              <w:rPr>
-                <w:rFonts w:asciiTheme="minorHAnsi" w:hAnsiTheme="minorHAnsi"/>
-                <w:sz w:val="24"/>
-                <w:szCs w:val="24"/>
-              </w:rPr>
-              <w:t xml:space="preserve"> </w:t>
-            </w:r>
-            <w:proofErr w:type="spellStart"/>
-            <w:r>
-              <w:rPr>
-                <w:rFonts w:asciiTheme="minorHAnsi" w:hAnsiTheme="minorHAnsi"/>
-                <w:sz w:val="24"/>
-                <w:szCs w:val="24"/>
-              </w:rPr>
-              <w:t>httpbin.pem</w:t>
-            </w:r>
-            <w:proofErr w:type="spellEnd"/>
-            <w:r>
-              <w:rPr>
-                <w:rFonts w:asciiTheme="minorHAnsi" w:hAnsiTheme="minorHAnsi"/>
-                <w:sz w:val="24"/>
-                <w:szCs w:val="24"/>
-              </w:rPr>
-              <w:t xml:space="preserve"> https://httpbin.org/get</w:t>
+              <w:t>cacert httpbin.pem https://httpbin.org/get</w:t>
             </w:r>
           </w:p>
         </w:tc>
@@ -3548,14 +3086,7 @@
               <w:rPr>
                 <w:rFonts w:asciiTheme="minorHAnsi" w:hAnsiTheme="minorHAnsi"/>
               </w:rPr>
-              <w:t xml:space="preserve">cert </w:t>
-            </w:r>
-            <w:proofErr w:type="spellStart"/>
-            <w:r>
-              <w:rPr>
-                <w:rFonts w:asciiTheme="minorHAnsi" w:hAnsiTheme="minorHAnsi"/>
-              </w:rPr>
-              <w:t>client</w:t>
+              <w:t>cert client</w:t>
             </w:r>
             <w:r>
               <w:rPr>
@@ -3563,7 +3094,6 @@
               </w:rPr>
               <w:t>_cert.pem</w:t>
             </w:r>
-            <w:proofErr w:type="spellEnd"/>
           </w:p>
         </w:tc>
         <w:tc>
@@ -3585,16 +3115,7 @@
                 <w:sz w:val="24"/>
                 <w:szCs w:val="24"/>
               </w:rPr>
-              <w:t xml:space="preserve">Send </w:t>
-            </w:r>
-            <w:proofErr w:type="spellStart"/>
-            <w:r>
-              <w:rPr>
-                <w:rFonts w:asciiTheme="minorHAnsi" w:hAnsiTheme="minorHAnsi"/>
-                <w:sz w:val="24"/>
-                <w:szCs w:val="24"/>
-              </w:rPr>
-              <w:t>client</w:t>
+              <w:t>Send client</w:t>
             </w:r>
             <w:r>
               <w:rPr>
@@ -3612,7 +3133,6 @@
               </w:rPr>
               <w:t>.pem</w:t>
             </w:r>
-            <w:proofErr w:type="spellEnd"/>
             <w:r>
               <w:rPr>
                 <w:rFonts w:asciiTheme="minorHAnsi" w:hAnsiTheme="minorHAnsi"/>
@@ -3674,25 +3194,7 @@
                 <w:sz w:val="24"/>
                 <w:szCs w:val="24"/>
               </w:rPr>
-              <w:t xml:space="preserve">cert </w:t>
-            </w:r>
-            <w:proofErr w:type="spellStart"/>
-            <w:r>
-              <w:rPr>
-                <w:rFonts w:asciiTheme="minorHAnsi" w:hAnsiTheme="minorHAnsi"/>
-                <w:sz w:val="24"/>
-                <w:szCs w:val="24"/>
-              </w:rPr>
-              <w:t>client_cert.pem</w:t>
-            </w:r>
-            <w:proofErr w:type="spellEnd"/>
-            <w:r>
-              <w:rPr>
-                <w:rFonts w:asciiTheme="minorHAnsi" w:hAnsiTheme="minorHAnsi"/>
-                <w:sz w:val="24"/>
-                <w:szCs w:val="24"/>
-              </w:rPr>
-              <w:t xml:space="preserve"> https://httpbin.org/</w:t>
+              <w:t>cert client_cert.pem https://httpbin.org/</w:t>
             </w:r>
           </w:p>
         </w:tc>
@@ -3786,29 +3288,13 @@
         <w:t xml:space="preserve"> google “</w:t>
       </w:r>
       <w:r>
-        <w:t xml:space="preserve">rest </w:t>
-      </w:r>
-      <w:proofErr w:type="spellStart"/>
-      <w:r>
-        <w:t>api</w:t>
-      </w:r>
-      <w:proofErr w:type="spellEnd"/>
-      <w:r>
-        <w:t xml:space="preserve"> definition” or “rest </w:t>
-      </w:r>
-      <w:proofErr w:type="spellStart"/>
-      <w:r>
-        <w:t>a</w:t>
+        <w:t>rest api definition” or “rest a</w:t>
       </w:r>
       <w:r>
         <w:t>p</w:t>
       </w:r>
       <w:r>
-        <w:t>i</w:t>
-      </w:r>
-      <w:proofErr w:type="spellEnd"/>
-      <w:r>
-        <w:t xml:space="preserve"> tutorial” and you will find more lunacy, militancy and religion that you really care to read about.</w:t>
+        <w:t>i tutorial” and you will find more lunacy, militancy and religion that you really care to read about.</w:t>
       </w:r>
     </w:p>
     <w:p/>
@@ -4007,15 +3493,7 @@
         </w:numPr>
       </w:pPr>
       <w:r>
-        <w:t>DELETE /company/</w:t>
-      </w:r>
-      <w:proofErr w:type="spellStart"/>
-      <w:r>
-        <w:t>ftdi</w:t>
-      </w:r>
-      <w:proofErr w:type="spellEnd"/>
-      <w:r>
-        <w:t xml:space="preserve"> will delete FTDI from the list of companies.</w:t>
+        <w:t>DELETE /company/ftdi will delete FTDI from the list of companies.</w:t>
       </w:r>
     </w:p>
     <w:p>
@@ -4051,23 +3529,8 @@
         <w:tab/>
       </w:r>
       <w:r>
-        <w:t>/companies/cy/</w:t>
-      </w:r>
-      <w:proofErr w:type="spellStart"/>
-      <w:proofErr w:type="gramStart"/>
-      <w:r>
-        <w:t>products?type</w:t>
-      </w:r>
-      <w:proofErr w:type="spellEnd"/>
-      <w:proofErr w:type="gramEnd"/>
-      <w:r>
-        <w:t>=</w:t>
-      </w:r>
-      <w:proofErr w:type="spellStart"/>
-      <w:r>
-        <w:t>wifi</w:t>
-      </w:r>
-      <w:proofErr w:type="spellEnd"/>
+        <w:t>/companies/cy/products?type=wifi</w:t>
+      </w:r>
     </w:p>
     <w:p>
       <w:pPr>
@@ -4087,17 +3550,7 @@
         <w:tab/>
       </w:r>
       <w:r>
-        <w:t>/</w:t>
-      </w:r>
-      <w:proofErr w:type="spellStart"/>
-      <w:proofErr w:type="gramStart"/>
-      <w:r>
-        <w:t>companies?page</w:t>
-      </w:r>
-      <w:proofErr w:type="spellEnd"/>
-      <w:proofErr w:type="gramEnd"/>
-      <w:r>
-        <w:t>=27</w:t>
+        <w:t>/companies?page=27</w:t>
       </w:r>
     </w:p>
     <w:p>
@@ -4118,17 +3571,7 @@
         <w:tab/>
       </w:r>
       <w:r>
-        <w:t>/</w:t>
-      </w:r>
-      <w:proofErr w:type="spellStart"/>
-      <w:proofErr w:type="gramStart"/>
-      <w:r>
-        <w:t>companies?search</w:t>
-      </w:r>
-      <w:proofErr w:type="spellEnd"/>
-      <w:proofErr w:type="gramEnd"/>
-      <w:r>
-        <w:t>=Cypress</w:t>
+        <w:t>/companies?search=Cypress</w:t>
       </w:r>
     </w:p>
     <w:p>
@@ -4149,23 +3592,8 @@
         <w:tab/>
       </w:r>
       <w:r>
-        <w:t>/</w:t>
-      </w:r>
-      <w:proofErr w:type="spellStart"/>
-      <w:proofErr w:type="gramStart"/>
-      <w:r>
-        <w:t>companies?sort</w:t>
-      </w:r>
-      <w:proofErr w:type="spellEnd"/>
-      <w:proofErr w:type="gramEnd"/>
-      <w:r>
-        <w:t>=</w:t>
-      </w:r>
-      <w:proofErr w:type="spellStart"/>
-      <w:r>
-        <w:t>rank_asc</w:t>
-      </w:r>
-      <w:proofErr w:type="spellEnd"/>
+        <w:t>/companies?sort=rank_asc</w:t>
+      </w:r>
     </w:p>
     <w:p/>
     <w:p>
@@ -4215,17 +3643,7 @@
         <w:tab/>
       </w:r>
       <w:r>
-        <w:t>/blah/foo/</w:t>
-      </w:r>
-      <w:proofErr w:type="spellStart"/>
-      <w:proofErr w:type="gramStart"/>
-      <w:r>
-        <w:t>bar?apikey</w:t>
-      </w:r>
-      <w:proofErr w:type="spellEnd"/>
-      <w:proofErr w:type="gramEnd"/>
-      <w:r>
-        <w:t>=1234abcd</w:t>
+        <w:t>/blah/foo/bar?apikey=1234abcd</w:t>
       </w:r>
     </w:p>
     <w:p>
@@ -4246,15 +3664,7 @@
         <w:tab/>
       </w:r>
       <w:r>
-        <w:t>“X-</w:t>
-      </w:r>
-      <w:proofErr w:type="spellStart"/>
-      <w:r>
-        <w:t>myapikey</w:t>
-      </w:r>
-      <w:proofErr w:type="spellEnd"/>
-      <w:r>
-        <w:t>: 1234abcd”</w:t>
+        <w:t>“X-myapikey: 1234abcd”</w:t>
       </w:r>
     </w:p>
     <w:p>
@@ -4452,15 +3862,7 @@
         <w:t>The WICED SDK several built-in</w:t>
       </w:r>
       <w:r>
-        <w:t xml:space="preserve"> HTTP libraries including protocols/</w:t>
-      </w:r>
-      <w:proofErr w:type="spellStart"/>
-      <w:r>
-        <w:t>HTTP_Client</w:t>
-      </w:r>
-      <w:proofErr w:type="spellEnd"/>
-      <w:r>
-        <w:t xml:space="preserve"> provides support for HTTP 1.1 Clients.  You can find the documentation for this library under “Components</w:t>
+        <w:t xml:space="preserve"> HTTP libraries including protocols/HTTP_Client provides support for HTTP 1.1 Clients.  You can find the documentation for this library under “Components</w:t>
       </w:r>
       <w:r>
         <w:sym w:font="Wingdings" w:char="F0E0"/>
@@ -4484,15 +3886,7 @@
     <w:p/>
     <w:p>
       <w:r>
-        <w:t xml:space="preserve">To make the </w:t>
-      </w:r>
-      <w:proofErr w:type="spellStart"/>
-      <w:r>
-        <w:t>HTTP_Client</w:t>
-      </w:r>
-      <w:proofErr w:type="spellEnd"/>
-      <w:r>
-        <w:t xml:space="preserve"> library work you:</w:t>
+        <w:t>To make the HTTP_Client library work you:</w:t>
       </w:r>
     </w:p>
     <w:p>
@@ -4511,12 +3905,8 @@
       </w:r>
       <w:r>
         <w:tab/>
-      </w:r>
-      <w:proofErr w:type="spellStart"/>
-      <w:r>
         <w:t>http_client_init</w:t>
       </w:r>
-      <w:proofErr w:type="spellEnd"/>
     </w:p>
     <w:p>
       <w:pPr>
@@ -4534,12 +3924,8 @@
       </w:r>
       <w:r>
         <w:tab/>
-      </w:r>
-      <w:proofErr w:type="spellStart"/>
-      <w:r>
         <w:t>wiced_tls_identity</w:t>
       </w:r>
-      <w:proofErr w:type="spellEnd"/>
     </w:p>
     <w:p>
       <w:pPr>
@@ -4558,11 +3944,9 @@
       <w:r>
         <w:tab/>
       </w:r>
-      <w:proofErr w:type="spellStart"/>
       <w:r>
         <w:t>http_client_configuration_info_t</w:t>
       </w:r>
-      <w:proofErr w:type="spellEnd"/>
     </w:p>
     <w:p>
       <w:pPr>
@@ -4586,12 +3970,8 @@
       </w:r>
       <w:r>
         <w:tab/>
-      </w:r>
-      <w:proofErr w:type="spellStart"/>
-      <w:r>
         <w:t>wiced_tls_init_root_ca_certificates</w:t>
       </w:r>
-      <w:proofErr w:type="spellEnd"/>
     </w:p>
     <w:p>
       <w:pPr>
@@ -4610,12 +3990,8 @@
       </w:r>
       <w:r>
         <w:tab/>
-      </w:r>
-      <w:proofErr w:type="spellStart"/>
-      <w:r>
         <w:t>http_client_connect</w:t>
       </w:r>
-      <w:proofErr w:type="spellEnd"/>
     </w:p>
     <w:p>
       <w:pPr>
@@ -4633,12 +4009,8 @@
       </w:r>
       <w:r>
         <w:tab/>
-      </w:r>
-      <w:proofErr w:type="spellStart"/>
-      <w:r>
         <w:t>http_request_init</w:t>
       </w:r>
-      <w:proofErr w:type="spellEnd"/>
     </w:p>
     <w:p>
       <w:pPr>
@@ -4663,21 +4035,11 @@
       <w:r>
         <w:tab/>
       </w:r>
-      <w:proofErr w:type="spellStart"/>
-      <w:r>
-        <w:t>http_header_field_</w:t>
-      </w:r>
-      <w:proofErr w:type="gramStart"/>
-      <w:r>
-        <w:t>t</w:t>
-      </w:r>
-      <w:proofErr w:type="spellEnd"/>
-      <w:r>
-        <w:t>[</w:t>
-      </w:r>
-      <w:proofErr w:type="gramEnd"/>
-      <w:r>
-        <w:t>]</w:t>
+      <w:r>
+        <w:t>http_header_field_t</w:t>
+      </w:r>
+      <w:r>
+        <w:t>[]</w:t>
       </w:r>
     </w:p>
     <w:p>
@@ -4696,12 +4058,8 @@
       </w:r>
       <w:r>
         <w:tab/>
-      </w:r>
-      <w:proofErr w:type="spellStart"/>
-      <w:r>
         <w:t>http_request_write_header</w:t>
       </w:r>
-      <w:proofErr w:type="spellEnd"/>
     </w:p>
     <w:p>
       <w:pPr>
@@ -4719,12 +4077,8 @@
       </w:r>
       <w:r>
         <w:tab/>
-      </w:r>
-      <w:proofErr w:type="spellStart"/>
-      <w:r>
         <w:t>http_request_write_end_header</w:t>
       </w:r>
-      <w:proofErr w:type="spellEnd"/>
     </w:p>
     <w:p>
       <w:pPr>
@@ -4745,12 +4099,8 @@
       </w:r>
       <w:r>
         <w:tab/>
-      </w:r>
-      <w:proofErr w:type="spellStart"/>
-      <w:r>
         <w:t>http_request_write</w:t>
       </w:r>
-      <w:proofErr w:type="spellEnd"/>
     </w:p>
     <w:p>
       <w:pPr>
@@ -4768,12 +4118,8 @@
       </w:r>
       <w:r>
         <w:tab/>
-      </w:r>
-      <w:proofErr w:type="spellStart"/>
-      <w:r>
         <w:t>http_request_flush</w:t>
       </w:r>
-      <w:proofErr w:type="spellEnd"/>
     </w:p>
     <w:p/>
     <w:p>
@@ -4804,35 +4150,20 @@
       <w:r>
         <w:t xml:space="preserve">arguments, </w:t>
       </w:r>
-      <w:proofErr w:type="spellStart"/>
-      <w:r>
-        <w:t>http_client_t</w:t>
-      </w:r>
-      <w:proofErr w:type="spellEnd"/>
-      <w:r>
-        <w:t xml:space="preserve"> *, </w:t>
-      </w:r>
-      <w:proofErr w:type="spellStart"/>
+      <w:r>
+        <w:t xml:space="preserve">http_client_t *, </w:t>
+      </w:r>
       <w:r>
         <w:t>http_event_t</w:t>
       </w:r>
-      <w:proofErr w:type="spellEnd"/>
-      <w:r>
-        <w:t xml:space="preserve"> and </w:t>
-      </w:r>
-      <w:proofErr w:type="spellStart"/>
-      <w:r>
-        <w:t>http_</w:t>
+      <w:r>
+        <w:t xml:space="preserve"> and http_</w:t>
       </w:r>
       <w:r>
         <w:t>response</w:t>
       </w:r>
       <w:r>
-        <w:t>_t</w:t>
-      </w:r>
-      <w:proofErr w:type="spellEnd"/>
-      <w:r>
-        <w:t>.</w:t>
+        <w:t>_t.</w:t>
       </w:r>
     </w:p>
     <w:p/>
@@ -4843,7 +4174,6 @@
           <w:u w:val="single"/>
         </w:rPr>
       </w:pPr>
-      <w:proofErr w:type="spellStart"/>
       <w:r>
         <w:rPr>
           <w:b/>
@@ -4851,7 +4181,6 @@
         </w:rPr>
         <w:t>http_client_t</w:t>
       </w:r>
-      <w:proofErr w:type="spellEnd"/>
     </w:p>
     <w:p>
       <w:r>
@@ -4873,29 +4202,13 @@
         <w:t>to process requests from</w:t>
       </w:r>
       <w:r>
-        <w:t xml:space="preserve"> multiple </w:t>
-      </w:r>
-      <w:proofErr w:type="spellStart"/>
-      <w:r>
-        <w:t>http_client_t</w:t>
-      </w:r>
-      <w:proofErr w:type="spellEnd"/>
-      <w:r>
-        <w:t>, so when the</w:t>
+        <w:t xml:space="preserve"> multiple http_client_t, so when the</w:t>
       </w:r>
       <w:r>
         <w:t xml:space="preserve"> callback runs, the callback</w:t>
       </w:r>
       <w:r>
-        <w:t xml:space="preserve"> will tell you which </w:t>
-      </w:r>
-      <w:proofErr w:type="spellStart"/>
-      <w:r>
-        <w:t>http_client_t</w:t>
-      </w:r>
-      <w:proofErr w:type="spellEnd"/>
-      <w:r>
-        <w:t xml:space="preserve"> is calling you back.</w:t>
+        <w:t xml:space="preserve"> will tell you which http_client_t is calling you back.</w:t>
       </w:r>
     </w:p>
     <w:p/>
@@ -4905,20 +4218,17 @@
           <w:b/>
         </w:rPr>
       </w:pPr>
-      <w:proofErr w:type="spellStart"/>
       <w:r>
         <w:rPr>
           <w:b/>
         </w:rPr>
         <w:t>http_event_t</w:t>
       </w:r>
-      <w:proofErr w:type="spellEnd"/>
     </w:p>
     <w:p>
       <w:r>
         <w:t xml:space="preserve">The </w:t>
       </w:r>
-      <w:proofErr w:type="spellStart"/>
       <w:r>
         <w:t>http_</w:t>
       </w:r>
@@ -4928,7 +4238,6 @@
       <w:r>
         <w:t>_t</w:t>
       </w:r>
-      <w:proofErr w:type="spellEnd"/>
       <w:r>
         <w:t xml:space="preserve"> is an enum</w:t>
       </w:r>
@@ -5015,13 +4324,8 @@
       </w:r>
       <w:r>
         <w:tab/>
-        <w:t xml:space="preserve">Process the </w:t>
-      </w:r>
-      <w:proofErr w:type="spellStart"/>
-      <w:r>
-        <w:t>http_response_t</w:t>
-      </w:r>
-      <w:proofErr w:type="spellEnd"/>
+        <w:t>Process the http_response_t</w:t>
+      </w:r>
     </w:p>
     <w:p/>
     <w:p>
@@ -5030,47 +4334,26 @@
           <w:b/>
         </w:rPr>
       </w:pPr>
-      <w:proofErr w:type="spellStart"/>
       <w:r>
         <w:rPr>
           <w:b/>
         </w:rPr>
-        <w:t>http_response_t</w:t>
-      </w:r>
-      <w:proofErr w:type="spellEnd"/>
+        <w:t xml:space="preserve">http_response_t </w:t>
+      </w:r>
+    </w:p>
+    <w:p>
+      <w:r>
+        <w:t xml:space="preserve">For every http_request_t there WICED automatically creates a http_response_t.  </w:t>
+      </w:r>
+      <w:r>
+        <w:t>The response is a structure:</w:t>
+      </w:r>
+    </w:p>
+    <w:p>
       <w:r>
         <w:rPr>
-          <w:b/>
+          <w:noProof/>
         </w:rPr>
-        <w:t xml:space="preserve"> </w:t>
-      </w:r>
-    </w:p>
-    <w:p>
-      <w:r>
-        <w:t xml:space="preserve">For every </w:t>
-      </w:r>
-      <w:proofErr w:type="spellStart"/>
-      <w:r>
-        <w:t>http_request_t</w:t>
-      </w:r>
-      <w:proofErr w:type="spellEnd"/>
-      <w:r>
-        <w:t xml:space="preserve"> there WICED automatically creates a </w:t>
-      </w:r>
-      <w:proofErr w:type="spellStart"/>
-      <w:r>
-        <w:t>http_response_t</w:t>
-      </w:r>
-      <w:proofErr w:type="spellEnd"/>
-      <w:r>
-        <w:t xml:space="preserve">.  </w:t>
-      </w:r>
-      <w:r>
-        <w:t>The response is a structure:</w:t>
-      </w:r>
-    </w:p>
-    <w:p>
-      <w:r>
         <w:drawing>
           <wp:inline distT="0" distB="0" distL="0" distR="0" wp14:anchorId="50437636" wp14:editId="2D0EC12F">
             <wp:extent cx="5943600" cy="991870"/>
@@ -5110,15 +4393,7 @@
     </w:p>
     <w:p>
       <w:r>
-        <w:t xml:space="preserve">The WICED SDK provides you with a function called </w:t>
-      </w:r>
-      <w:proofErr w:type="spellStart"/>
-      <w:r>
-        <w:t>http_parse_header</w:t>
-      </w:r>
-      <w:proofErr w:type="spellEnd"/>
-      <w:r>
-        <w:t xml:space="preserve"> which will search through the HTTP </w:t>
+        <w:t xml:space="preserve">The WICED SDK provides you with a function called http_parse_header which will search through the HTTP </w:t>
       </w:r>
       <w:r>
         <w:t>h</w:t>
@@ -5130,15 +4405,7 @@
         <w:t xml:space="preserve"> which is an array of bytes and w</w:t>
       </w:r>
       <w:r>
-        <w:t xml:space="preserve">ill find </w:t>
-      </w:r>
-      <w:proofErr w:type="gramStart"/>
-      <w:r>
-        <w:t>all of</w:t>
-      </w:r>
-      <w:proofErr w:type="gramEnd"/>
-      <w:r>
-        <w:t xml:space="preserve"> the </w:t>
+        <w:t xml:space="preserve">ill find all of the </w:t>
       </w:r>
       <w:r>
         <w:t>headers that you tell it to look for and parse the values.</w:t>
@@ -5147,45 +4414,16 @@
     <w:p/>
     <w:p>
       <w:r>
-        <w:t xml:space="preserve">The structure has a pointer to the payload and </w:t>
-      </w:r>
-      <w:proofErr w:type="gramStart"/>
-      <w:r>
-        <w:t>a number of</w:t>
-      </w:r>
-      <w:proofErr w:type="gramEnd"/>
-      <w:r>
-        <w:t xml:space="preserve"> bytes.  You are responsible for parsing (or whatever) that data.  Don’t forget the WICED </w:t>
-      </w:r>
-      <w:proofErr w:type="spellStart"/>
-      <w:r>
-        <w:t>cJSON</w:t>
-      </w:r>
-      <w:proofErr w:type="spellEnd"/>
-      <w:r>
-        <w:t xml:space="preserve"> library may help you.</w:t>
+        <w:t>The structure has a pointer to the payload and a number of bytes.  You are responsible for parsing (or whatever) that data.  Don’t forget the WICED cJSON library may help you.</w:t>
       </w:r>
     </w:p>
     <w:p/>
     <w:p>
-      <w:proofErr w:type="gramStart"/>
-      <w:r>
-        <w:t>All of</w:t>
-      </w:r>
-      <w:proofErr w:type="gramEnd"/>
-      <w:r>
-        <w:t xml:space="preserve"> this data is freed when you call </w:t>
-      </w:r>
-      <w:proofErr w:type="spellStart"/>
-      <w:r>
-        <w:t>wiced_request</w:t>
-      </w:r>
-      <w:r>
-        <w:t>_deinit</w:t>
-      </w:r>
-      <w:proofErr w:type="spellEnd"/>
-      <w:r>
-        <w:t>.</w:t>
+      <w:r>
+        <w:t>All of this data is freed when you call wiced_request</w:t>
+      </w:r>
+      <w:r>
+        <w:t>_deinit.</w:t>
       </w:r>
     </w:p>
     <w:p>
@@ -5225,31 +4463,18 @@
         <w:t xml:space="preserve"> is a Web API</w:t>
       </w:r>
       <w:r>
-        <w:t xml:space="preserve"> based </w:t>
-      </w:r>
-      <w:proofErr w:type="spellStart"/>
-      <w:r>
-        <w:t>IoT</w:t>
-      </w:r>
-      <w:proofErr w:type="spellEnd"/>
-      <w:r>
-        <w:t xml:space="preserve"> </w:t>
-      </w:r>
-      <w:r>
-        <w:t xml:space="preserve">analysis platform.  In other words, they are setup to let you stream data from your </w:t>
-      </w:r>
-      <w:proofErr w:type="spellStart"/>
-      <w:r>
-        <w:t>IoT</w:t>
-      </w:r>
-      <w:proofErr w:type="spellEnd"/>
-      <w:r>
-        <w:t xml:space="preserve"> devices into their cloud.  Then, you can log into their web platform and display and analyze your data with their extensive library of graphical web based tools.</w:t>
+        <w:t xml:space="preserve"> based IoT </w:t>
+      </w:r>
+      <w:r>
+        <w:t>analysis platform.  In other words, they are setup to let you stream data from your IoT devices into their cloud.  Then, you can log into their web platform and display and analyze your data with their extensive library of graphical web based tools.</w:t>
       </w:r>
     </w:p>
     <w:p/>
     <w:p>
       <w:r>
+        <w:rPr>
+          <w:noProof/>
+        </w:rPr>
         <w:drawing>
           <wp:inline distT="0" distB="0" distL="0" distR="0" wp14:anchorId="765EC0C2" wp14:editId="64C32AB4">
             <wp:extent cx="5943600" cy="4175760"/>
@@ -5332,13 +4557,7 @@
         <w:t xml:space="preserve"> (which can hold one or more Streams).  </w:t>
       </w:r>
       <w:r>
-        <w:t>Each key/value data point that you send can have a time attached with it, or Initial State can automatically attach the timestamp of your upload to the data</w:t>
-      </w:r>
-      <w:r>
-        <w:t xml:space="preserve"> </w:t>
-      </w:r>
-      <w:r>
-        <w:t>point.</w:t>
+        <w:t>Each key/value data point that you send can have a time attached with it, or Initial State can automatically attach the timestamp of your upload to the data point.</w:t>
       </w:r>
     </w:p>
     <w:p/>
@@ -5357,16 +4576,11 @@
       <w:r>
         <w:t xml:space="preserve"> of the form </w:t>
       </w:r>
-      <w:proofErr w:type="gramStart"/>
       <w:r>
         <w:t>“</w:t>
       </w:r>
       <w:r>
-        <w:t>:code</w:t>
-      </w:r>
-      <w:proofErr w:type="gramEnd"/>
-      <w:r>
-        <w:t>:</w:t>
+        <w:t>:code:</w:t>
       </w:r>
       <w:r>
         <w:t>”</w:t>
@@ -5460,6 +4674,9 @@
     </w:p>
     <w:p>
       <w:r>
+        <w:rPr>
+          <w:noProof/>
+        </w:rPr>
         <w:drawing>
           <wp:inline distT="0" distB="0" distL="0" distR="0" wp14:anchorId="41F39C1E" wp14:editId="4B9D2BE2">
             <wp:extent cx="5943600" cy="5084445"/>
@@ -5506,6 +4723,9 @@
     <w:p/>
     <w:p>
       <w:r>
+        <w:rPr>
+          <w:noProof/>
+        </w:rPr>
         <w:lastRenderedPageBreak/>
         <w:drawing>
           <wp:inline distT="0" distB="0" distL="0" distR="0" wp14:anchorId="2A7A1EFC" wp14:editId="33988E37">
@@ -5589,15 +4809,7 @@
         </w:numPr>
       </w:pPr>
       <w:r>
-        <w:t>HTTP Header for “X-IS-</w:t>
-      </w:r>
-      <w:proofErr w:type="spellStart"/>
-      <w:r>
-        <w:t>AccessKey</w:t>
-      </w:r>
-      <w:proofErr w:type="spellEnd"/>
-      <w:r>
-        <w:t>:”</w:t>
+        <w:t>HTTP Header for “X-IS-AccessKey:”</w:t>
       </w:r>
     </w:p>
     <w:p>
@@ -5609,15 +4821,7 @@
         </w:numPr>
       </w:pPr>
       <w:r>
-        <w:t>HTTP Header for “X-IS-</w:t>
-      </w:r>
-      <w:proofErr w:type="spellStart"/>
-      <w:r>
-        <w:t>BucketKet</w:t>
-      </w:r>
-      <w:proofErr w:type="spellEnd"/>
-      <w:r>
-        <w:t>:”</w:t>
+        <w:t>HTTP Header for “X-IS-BucketKet:”</w:t>
       </w:r>
     </w:p>
     <w:p>
@@ -5629,15 +4833,7 @@
         </w:numPr>
       </w:pPr>
       <w:r>
-        <w:t xml:space="preserve">JSON Document with an Array of </w:t>
-      </w:r>
-      <w:proofErr w:type="spellStart"/>
-      <w:r>
-        <w:t>Keymaps</w:t>
-      </w:r>
-      <w:proofErr w:type="spellEnd"/>
-      <w:r>
-        <w:t xml:space="preserve"> with keys of “</w:t>
+        <w:t>JSON Document with an Array of Keymaps with keys of “</w:t>
       </w:r>
       <w:r>
         <w:t>key”, “value”, “epoch”, “iso8601”</w:t>
@@ -5726,11 +4922,9 @@
           <w:numId w:val="18"/>
         </w:numPr>
       </w:pPr>
-      <w:proofErr w:type="spellStart"/>
       <w:r>
         <w:t>accessKey</w:t>
       </w:r>
-      <w:proofErr w:type="spellEnd"/>
     </w:p>
     <w:p>
       <w:pPr>
@@ -5740,11 +4934,9 @@
           <w:numId w:val="18"/>
         </w:numPr>
       </w:pPr>
-      <w:proofErr w:type="spellStart"/>
       <w:r>
         <w:t>bucketKey</w:t>
       </w:r>
-      <w:proofErr w:type="spellEnd"/>
     </w:p>
     <w:p>
       <w:pPr>
@@ -5804,15 +4996,7 @@
         <w:t xml:space="preserve">Resource = </w:t>
       </w:r>
       <w:r>
-        <w:t>/</w:t>
-      </w:r>
-      <w:proofErr w:type="spellStart"/>
-      <w:r>
-        <w:t>api</w:t>
-      </w:r>
-      <w:proofErr w:type="spellEnd"/>
-      <w:r>
-        <w:t>/events</w:t>
+        <w:t>/api/events</w:t>
       </w:r>
     </w:p>
     <w:p>
@@ -5861,6 +5045,9 @@
     <w:p/>
     <w:p>
       <w:r>
+        <w:rPr>
+          <w:noProof/>
+        </w:rPr>
         <w:drawing>
           <wp:inline distT="0" distB="0" distL="0" distR="0" wp14:anchorId="4B3E39A4" wp14:editId="752DD8CB">
             <wp:extent cx="5943600" cy="5403850"/>
@@ -5906,6 +5093,9 @@
     <w:p/>
     <w:p>
       <w:r>
+        <w:rPr>
+          <w:noProof/>
+        </w:rPr>
         <w:lastRenderedPageBreak/>
         <w:drawing>
           <wp:inline distT="0" distB="0" distL="0" distR="0" wp14:anchorId="28252F49" wp14:editId="21865EEF">
@@ -6017,6 +5207,9 @@
     </w:p>
     <w:p>
       <w:r>
+        <w:rPr>
+          <w:noProof/>
+        </w:rPr>
         <w:drawing>
           <wp:inline distT="0" distB="0" distL="0" distR="0" wp14:anchorId="21F3F0D2" wp14:editId="1DA60C21">
             <wp:extent cx="3538728" cy="3712464"/>
@@ -6139,40 +5332,27 @@
         <w:t>ervices</w:t>
       </w:r>
       <w:r>
+        <w:t xml:space="preserve"> IoT</w:t>
+      </w:r>
+    </w:p>
+    <w:p>
+      <w:r>
+        <w:t>C</w:t>
+      </w:r>
+      <w:r>
+        <w:t>hapter 7</w:t>
+      </w:r>
+      <w:r>
+        <w:t>B</w:t>
+      </w:r>
+      <w:r>
         <w:t xml:space="preserve"> </w:t>
       </w:r>
-      <w:proofErr w:type="spellStart"/>
-      <w:r>
-        <w:t>IoT</w:t>
-      </w:r>
-      <w:proofErr w:type="spellEnd"/>
-    </w:p>
-    <w:p>
-      <w:r>
-        <w:t>C</w:t>
-      </w:r>
-      <w:r>
-        <w:t>hapter 7</w:t>
-      </w:r>
-      <w:r>
-        <w:t>B</w:t>
-      </w:r>
-      <w:r>
-        <w:t xml:space="preserve"> </w:t>
-      </w:r>
       <w:r>
         <w:t>talks</w:t>
       </w:r>
       <w:r>
-        <w:t xml:space="preserve"> about how to use the Amazon Web Services </w:t>
-      </w:r>
-      <w:proofErr w:type="spellStart"/>
-      <w:r>
-        <w:t>IoT</w:t>
-      </w:r>
-      <w:proofErr w:type="spellEnd"/>
-      <w:r>
-        <w:t xml:space="preserve"> Cloud using MQTT.  </w:t>
+        <w:t xml:space="preserve"> about how to use the Amazon Web Services IoT Cloud using MQTT.  </w:t>
       </w:r>
       <w:r>
         <w:t xml:space="preserve">AWS also supports a </w:t>
@@ -6214,20 +5394,7 @@
     </w:p>
     <w:p>
       <w:r>
-        <w:t xml:space="preserve">The connection must have a client verified connection (you need to provide your certificate and private key </w:t>
-      </w:r>
-      <w:proofErr w:type="spellStart"/>
-      <w:proofErr w:type="gramStart"/>
-      <w:r>
-        <w:t>hint:wiced</w:t>
-      </w:r>
-      <w:proofErr w:type="gramEnd"/>
-      <w:r>
-        <w:t>_tls_init_identity</w:t>
-      </w:r>
-      <w:proofErr w:type="spellEnd"/>
-      <w:r>
-        <w:t>().</w:t>
+        <w:t>The connection must have a client verified connection (you need to provide your certificate and private key hint:wiced_tls_init_identity().</w:t>
       </w:r>
       <w:r>
         <w:t xml:space="preserve">  </w:t>
@@ -6256,15 +5423,7 @@
         <w:t xml:space="preserve">curl -v --cert 6fb5d874d6-certificate.pem --key 6fb5d874d6-private.pem </w:t>
       </w:r>
       <w:r>
-        <w:t>--</w:t>
-      </w:r>
-      <w:proofErr w:type="spellStart"/>
-      <w:r>
-        <w:t>cacert</w:t>
-      </w:r>
-      <w:proofErr w:type="spellEnd"/>
-      <w:r>
-        <w:t xml:space="preserve"> rootca.cer </w:t>
+        <w:t xml:space="preserve">--cacert rootca.cer </w:t>
       </w:r>
       <w:r>
         <w:t>-X GET https://amk6m51qrxr2u.iot.us-east-1.amazonaws.com:8443/things/ww101_39/shadow</w:t>
@@ -6382,18 +5541,8 @@
     </w:p>
     <w:p>
       <w:r>
-        <w:t xml:space="preserve">Run the </w:t>
-      </w:r>
-      <w:proofErr w:type="spellStart"/>
-      <w:proofErr w:type="gramStart"/>
-      <w:r>
-        <w:t>snip.httpbin</w:t>
-      </w:r>
-      <w:proofErr w:type="gramEnd"/>
-      <w:r>
-        <w:t>_org</w:t>
-      </w:r>
-      <w:proofErr w:type="spellEnd"/>
+        <w:t>Run the snip.httpbin_org</w:t>
+      </w:r>
     </w:p>
     <w:p>
       <w:r>
@@ -6419,11 +5568,9 @@
       <w:pPr>
         <w:pStyle w:val="Heading3"/>
       </w:pPr>
-      <w:proofErr w:type="spellStart"/>
       <w:r>
         <w:t>RequestBin</w:t>
       </w:r>
-      <w:proofErr w:type="spellEnd"/>
     </w:p>
     <w:p>
       <w:pPr>
@@ -6433,11 +5580,7 @@
         <w:t>U</w:t>
       </w:r>
       <w:r>
-        <w:t xml:space="preserve">se </w:t>
-      </w:r>
-      <w:proofErr w:type="spellStart"/>
-      <w:r>
-        <w:t>W</w:t>
+        <w:t>se W</w:t>
       </w:r>
       <w:r>
         <w:t>ebapi</w:t>
@@ -6445,7 +5588,6 @@
       <w:r>
         <w:t>s</w:t>
       </w:r>
-      <w:proofErr w:type="spellEnd"/>
     </w:p>
     <w:p>
       <w:r>
@@ -6515,64 +5657,7 @@
     </w:p>
     <w:p>
       <w:r>
-        <w:t>Make a program to turn on and off an “LED” on Initial State when the button on your AFE Shield is pressed.</w:t>
-      </w:r>
-    </w:p>
-    <w:p/>
-    <w:p>
-      <w:r>
-        <w:t>Make a program to write the temperature</w:t>
-      </w:r>
-      <w:r>
-        <w:t xml:space="preserve"> and humidity </w:t>
-      </w:r>
-      <w:r>
-        <w:t xml:space="preserve">to </w:t>
-      </w:r>
-      <w:r>
-        <w:t>I</w:t>
-      </w:r>
-      <w:r>
-        <w:t xml:space="preserve">nitial </w:t>
-      </w:r>
-      <w:r>
-        <w:t>S</w:t>
-      </w:r>
-      <w:r>
-        <w:t>tate each time you press the button</w:t>
-      </w:r>
-    </w:p>
-    <w:p/>
-    <w:p>
-      <w:r>
-        <w:t xml:space="preserve">Make a program </w:t>
-      </w:r>
-      <w:r>
-        <w:t>to poll</w:t>
-      </w:r>
-      <w:r>
-        <w:t xml:space="preserve"> the temperature </w:t>
-      </w:r>
-      <w:r>
-        <w:t xml:space="preserve">from the AFE Shield and send it </w:t>
-      </w:r>
-      <w:r>
-        <w:t>to initial state each time it changes more tha</w:t>
-      </w:r>
-      <w:r>
-        <w:t>n</w:t>
-      </w:r>
-      <w:r>
-        <w:t xml:space="preserve"> </w:t>
-      </w:r>
-      <w:r>
-        <w:t>1</w:t>
-      </w:r>
-      <w:r>
-        <w:t xml:space="preserve"> degree</w:t>
-      </w:r>
-      <w:r>
-        <w:t>.  Display the data on a graph.</w:t>
+        <w:t>Use CURL to turn on and off a virtual LED on Initial State</w:t>
       </w:r>
       <w:bookmarkStart w:id="0" w:name="_GoBack"/>
       <w:bookmarkEnd w:id="0"/>
@@ -6580,6 +5665,69 @@
     <w:p/>
     <w:p>
       <w:r>
+        <w:t>Make a program to turn on and off an “LED” on Initial State when the button on your AFE Shield is pressed.</w:t>
+      </w:r>
+    </w:p>
+    <w:p/>
+    <w:p>
+      <w:r>
+        <w:t>Make a program to write the temperature</w:t>
+      </w:r>
+      <w:r>
+        <w:t xml:space="preserve"> and humidity </w:t>
+      </w:r>
+      <w:r>
+        <w:t xml:space="preserve">to </w:t>
+      </w:r>
+      <w:r>
+        <w:t>I</w:t>
+      </w:r>
+      <w:r>
+        <w:t xml:space="preserve">nitial </w:t>
+      </w:r>
+      <w:r>
+        <w:t>S</w:t>
+      </w:r>
+      <w:r>
+        <w:t>tate each time you press the button</w:t>
+      </w:r>
+    </w:p>
+    <w:p/>
+    <w:p>
+      <w:r>
+        <w:t xml:space="preserve">Make a program </w:t>
+      </w:r>
+      <w:r>
+        <w:t>to poll</w:t>
+      </w:r>
+      <w:r>
+        <w:t xml:space="preserve"> the temperature </w:t>
+      </w:r>
+      <w:r>
+        <w:t xml:space="preserve">from the AFE Shield and send it </w:t>
+      </w:r>
+      <w:r>
+        <w:t>to initial state each time it changes more tha</w:t>
+      </w:r>
+      <w:r>
+        <w:t>n</w:t>
+      </w:r>
+      <w:r>
+        <w:t xml:space="preserve"> </w:t>
+      </w:r>
+      <w:r>
+        <w:t>1</w:t>
+      </w:r>
+      <w:r>
+        <w:t xml:space="preserve"> degree</w:t>
+      </w:r>
+      <w:r>
+        <w:t>.  Display the data on a graph.</w:t>
+      </w:r>
+    </w:p>
+    <w:p/>
+    <w:p>
+      <w:r>
         <w:t>Make a program to write the temperature in F to initial state</w:t>
       </w:r>
       <w:r>
@@ -6597,25 +5745,12 @@
         <w:pStyle w:val="Heading3"/>
       </w:pPr>
       <w:r>
-        <w:t xml:space="preserve">AWS </w:t>
-      </w:r>
-      <w:proofErr w:type="spellStart"/>
-      <w:r>
-        <w:t>IoT</w:t>
-      </w:r>
-      <w:proofErr w:type="spellEnd"/>
-    </w:p>
-    <w:p>
-      <w:r>
-        <w:t xml:space="preserve">Write an </w:t>
-      </w:r>
-      <w:proofErr w:type="spellStart"/>
-      <w:r>
-        <w:t>HTTP_Client</w:t>
-      </w:r>
-      <w:proofErr w:type="spellEnd"/>
-      <w:r>
-        <w:t xml:space="preserve"> program that can</w:t>
+        <w:t>AWS IoT</w:t>
+      </w:r>
+    </w:p>
+    <w:p>
+      <w:r>
+        <w:t>Write an HTTP_Client program that can</w:t>
       </w:r>
     </w:p>
     <w:p>
@@ -6627,15 +5762,7 @@
         </w:numPr>
       </w:pPr>
       <w:r>
-        <w:t xml:space="preserve">Read and display the weather data from the AWS </w:t>
-      </w:r>
-      <w:proofErr w:type="spellStart"/>
-      <w:r>
-        <w:t>IoT</w:t>
-      </w:r>
-      <w:proofErr w:type="spellEnd"/>
-      <w:r>
-        <w:t xml:space="preserve"> “thing” WW101_01.</w:t>
+        <w:t>Read and display the weather data from the AWS IoT “thing” WW101_01.</w:t>
       </w:r>
     </w:p>
     <w:p>
@@ -6671,15 +5798,7 @@
         </w:numPr>
       </w:pPr>
       <w:r>
-        <w:t xml:space="preserve">Use the buttons on the shield (either </w:t>
-      </w:r>
-      <w:proofErr w:type="spellStart"/>
-      <w:r>
-        <w:t>Capsense</w:t>
-      </w:r>
-      <w:proofErr w:type="spellEnd"/>
-      <w:r>
-        <w:t xml:space="preserve"> or mechanical) to switch between the two screen (local data and WW101_01 data)</w:t>
+        <w:t>Use the buttons on the shield (either Capsense or mechanical) to switch between the two screen (local data and WW101_01 data)</w:t>
       </w:r>
     </w:p>
     <w:p>
@@ -6764,11 +5883,9 @@
             <w:tcW w:w="4093" w:type="dxa"/>
           </w:tcPr>
           <w:p>
-            <w:proofErr w:type="spellStart"/>
             <w:r>
               <w:t>http_sever_sent_events</w:t>
             </w:r>
-            <w:proofErr w:type="spellEnd"/>
           </w:p>
         </w:tc>
         <w:tc>
@@ -6791,11 +5908,9 @@
             <w:tcW w:w="4093" w:type="dxa"/>
           </w:tcPr>
           <w:p>
-            <w:proofErr w:type="spellStart"/>
             <w:r>
               <w:t>httpbin_org</w:t>
             </w:r>
-            <w:proofErr w:type="spellEnd"/>
           </w:p>
         </w:tc>
         <w:tc>
@@ -6818,11 +5933,10 @@
             <w:tcW w:w="4093" w:type="dxa"/>
           </w:tcPr>
           <w:p>
-            <w:proofErr w:type="spellStart"/>
             <w:r>
+              <w:lastRenderedPageBreak/>
               <w:t>https_client</w:t>
             </w:r>
-            <w:proofErr w:type="spellEnd"/>
           </w:p>
         </w:tc>
         <w:tc>
@@ -6845,12 +5959,9 @@
             <w:tcW w:w="4093" w:type="dxa"/>
           </w:tcPr>
           <w:p>
-            <w:proofErr w:type="spellStart"/>
             <w:r>
-              <w:lastRenderedPageBreak/>
               <w:t>http_server</w:t>
             </w:r>
-            <w:proofErr w:type="spellEnd"/>
           </w:p>
         </w:tc>
         <w:tc>
@@ -6948,6 +6059,7 @@
         <w:docPartUnique/>
       </w:docPartObj>
     </w:sdtPr>
+    <w:sdtEndPr/>
     <w:sdtContent>
       <w:sdt>
         <w:sdtPr>
@@ -6957,6 +6069,7 @@
             <w:docPartUnique/>
           </w:docPartObj>
         </w:sdtPr>
+        <w:sdtEndPr/>
         <w:sdtContent>
           <w:p>
             <w:pPr>
@@ -6993,7 +6106,7 @@
                 <w:bCs/>
                 <w:noProof/>
               </w:rPr>
-              <w:t>1</w:t>
+              <w:t>17</w:t>
             </w:r>
             <w:r>
               <w:rPr>
@@ -9643,7 +8756,7 @@
   <w:style w:type="paragraph" w:default="1" w:styleId="Normal">
     <w:name w:val="Normal"/>
     <w:qFormat/>
-    <w:rsid w:val="000D5CC1"/>
+    <w:rsid w:val="00F82D16"/>
     <w:pPr>
       <w:spacing w:after="0" w:line="240" w:lineRule="auto"/>
     </w:pPr>
@@ -9768,8 +8881,9 @@
   <w:style w:type="character" w:default="1" w:styleId="DefaultParagraphFont">
     <w:name w:val="Default Paragraph Font"/>
     <w:uiPriority w:val="1"/>
+    <w:semiHidden/>
     <w:unhideWhenUsed/>
-    <w:rsid w:val="000D5CC1"/>
+    <w:rsid w:val="00F82D16"/>
   </w:style>
   <w:style w:type="table" w:default="1" w:styleId="TableNormal">
     <w:name w:val="Normal Table"/>
@@ -9791,7 +8905,7 @@
     <w:uiPriority w:val="99"/>
     <w:semiHidden/>
     <w:unhideWhenUsed/>
-    <w:rsid w:val="000D5CC1"/>
+    <w:rsid w:val="00F82D16"/>
   </w:style>
   <w:style w:type="paragraph" w:styleId="ListParagraph">
     <w:name w:val="List Paragraph"/>
@@ -10599,7 +9713,7 @@
 </file>
 
 <file path=customXml/itemProps1.xml><?xml version="1.0" encoding="utf-8"?>
-<ds:datastoreItem xmlns:ds="http://schemas.openxmlformats.org/officeDocument/2006/customXml" ds:itemID="{2A640B89-A838-B742-966B-5054CCAFBF7E}">
+<ds:datastoreItem xmlns:ds="http://schemas.openxmlformats.org/officeDocument/2006/customXml" ds:itemID="{4958D02F-5B99-B04E-A7CF-313203F74AD8}">
   <ds:schemaRefs>
     <ds:schemaRef ds:uri="http://schemas.openxmlformats.org/officeDocument/2006/bibliography"/>
   </ds:schemaRefs>

</xml_diff>